<commit_message>
subida del registro del dia martes 15/sep/2015
</commit_message>
<xml_diff>
--- a/AdministracionDelTIEMPO/RegistrosDia.docx
+++ b/AdministracionDelTIEMPO/RegistrosDia.docx
@@ -274,23 +274,15 @@
           <w:sz w:val="20"/>
           <w:szCs w:val="20"/>
         </w:rPr>
-        <w:t xml:space="preserve">camión </w:t>
-      </w:r>
-      <w:r>
-        <w:rPr>
-          <w:rFonts w:ascii="Arial" w:hAnsi="Arial" w:cs="Arial"/>
-          <w:sz w:val="20"/>
-          <w:szCs w:val="20"/>
-        </w:rPr>
-        <w:t xml:space="preserve">e ir </w:t>
-      </w:r>
-      <w:r>
-        <w:rPr>
-          <w:rFonts w:ascii="Arial" w:hAnsi="Arial" w:cs="Arial"/>
-          <w:sz w:val="20"/>
-          <w:szCs w:val="20"/>
-        </w:rPr>
-        <w:t>a la escuela.</w:t>
+        <w:t>camión</w:t>
+      </w:r>
+      <w:r>
+        <w:rPr>
+          <w:rFonts w:ascii="Arial" w:hAnsi="Arial" w:cs="Arial"/>
+          <w:sz w:val="20"/>
+          <w:szCs w:val="20"/>
+        </w:rPr>
+        <w:t>.</w:t>
       </w:r>
     </w:p>
     <w:p>
@@ -420,27 +412,19 @@
       <w:pPr>
         <w:spacing w:line="360" w:lineRule="auto"/>
         <w:jc w:val="right"/>
-        <w:rPr>
-          <w:rFonts w:ascii="Arial" w:hAnsi="Arial" w:cs="Arial"/>
-          <w:sz w:val="20"/>
-          <w:szCs w:val="20"/>
-        </w:rPr>
-      </w:pPr>
-      <w:r>
         <w:rPr>
           <w:rFonts w:ascii="Arial" w:hAnsi="Arial" w:cs="Arial"/>
           <w:sz w:val="18"/>
           <w:szCs w:val="18"/>
         </w:rPr>
-        <w:t>(Este día pudo haberse aprovechado a un más si no hubieran salido actividades</w:t>
-      </w:r>
+      </w:pPr>
       <w:r>
         <w:rPr>
           <w:rFonts w:ascii="Arial" w:hAnsi="Arial" w:cs="Arial"/>
           <w:sz w:val="18"/>
           <w:szCs w:val="18"/>
         </w:rPr>
-        <w:t xml:space="preserve"> o contratiempos </w:t>
+        <w:t>(Este día pudo haberse aprovechado a un más si no hubieran salido actividades</w:t>
       </w:r>
       <w:r>
         <w:rPr>
@@ -448,34 +432,660 @@
           <w:sz w:val="18"/>
           <w:szCs w:val="18"/>
         </w:rPr>
-        <w:t xml:space="preserve"> que no teníamos  </w:t>
+        <w:t xml:space="preserve"> o contratiempos </w:t>
+      </w:r>
+      <w:r>
+        <w:rPr>
+          <w:rFonts w:ascii="Arial" w:hAnsi="Arial" w:cs="Arial"/>
+          <w:sz w:val="18"/>
+          <w:szCs w:val="18"/>
+        </w:rPr>
+        <w:t xml:space="preserve"> que no teníamos  planeado</w:t>
+      </w:r>
+      <w:r>
+        <w:rPr>
+          <w:rFonts w:ascii="Arial" w:hAnsi="Arial" w:cs="Arial"/>
+          <w:sz w:val="18"/>
+          <w:szCs w:val="18"/>
+        </w:rPr>
+        <w:t xml:space="preserve"> para este día</w:t>
+      </w:r>
+      <w:r>
+        <w:rPr>
+          <w:rFonts w:ascii="Arial" w:hAnsi="Arial" w:cs="Arial"/>
+          <w:sz w:val="18"/>
+          <w:szCs w:val="18"/>
+        </w:rPr>
+        <w:t>)</w:t>
+      </w:r>
+    </w:p>
+    <w:p>
+      <w:pPr>
+        <w:jc w:val="center"/>
+        <w:rPr>
+          <w:rFonts w:ascii="Arial" w:hAnsi="Arial" w:cs="Arial"/>
+          <w:sz w:val="48"/>
+          <w:szCs w:val="48"/>
+        </w:rPr>
+      </w:pPr>
+      <w:r>
+        <w:rPr>
+          <w:rFonts w:ascii="Arial" w:hAnsi="Arial" w:cs="Arial"/>
+          <w:sz w:val="48"/>
+          <w:szCs w:val="48"/>
+        </w:rPr>
+        <w:lastRenderedPageBreak/>
+        <w:t>Registro del día</w:t>
+      </w:r>
+    </w:p>
+    <w:p>
+      <w:pPr>
+        <w:spacing w:line="360" w:lineRule="auto"/>
+        <w:jc w:val="right"/>
+        <w:rPr>
+          <w:rFonts w:ascii="Arial" w:hAnsi="Arial" w:cs="Arial"/>
+          <w:sz w:val="28"/>
+          <w:szCs w:val="28"/>
+        </w:rPr>
+      </w:pPr>
+      <w:r>
+        <w:rPr>
+          <w:rFonts w:ascii="Arial" w:hAnsi="Arial" w:cs="Arial"/>
+          <w:sz w:val="28"/>
+          <w:szCs w:val="28"/>
+        </w:rPr>
+        <w:t>Martes 15</w:t>
+      </w:r>
+      <w:r>
+        <w:rPr>
+          <w:rFonts w:ascii="Arial" w:hAnsi="Arial" w:cs="Arial"/>
+          <w:sz w:val="28"/>
+          <w:szCs w:val="28"/>
+        </w:rPr>
+        <w:t xml:space="preserve"> de septiembre del 2015</w:t>
+      </w:r>
+    </w:p>
+    <w:p>
+      <w:pPr>
+        <w:spacing w:line="360" w:lineRule="auto"/>
+        <w:rPr>
+          <w:rFonts w:ascii="Arial" w:hAnsi="Arial" w:cs="Arial"/>
+          <w:sz w:val="28"/>
+          <w:szCs w:val="28"/>
+        </w:rPr>
+      </w:pPr>
+      <w:r>
+        <w:rPr>
+          <w:rFonts w:ascii="Arial" w:hAnsi="Arial" w:cs="Arial"/>
+          <w:sz w:val="28"/>
+          <w:szCs w:val="28"/>
+        </w:rPr>
+        <w:t>_____________________________________________________________</w:t>
+      </w:r>
+    </w:p>
+    <w:p>
+      <w:pPr>
+        <w:spacing w:line="360" w:lineRule="auto"/>
+        <w:jc w:val="both"/>
+        <w:rPr>
+          <w:rFonts w:ascii="Arial" w:hAnsi="Arial" w:cs="Arial"/>
+          <w:sz w:val="20"/>
+          <w:szCs w:val="20"/>
+        </w:rPr>
+      </w:pPr>
+      <w:r>
+        <w:rPr>
+          <w:rFonts w:ascii="Arial" w:hAnsi="Arial" w:cs="Arial"/>
+          <w:sz w:val="20"/>
+          <w:szCs w:val="20"/>
+        </w:rPr>
+        <w:t>Este día se empezó bien realizando  todas las necesidades requeridas para iniciar un nuevo día por la mañana. Una vez  realizadas las necesidades  se empezó por checar en la agenda todas las actividades que se tenían programadas para este día</w:t>
+      </w:r>
+      <w:r>
+        <w:rPr>
+          <w:rFonts w:ascii="Arial" w:hAnsi="Arial" w:cs="Arial"/>
+          <w:sz w:val="20"/>
+          <w:szCs w:val="20"/>
+        </w:rPr>
+        <w:t>, a diferencia del lunes para este día solo se tenían planeadas dos actividades de mayor importancia  y prioridad.</w:t>
+      </w:r>
+    </w:p>
+    <w:p>
+      <w:pPr>
+        <w:spacing w:line="360" w:lineRule="auto"/>
+        <w:jc w:val="both"/>
+        <w:rPr>
+          <w:rFonts w:ascii="Arial" w:hAnsi="Arial" w:cs="Arial"/>
+          <w:sz w:val="20"/>
+          <w:szCs w:val="20"/>
+        </w:rPr>
+      </w:pPr>
+      <w:r>
+        <w:rPr>
+          <w:rFonts w:ascii="Arial" w:hAnsi="Arial" w:cs="Arial"/>
+          <w:sz w:val="20"/>
+          <w:szCs w:val="20"/>
+        </w:rPr>
+        <w:t xml:space="preserve">Una de las actividades de prioridad programada para el día de </w:t>
+      </w:r>
+      <w:r>
+        <w:rPr>
+          <w:rFonts w:ascii="Arial" w:hAnsi="Arial" w:cs="Arial"/>
+          <w:sz w:val="20"/>
+          <w:szCs w:val="20"/>
+        </w:rPr>
+        <w:t xml:space="preserve">hoy consistió en terminar las </w:t>
+      </w:r>
+      <w:r>
+        <w:rPr>
+          <w:rFonts w:ascii="Arial" w:hAnsi="Arial" w:cs="Arial"/>
+          <w:sz w:val="20"/>
+          <w:szCs w:val="20"/>
+        </w:rPr>
+        <w:t>prácticas</w:t>
+      </w:r>
+      <w:r>
+        <w:rPr>
+          <w:rFonts w:ascii="Arial" w:hAnsi="Arial" w:cs="Arial"/>
+          <w:sz w:val="20"/>
+          <w:szCs w:val="20"/>
+        </w:rPr>
+        <w:t xml:space="preserve"> pendientes de matemáticas que no se pudieron revisar el día de ayer por cuestiones del evento programado por UTT</w:t>
+      </w:r>
+      <w:r>
+        <w:rPr>
+          <w:rFonts w:ascii="Arial" w:hAnsi="Arial" w:cs="Arial"/>
+          <w:sz w:val="20"/>
+          <w:szCs w:val="20"/>
+        </w:rPr>
+        <w:t>.</w:t>
+      </w:r>
+    </w:p>
+    <w:p>
+      <w:pPr>
+        <w:spacing w:line="360" w:lineRule="auto"/>
+        <w:jc w:val="both"/>
+        <w:rPr>
+          <w:rFonts w:ascii="Arial" w:hAnsi="Arial" w:cs="Arial"/>
+          <w:sz w:val="20"/>
+          <w:szCs w:val="20"/>
+        </w:rPr>
+      </w:pPr>
+      <w:r>
+        <w:rPr>
+          <w:rFonts w:ascii="Arial" w:hAnsi="Arial" w:cs="Arial"/>
+          <w:sz w:val="20"/>
+          <w:szCs w:val="20"/>
+        </w:rPr>
+        <w:t xml:space="preserve">Para este día si hubo tiempo para dar un repaso de </w:t>
+      </w:r>
+      <w:r>
+        <w:rPr>
+          <w:rFonts w:ascii="Arial" w:hAnsi="Arial" w:cs="Arial"/>
+          <w:sz w:val="20"/>
+          <w:szCs w:val="20"/>
+        </w:rPr>
+        <w:t>una hora y medi</w:t>
+      </w:r>
+      <w:r>
+        <w:rPr>
+          <w:rFonts w:ascii="Arial" w:hAnsi="Arial" w:cs="Arial"/>
+          <w:sz w:val="20"/>
+          <w:szCs w:val="20"/>
+        </w:rPr>
+        <w:t xml:space="preserve">a de </w:t>
+      </w:r>
+      <w:r>
+        <w:rPr>
+          <w:rFonts w:ascii="Arial" w:hAnsi="Arial" w:cs="Arial"/>
+          <w:sz w:val="20"/>
+          <w:szCs w:val="20"/>
+        </w:rPr>
+        <w:t xml:space="preserve">matemáticas </w:t>
+      </w:r>
+      <w:r>
+        <w:rPr>
+          <w:rFonts w:ascii="Arial" w:hAnsi="Arial" w:cs="Arial"/>
+          <w:sz w:val="20"/>
+          <w:szCs w:val="20"/>
+        </w:rPr>
+        <w:t>que me sirvió para acordarme de todos los elementos fundamentales del cálculo y el álgebra que se te olvidan por no estarlo practicarlo.</w:t>
+      </w:r>
+    </w:p>
+    <w:p>
+      <w:pPr>
+        <w:spacing w:line="360" w:lineRule="auto"/>
+        <w:jc w:val="both"/>
+        <w:rPr>
+          <w:rFonts w:ascii="Arial" w:hAnsi="Arial" w:cs="Arial"/>
+          <w:sz w:val="20"/>
+          <w:szCs w:val="20"/>
+        </w:rPr>
+      </w:pPr>
+      <w:r>
+        <w:rPr>
+          <w:rFonts w:ascii="Arial" w:hAnsi="Arial" w:cs="Arial"/>
+          <w:sz w:val="20"/>
+          <w:szCs w:val="20"/>
+        </w:rPr>
+        <w:t xml:space="preserve">Después se prosiguió realizando todas las necesidades requeridas antes de ir a la escuela para poder llegar  a tiempo a tomar el </w:t>
+      </w:r>
+      <w:r>
+        <w:rPr>
+          <w:rFonts w:ascii="Arial" w:hAnsi="Arial" w:cs="Arial"/>
+          <w:sz w:val="20"/>
+          <w:szCs w:val="20"/>
+        </w:rPr>
+        <w:t>camión.</w:t>
+      </w:r>
+    </w:p>
+    <w:p>
+      <w:pPr>
+        <w:spacing w:line="360" w:lineRule="auto"/>
+        <w:jc w:val="both"/>
+        <w:rPr>
+          <w:rFonts w:ascii="Arial" w:hAnsi="Arial" w:cs="Arial"/>
+          <w:sz w:val="20"/>
+          <w:szCs w:val="20"/>
+        </w:rPr>
+      </w:pPr>
+      <w:r>
+        <w:rPr>
+          <w:rFonts w:ascii="Arial" w:hAnsi="Arial" w:cs="Arial"/>
+          <w:sz w:val="20"/>
+          <w:szCs w:val="20"/>
+        </w:rPr>
+        <w:t>Una ve</w:t>
+      </w:r>
+      <w:r>
+        <w:rPr>
+          <w:rFonts w:ascii="Arial" w:hAnsi="Arial" w:cs="Arial"/>
+          <w:sz w:val="20"/>
+          <w:szCs w:val="20"/>
+        </w:rPr>
+        <w:t xml:space="preserve">z en la escuela se prosiguió </w:t>
+      </w:r>
+      <w:r>
+        <w:rPr>
+          <w:rFonts w:ascii="Arial" w:hAnsi="Arial" w:cs="Arial"/>
+          <w:sz w:val="20"/>
+          <w:szCs w:val="20"/>
+        </w:rPr>
+        <w:t xml:space="preserve">en estar 3 horas programadas para la clase de economía que me sirvieron de mucho para saber cómo se manejan los intereses y que puntos clave tomar al momento de llegar a poner un negocio en base a un análisis de tipo de mercado. </w:t>
+      </w:r>
+      <w:r>
+        <w:rPr>
+          <w:rFonts w:ascii="Arial" w:hAnsi="Arial" w:cs="Arial"/>
+          <w:sz w:val="20"/>
+          <w:szCs w:val="20"/>
+        </w:rPr>
+        <w:t xml:space="preserve"> </w:t>
+      </w:r>
+    </w:p>
+    <w:p>
+      <w:pPr>
+        <w:spacing w:line="360" w:lineRule="auto"/>
+        <w:jc w:val="both"/>
+        <w:rPr>
+          <w:rFonts w:ascii="Arial" w:hAnsi="Arial" w:cs="Arial"/>
+          <w:sz w:val="20"/>
+          <w:szCs w:val="20"/>
+        </w:rPr>
+      </w:pPr>
+      <w:r>
+        <w:rPr>
+          <w:rFonts w:ascii="Arial" w:hAnsi="Arial" w:cs="Arial"/>
+          <w:sz w:val="20"/>
+          <w:szCs w:val="20"/>
+        </w:rPr>
+        <w:t xml:space="preserve">La última actividad prioritaria </w:t>
+      </w:r>
+      <w:r>
+        <w:rPr>
+          <w:rFonts w:ascii="Arial" w:hAnsi="Arial" w:cs="Arial"/>
+          <w:sz w:val="20"/>
+          <w:szCs w:val="20"/>
+        </w:rPr>
+        <w:t xml:space="preserve"> pendiente</w:t>
+      </w:r>
+      <w:r>
+        <w:rPr>
+          <w:rFonts w:ascii="Arial" w:hAnsi="Arial" w:cs="Arial"/>
+          <w:sz w:val="20"/>
+          <w:szCs w:val="20"/>
+        </w:rPr>
+        <w:t xml:space="preserve"> que me quedaban por realizar en UTT </w:t>
+      </w:r>
+      <w:r>
+        <w:rPr>
+          <w:rFonts w:ascii="Arial" w:hAnsi="Arial" w:cs="Arial"/>
+          <w:sz w:val="20"/>
+          <w:szCs w:val="20"/>
+        </w:rPr>
+        <w:t>era</w:t>
+      </w:r>
+      <w:r>
+        <w:rPr>
+          <w:rFonts w:ascii="Arial" w:hAnsi="Arial" w:cs="Arial"/>
+          <w:sz w:val="20"/>
+          <w:szCs w:val="20"/>
+        </w:rPr>
+        <w:t xml:space="preserve"> entregar las </w:t>
+      </w:r>
+      <w:r>
+        <w:rPr>
+          <w:rFonts w:ascii="Arial" w:hAnsi="Arial" w:cs="Arial"/>
+          <w:sz w:val="20"/>
+          <w:szCs w:val="20"/>
+        </w:rPr>
+        <w:t>prácticas</w:t>
+      </w:r>
+      <w:r>
+        <w:rPr>
+          <w:rFonts w:ascii="Arial" w:hAnsi="Arial" w:cs="Arial"/>
+          <w:sz w:val="20"/>
+          <w:szCs w:val="20"/>
+        </w:rPr>
+        <w:t xml:space="preserve"> y tareas de matemáticas </w:t>
+      </w:r>
+      <w:r>
+        <w:rPr>
+          <w:rFonts w:ascii="Arial" w:hAnsi="Arial" w:cs="Arial"/>
+          <w:sz w:val="20"/>
+          <w:szCs w:val="20"/>
+        </w:rPr>
+        <w:t>como también</w:t>
+      </w:r>
+      <w:r>
+        <w:rPr>
+          <w:rFonts w:ascii="Arial" w:hAnsi="Arial" w:cs="Arial"/>
+          <w:sz w:val="20"/>
+          <w:szCs w:val="20"/>
+        </w:rPr>
+        <w:t xml:space="preserve"> resolver dudas que surgían en ese momento. </w:t>
+      </w:r>
+    </w:p>
+    <w:p>
+      <w:pPr>
+        <w:spacing w:line="360" w:lineRule="auto"/>
+        <w:jc w:val="both"/>
+        <w:rPr>
+          <w:rFonts w:ascii="Arial" w:hAnsi="Arial" w:cs="Arial"/>
+          <w:sz w:val="20"/>
+          <w:szCs w:val="20"/>
+        </w:rPr>
+      </w:pPr>
+      <w:r>
+        <w:rPr>
+          <w:rFonts w:ascii="Arial" w:hAnsi="Arial" w:cs="Arial"/>
+          <w:sz w:val="20"/>
+          <w:szCs w:val="20"/>
+        </w:rPr>
+        <w:t xml:space="preserve"> </w:t>
+      </w:r>
+      <w:r>
+        <w:rPr>
+          <w:rFonts w:ascii="Arial" w:hAnsi="Arial" w:cs="Arial"/>
+          <w:sz w:val="20"/>
+          <w:szCs w:val="20"/>
+        </w:rPr>
+        <w:t>Al</w:t>
+      </w:r>
+      <w:r>
+        <w:rPr>
+          <w:rFonts w:ascii="Arial" w:hAnsi="Arial" w:cs="Arial"/>
+          <w:sz w:val="20"/>
+          <w:szCs w:val="20"/>
+        </w:rPr>
+        <w:t xml:space="preserve"> terminar </w:t>
+      </w:r>
+      <w:r>
+        <w:rPr>
+          <w:rFonts w:ascii="Arial" w:hAnsi="Arial" w:cs="Arial"/>
+          <w:sz w:val="20"/>
+          <w:szCs w:val="20"/>
+        </w:rPr>
+        <w:t xml:space="preserve"> </w:t>
+      </w:r>
+      <w:r>
+        <w:rPr>
+          <w:rFonts w:ascii="Arial" w:hAnsi="Arial" w:cs="Arial"/>
+          <w:sz w:val="20"/>
+          <w:szCs w:val="20"/>
+        </w:rPr>
+        <w:t>la clase de matemáticas ya me volvía acordar de cálculo y algebra</w:t>
+      </w:r>
+      <w:r>
+        <w:rPr>
+          <w:rFonts w:ascii="Arial" w:hAnsi="Arial" w:cs="Arial"/>
+          <w:sz w:val="20"/>
+          <w:szCs w:val="20"/>
+        </w:rPr>
+        <w:t>,</w:t>
+      </w:r>
+      <w:r>
+        <w:rPr>
+          <w:rFonts w:ascii="Arial" w:hAnsi="Arial" w:cs="Arial"/>
+          <w:sz w:val="20"/>
+          <w:szCs w:val="20"/>
+        </w:rPr>
+        <w:t xml:space="preserve"> </w:t>
+      </w:r>
+      <w:r>
+        <w:rPr>
+          <w:rFonts w:ascii="Arial" w:hAnsi="Arial" w:cs="Arial"/>
+          <w:sz w:val="20"/>
+          <w:szCs w:val="20"/>
+        </w:rPr>
+        <w:t xml:space="preserve"> </w:t>
+      </w:r>
+      <w:r>
+        <w:rPr>
+          <w:rFonts w:ascii="Arial" w:hAnsi="Arial" w:cs="Arial"/>
+          <w:sz w:val="20"/>
+          <w:szCs w:val="20"/>
+        </w:rPr>
+        <w:t>la cual me</w:t>
+      </w:r>
+      <w:r>
+        <w:rPr>
+          <w:rFonts w:ascii="Arial" w:hAnsi="Arial" w:cs="Arial"/>
+          <w:sz w:val="20"/>
+          <w:szCs w:val="20"/>
+        </w:rPr>
+        <w:t xml:space="preserve"> seria</w:t>
+      </w:r>
+      <w:r>
+        <w:rPr>
+          <w:rFonts w:ascii="Arial" w:hAnsi="Arial" w:cs="Arial"/>
+          <w:sz w:val="20"/>
+          <w:szCs w:val="20"/>
+        </w:rPr>
+        <w:t xml:space="preserve"> </w:t>
+      </w:r>
+      <w:r>
+        <w:rPr>
+          <w:rFonts w:ascii="Arial" w:hAnsi="Arial" w:cs="Arial"/>
+          <w:sz w:val="20"/>
+          <w:szCs w:val="20"/>
+        </w:rPr>
+        <w:t xml:space="preserve">de </w:t>
+      </w:r>
+      <w:r>
+        <w:rPr>
+          <w:rFonts w:ascii="Arial" w:hAnsi="Arial" w:cs="Arial"/>
+          <w:sz w:val="20"/>
+          <w:szCs w:val="20"/>
+        </w:rPr>
+        <w:t>beneficio para próximas practicas o tareas llevarlas a un ritmo equilibrado a las demás materias y centrar</w:t>
+      </w:r>
+      <w:r>
+        <w:rPr>
+          <w:rFonts w:ascii="Arial" w:hAnsi="Arial" w:cs="Arial"/>
+          <w:sz w:val="20"/>
+          <w:szCs w:val="20"/>
+        </w:rPr>
+        <w:t>me</w:t>
+      </w:r>
+      <w:r>
+        <w:rPr>
+          <w:rFonts w:ascii="Arial" w:hAnsi="Arial" w:cs="Arial"/>
+          <w:sz w:val="20"/>
+          <w:szCs w:val="20"/>
+        </w:rPr>
+        <w:t xml:space="preserve"> a hora sí bien en el inglés. </w:t>
+      </w:r>
+    </w:p>
+    <w:p>
+      <w:pPr>
+        <w:spacing w:line="360" w:lineRule="auto"/>
+        <w:jc w:val="both"/>
+        <w:rPr>
+          <w:rFonts w:ascii="Arial" w:hAnsi="Arial" w:cs="Arial"/>
+          <w:sz w:val="20"/>
+          <w:szCs w:val="20"/>
+        </w:rPr>
+      </w:pPr>
+      <w:r>
+        <w:rPr>
+          <w:rFonts w:ascii="Arial" w:hAnsi="Arial" w:cs="Arial"/>
+          <w:sz w:val="20"/>
+          <w:szCs w:val="20"/>
+        </w:rPr>
+        <w:t>Se regresó temprano a casa con suficiente</w:t>
+      </w:r>
+      <w:r>
+        <w:rPr>
+          <w:rFonts w:ascii="Arial" w:hAnsi="Arial" w:cs="Arial"/>
+          <w:sz w:val="20"/>
+          <w:szCs w:val="20"/>
+        </w:rPr>
+        <w:t xml:space="preserve"> tiempo </w:t>
+      </w:r>
+      <w:r>
+        <w:rPr>
+          <w:rFonts w:ascii="Arial" w:hAnsi="Arial" w:cs="Arial"/>
+          <w:sz w:val="20"/>
+          <w:szCs w:val="20"/>
+        </w:rPr>
+        <w:t xml:space="preserve">del día para poder </w:t>
+      </w:r>
+      <w:r>
+        <w:rPr>
+          <w:rFonts w:ascii="Arial" w:hAnsi="Arial" w:cs="Arial"/>
+          <w:sz w:val="20"/>
+          <w:szCs w:val="20"/>
+        </w:rPr>
+        <w:t>realizar</w:t>
+      </w:r>
+      <w:r>
+        <w:rPr>
+          <w:rFonts w:ascii="Arial" w:hAnsi="Arial" w:cs="Arial"/>
+          <w:sz w:val="20"/>
+          <w:szCs w:val="20"/>
+        </w:rPr>
+        <w:t xml:space="preserve"> las necesidades requeridas y el </w:t>
+      </w:r>
+      <w:r>
+        <w:rPr>
+          <w:rFonts w:ascii="Arial" w:hAnsi="Arial" w:cs="Arial"/>
+          <w:sz w:val="20"/>
+          <w:szCs w:val="20"/>
+        </w:rPr>
+        <w:t>registro del día e irme  a descansar.</w:t>
+      </w:r>
+      <w:r>
+        <w:rPr>
+          <w:rFonts w:ascii="Arial" w:hAnsi="Arial" w:cs="Arial"/>
+          <w:sz w:val="20"/>
+          <w:szCs w:val="20"/>
+        </w:rPr>
+        <w:t xml:space="preserve">  </w:t>
+      </w:r>
+    </w:p>
+    <w:p>
+      <w:pPr>
+        <w:spacing w:line="360" w:lineRule="auto"/>
+        <w:jc w:val="right"/>
+        <w:rPr>
+          <w:rFonts w:ascii="Arial" w:hAnsi="Arial" w:cs="Arial"/>
+          <w:sz w:val="20"/>
+          <w:szCs w:val="20"/>
+        </w:rPr>
+      </w:pPr>
+      <w:r>
+        <w:rPr>
+          <w:rFonts w:ascii="Arial" w:hAnsi="Arial" w:cs="Arial"/>
+        </w:rPr>
+        <w:t xml:space="preserve">Calificación personal del día = </w:t>
+      </w:r>
+      <w:r>
+        <w:rPr>
+          <w:rFonts w:ascii="Arial" w:hAnsi="Arial" w:cs="Arial"/>
+        </w:rPr>
+        <w:t>10</w:t>
+      </w:r>
+    </w:p>
+    <w:p>
+      <w:pPr>
+        <w:spacing w:line="360" w:lineRule="auto"/>
+        <w:jc w:val="right"/>
+        <w:rPr>
+          <w:rFonts w:ascii="Arial" w:hAnsi="Arial" w:cs="Arial"/>
+          <w:sz w:val="18"/>
+          <w:szCs w:val="18"/>
+        </w:rPr>
+      </w:pPr>
+      <w:r>
+        <w:rPr>
+          <w:rFonts w:ascii="Arial" w:hAnsi="Arial" w:cs="Arial"/>
+          <w:sz w:val="18"/>
+          <w:szCs w:val="18"/>
+        </w:rPr>
+        <w:t>(Este día</w:t>
+      </w:r>
+      <w:r>
+        <w:rPr>
+          <w:rFonts w:ascii="Arial" w:hAnsi="Arial" w:cs="Arial"/>
+          <w:sz w:val="18"/>
+          <w:szCs w:val="18"/>
+        </w:rPr>
+        <w:t xml:space="preserve">  se pudo aprovechar bastante </w:t>
+      </w:r>
+      <w:r>
+        <w:rPr>
+          <w:rFonts w:ascii="Arial" w:hAnsi="Arial" w:cs="Arial"/>
+          <w:sz w:val="18"/>
+          <w:szCs w:val="18"/>
+        </w:rPr>
+        <w:t xml:space="preserve">bien </w:t>
+      </w:r>
+      <w:r>
+        <w:rPr>
+          <w:rFonts w:ascii="Arial" w:hAnsi="Arial" w:cs="Arial"/>
+          <w:sz w:val="18"/>
+          <w:szCs w:val="18"/>
+        </w:rPr>
+        <w:t xml:space="preserve">y me sirvió para acordarme de cosas que había dejado de practicar, así como  también ver temas de economía que me servirán </w:t>
+      </w:r>
+      <w:r>
+        <w:rPr>
+          <w:rFonts w:ascii="Arial" w:hAnsi="Arial" w:cs="Arial"/>
+          <w:sz w:val="18"/>
+          <w:szCs w:val="18"/>
+        </w:rPr>
+        <w:t>en un</w:t>
+      </w:r>
+      <w:r>
+        <w:rPr>
+          <w:rFonts w:ascii="Arial" w:hAnsi="Arial" w:cs="Arial"/>
+          <w:sz w:val="18"/>
+          <w:szCs w:val="18"/>
+        </w:rPr>
+        <w:t xml:space="preserve"> futuro para empezar mí  negocio propio.)</w:t>
       </w:r>
       <w:bookmarkStart w:id="0" w:name="_GoBack"/>
       <w:bookmarkEnd w:id="0"/>
-      <w:r>
-        <w:rPr>
-          <w:rFonts w:ascii="Arial" w:hAnsi="Arial" w:cs="Arial"/>
-          <w:sz w:val="18"/>
-          <w:szCs w:val="18"/>
-        </w:rPr>
-        <w:t>planeado</w:t>
-      </w:r>
-      <w:r>
-        <w:rPr>
-          <w:rFonts w:ascii="Arial" w:hAnsi="Arial" w:cs="Arial"/>
-          <w:sz w:val="18"/>
-          <w:szCs w:val="18"/>
-        </w:rPr>
-        <w:t xml:space="preserve"> para este día</w:t>
-      </w:r>
-      <w:r>
-        <w:rPr>
-          <w:rFonts w:ascii="Arial" w:hAnsi="Arial" w:cs="Arial"/>
-          <w:sz w:val="18"/>
-          <w:szCs w:val="18"/>
-        </w:rPr>
-        <w:t>)</w:t>
-      </w:r>
     </w:p>
     <w:sectPr>
       <w:headerReference w:type="default" r:id="rId6"/>

</xml_diff>

<commit_message>
Subida del registro del dia miercoles 17sep2015
</commit_message>
<xml_diff>
--- a/AdministracionDelTIEMPO/RegistrosDia.docx
+++ b/AdministracionDelTIEMPO/RegistrosDia.docx
@@ -1084,8 +1084,327 @@
         </w:rPr>
         <w:t xml:space="preserve"> futuro para empezar mí  negocio propio.)</w:t>
       </w:r>
+    </w:p>
+    <w:p>
+      <w:pPr>
+        <w:spacing w:line="360" w:lineRule="auto"/>
+        <w:jc w:val="right"/>
+        <w:rPr>
+          <w:rFonts w:ascii="Arial" w:hAnsi="Arial" w:cs="Arial"/>
+          <w:sz w:val="18"/>
+          <w:szCs w:val="18"/>
+        </w:rPr>
+      </w:pPr>
+    </w:p>
+    <w:p>
+      <w:pPr>
+        <w:jc w:val="center"/>
+        <w:rPr>
+          <w:rFonts w:ascii="Arial" w:hAnsi="Arial" w:cs="Arial"/>
+          <w:sz w:val="48"/>
+          <w:szCs w:val="48"/>
+        </w:rPr>
+      </w:pPr>
+      <w:r>
+        <w:rPr>
+          <w:rFonts w:ascii="Arial" w:hAnsi="Arial" w:cs="Arial"/>
+          <w:sz w:val="48"/>
+          <w:szCs w:val="48"/>
+        </w:rPr>
+        <w:lastRenderedPageBreak/>
+        <w:t>Registro del día</w:t>
+      </w:r>
+    </w:p>
+    <w:p>
+      <w:pPr>
+        <w:spacing w:line="360" w:lineRule="auto"/>
+        <w:jc w:val="right"/>
+        <w:rPr>
+          <w:rFonts w:ascii="Arial" w:hAnsi="Arial" w:cs="Arial"/>
+          <w:sz w:val="28"/>
+          <w:szCs w:val="28"/>
+        </w:rPr>
+      </w:pPr>
+      <w:r>
+        <w:rPr>
+          <w:rFonts w:ascii="Arial" w:hAnsi="Arial" w:cs="Arial"/>
+          <w:sz w:val="28"/>
+          <w:szCs w:val="28"/>
+        </w:rPr>
+        <w:t>Miércoles 16</w:t>
+      </w:r>
       <w:bookmarkStart w:id="0" w:name="_GoBack"/>
       <w:bookmarkEnd w:id="0"/>
+      <w:r>
+        <w:rPr>
+          <w:rFonts w:ascii="Arial" w:hAnsi="Arial" w:cs="Arial"/>
+          <w:sz w:val="28"/>
+          <w:szCs w:val="28"/>
+        </w:rPr>
+        <w:t xml:space="preserve"> de septiembre del 2015</w:t>
+      </w:r>
+    </w:p>
+    <w:p>
+      <w:pPr>
+        <w:spacing w:line="360" w:lineRule="auto"/>
+        <w:rPr>
+          <w:rFonts w:ascii="Arial" w:hAnsi="Arial" w:cs="Arial"/>
+          <w:sz w:val="28"/>
+          <w:szCs w:val="28"/>
+        </w:rPr>
+      </w:pPr>
+      <w:r>
+        <w:rPr>
+          <w:rFonts w:ascii="Arial" w:hAnsi="Arial" w:cs="Arial"/>
+          <w:sz w:val="28"/>
+          <w:szCs w:val="28"/>
+        </w:rPr>
+        <w:t>_____________________________________________________________</w:t>
+      </w:r>
+    </w:p>
+    <w:p>
+      <w:pPr>
+        <w:spacing w:line="360" w:lineRule="auto"/>
+        <w:jc w:val="both"/>
+        <w:rPr>
+          <w:rFonts w:ascii="Arial" w:hAnsi="Arial" w:cs="Arial"/>
+          <w:sz w:val="20"/>
+          <w:szCs w:val="20"/>
+        </w:rPr>
+      </w:pPr>
+      <w:r>
+        <w:rPr>
+          <w:rFonts w:ascii="Arial" w:hAnsi="Arial" w:cs="Arial"/>
+          <w:sz w:val="20"/>
+          <w:szCs w:val="20"/>
+        </w:rPr>
+        <w:t xml:space="preserve">Este día se empezó bien realizando  todas las necesidades requeridas para iniciar un nuevo día por la mañana. Una vez  </w:t>
+      </w:r>
+      <w:r>
+        <w:rPr>
+          <w:rFonts w:ascii="Arial" w:hAnsi="Arial" w:cs="Arial"/>
+          <w:sz w:val="20"/>
+          <w:szCs w:val="20"/>
+        </w:rPr>
+        <w:t>realizadas las necesidades solo se tenían</w:t>
+      </w:r>
+      <w:r>
+        <w:rPr>
+          <w:rFonts w:ascii="Arial" w:hAnsi="Arial" w:cs="Arial"/>
+          <w:sz w:val="20"/>
+          <w:szCs w:val="20"/>
+        </w:rPr>
+        <w:t xml:space="preserve"> planeadas 4</w:t>
+      </w:r>
+      <w:r>
+        <w:rPr>
+          <w:rFonts w:ascii="Arial" w:hAnsi="Arial" w:cs="Arial"/>
+          <w:sz w:val="20"/>
+          <w:szCs w:val="20"/>
+        </w:rPr>
+        <w:t xml:space="preserve"> actividades para el día de hoy.</w:t>
+      </w:r>
+    </w:p>
+    <w:p>
+      <w:pPr>
+        <w:spacing w:line="360" w:lineRule="auto"/>
+        <w:jc w:val="both"/>
+        <w:rPr>
+          <w:rFonts w:ascii="Arial" w:hAnsi="Arial" w:cs="Arial"/>
+          <w:sz w:val="20"/>
+          <w:szCs w:val="20"/>
+        </w:rPr>
+      </w:pPr>
+      <w:r>
+        <w:rPr>
+          <w:rFonts w:ascii="Arial" w:hAnsi="Arial" w:cs="Arial"/>
+          <w:sz w:val="20"/>
+          <w:szCs w:val="20"/>
+        </w:rPr>
+        <w:t>Una d</w:t>
+      </w:r>
+      <w:r>
+        <w:rPr>
+          <w:rFonts w:ascii="Arial" w:hAnsi="Arial" w:cs="Arial"/>
+          <w:sz w:val="20"/>
+          <w:szCs w:val="20"/>
+        </w:rPr>
+        <w:t xml:space="preserve">e las actividades </w:t>
+      </w:r>
+      <w:r>
+        <w:rPr>
+          <w:rFonts w:ascii="Arial" w:hAnsi="Arial" w:cs="Arial"/>
+          <w:sz w:val="20"/>
+          <w:szCs w:val="20"/>
+        </w:rPr>
+        <w:t>programada</w:t>
+      </w:r>
+      <w:r>
+        <w:rPr>
+          <w:rFonts w:ascii="Arial" w:hAnsi="Arial" w:cs="Arial"/>
+          <w:sz w:val="20"/>
+          <w:szCs w:val="20"/>
+        </w:rPr>
+        <w:t xml:space="preserve">s era instalar todas las herramientas requeridas para la clase de desarrollo web. Otra de las actividades planeadas para el día de hoy consistió en dar un repaso a los libros de </w:t>
+      </w:r>
+      <w:r>
+        <w:rPr>
+          <w:rFonts w:ascii="Arial" w:hAnsi="Arial" w:cs="Arial"/>
+          <w:sz w:val="20"/>
+          <w:szCs w:val="20"/>
+        </w:rPr>
+        <w:t xml:space="preserve">inglés de anteriores cuatrimestres </w:t>
+      </w:r>
+      <w:r>
+        <w:rPr>
+          <w:rFonts w:ascii="Arial" w:hAnsi="Arial" w:cs="Arial"/>
+          <w:sz w:val="20"/>
+          <w:szCs w:val="20"/>
+        </w:rPr>
+        <w:t xml:space="preserve"> para poderme acordarme de temas anteriores</w:t>
+      </w:r>
+      <w:r>
+        <w:rPr>
+          <w:rFonts w:ascii="Arial" w:hAnsi="Arial" w:cs="Arial"/>
+          <w:sz w:val="20"/>
+          <w:szCs w:val="20"/>
+        </w:rPr>
+        <w:t xml:space="preserve"> vistos en</w:t>
+      </w:r>
+      <w:r>
+        <w:rPr>
+          <w:rFonts w:ascii="Arial" w:hAnsi="Arial" w:cs="Arial"/>
+          <w:sz w:val="20"/>
+          <w:szCs w:val="20"/>
+        </w:rPr>
+        <w:t xml:space="preserve"> la materia.</w:t>
+      </w:r>
+    </w:p>
+    <w:p>
+      <w:pPr>
+        <w:spacing w:line="360" w:lineRule="auto"/>
+        <w:jc w:val="both"/>
+        <w:rPr>
+          <w:rFonts w:ascii="Arial" w:hAnsi="Arial" w:cs="Arial"/>
+          <w:sz w:val="20"/>
+          <w:szCs w:val="20"/>
+        </w:rPr>
+      </w:pPr>
+      <w:r>
+        <w:rPr>
+          <w:rFonts w:ascii="Arial" w:hAnsi="Arial" w:cs="Arial"/>
+          <w:sz w:val="20"/>
+          <w:szCs w:val="20"/>
+        </w:rPr>
+        <w:t>Después se prosiguió</w:t>
+      </w:r>
+      <w:r>
+        <w:rPr>
+          <w:rFonts w:ascii="Arial" w:hAnsi="Arial" w:cs="Arial"/>
+          <w:sz w:val="20"/>
+          <w:szCs w:val="20"/>
+        </w:rPr>
+        <w:t xml:space="preserve"> con continuar desarrollando una aplicación propia que la tenía pausada para volverla a retomar y programarla un poco más. </w:t>
+      </w:r>
+    </w:p>
+    <w:p>
+      <w:pPr>
+        <w:spacing w:line="360" w:lineRule="auto"/>
+        <w:jc w:val="both"/>
+        <w:rPr>
+          <w:rFonts w:ascii="Arial" w:hAnsi="Arial" w:cs="Arial"/>
+          <w:sz w:val="20"/>
+          <w:szCs w:val="20"/>
+        </w:rPr>
+      </w:pPr>
+      <w:r>
+        <w:rPr>
+          <w:rFonts w:ascii="Arial" w:hAnsi="Arial" w:cs="Arial"/>
+          <w:sz w:val="20"/>
+          <w:szCs w:val="20"/>
+        </w:rPr>
+        <w:t>Todas estas actividades las finalicé a mitad del día  y la otra mitad  se utilizó para convivencia con la familia y amigos.</w:t>
+      </w:r>
+    </w:p>
+    <w:p>
+      <w:pPr>
+        <w:spacing w:line="360" w:lineRule="auto"/>
+        <w:jc w:val="both"/>
+        <w:rPr>
+          <w:rFonts w:ascii="Arial" w:hAnsi="Arial" w:cs="Arial"/>
+          <w:sz w:val="20"/>
+          <w:szCs w:val="20"/>
+        </w:rPr>
+      </w:pPr>
+      <w:r>
+        <w:rPr>
+          <w:rFonts w:ascii="Arial" w:hAnsi="Arial" w:cs="Arial"/>
+          <w:sz w:val="20"/>
+          <w:szCs w:val="20"/>
+        </w:rPr>
+        <w:t xml:space="preserve">Para finalizar el día se realizó las necesidades requeridas y el registro del día para después irme a descansar.  </w:t>
+      </w:r>
+    </w:p>
+    <w:p>
+      <w:pPr>
+        <w:spacing w:line="360" w:lineRule="auto"/>
+        <w:jc w:val="right"/>
+        <w:rPr>
+          <w:rFonts w:ascii="Arial" w:hAnsi="Arial" w:cs="Arial"/>
+          <w:sz w:val="20"/>
+          <w:szCs w:val="20"/>
+        </w:rPr>
+      </w:pPr>
+      <w:r>
+        <w:rPr>
+          <w:rFonts w:ascii="Arial" w:hAnsi="Arial" w:cs="Arial"/>
+        </w:rPr>
+        <w:t xml:space="preserve">Calificación personal del día = </w:t>
+      </w:r>
+      <w:r>
+        <w:rPr>
+          <w:rFonts w:ascii="Arial" w:hAnsi="Arial" w:cs="Arial"/>
+        </w:rPr>
+        <w:t>9</w:t>
+      </w:r>
+    </w:p>
+    <w:p>
+      <w:pPr>
+        <w:spacing w:line="360" w:lineRule="auto"/>
+        <w:jc w:val="right"/>
+        <w:rPr>
+          <w:rFonts w:ascii="Arial" w:hAnsi="Arial" w:cs="Arial"/>
+          <w:sz w:val="18"/>
+          <w:szCs w:val="18"/>
+        </w:rPr>
+      </w:pPr>
+      <w:r>
+        <w:rPr>
+          <w:rFonts w:ascii="Arial" w:hAnsi="Arial" w:cs="Arial"/>
+          <w:sz w:val="18"/>
+          <w:szCs w:val="18"/>
+        </w:rPr>
+        <w:t>(Este día se utilizó para terminar y proseguir con algunas actividades pendientes como también para convivir con familiares y amigos)</w:t>
+      </w:r>
+    </w:p>
+    <w:p>
+      <w:pPr>
+        <w:spacing w:line="360" w:lineRule="auto"/>
+        <w:jc w:val="right"/>
+        <w:rPr>
+          <w:rFonts w:ascii="Arial" w:hAnsi="Arial" w:cs="Arial"/>
+          <w:sz w:val="18"/>
+          <w:szCs w:val="18"/>
+        </w:rPr>
+      </w:pPr>
+      <w:r>
+        <w:rPr>
+          <w:rFonts w:ascii="Arial" w:hAnsi="Arial" w:cs="Arial"/>
+          <w:sz w:val="18"/>
+          <w:szCs w:val="18"/>
+        </w:rPr>
+        <w:tab/>
+      </w:r>
     </w:p>
     <w:sectPr>
       <w:headerReference w:type="default" r:id="rId6"/>

</xml_diff>

<commit_message>
Subida del registro del dia jueves17Sep2015
</commit_message>
<xml_diff>
--- a/AdministracionDelTIEMPO/RegistrosDia.docx
+++ b/AdministracionDelTIEMPO/RegistrosDia.docx
@@ -1133,32 +1133,465 @@
         </w:rPr>
         <w:t>Miércoles 16</w:t>
       </w:r>
+      <w:r>
+        <w:rPr>
+          <w:rFonts w:ascii="Arial" w:hAnsi="Arial" w:cs="Arial"/>
+          <w:sz w:val="28"/>
+          <w:szCs w:val="28"/>
+        </w:rPr>
+        <w:t xml:space="preserve"> de septiembre del 2015</w:t>
+      </w:r>
+    </w:p>
+    <w:p>
+      <w:pPr>
+        <w:spacing w:line="360" w:lineRule="auto"/>
+        <w:rPr>
+          <w:rFonts w:ascii="Arial" w:hAnsi="Arial" w:cs="Arial"/>
+          <w:sz w:val="28"/>
+          <w:szCs w:val="28"/>
+        </w:rPr>
+      </w:pPr>
+      <w:r>
+        <w:rPr>
+          <w:rFonts w:ascii="Arial" w:hAnsi="Arial" w:cs="Arial"/>
+          <w:sz w:val="28"/>
+          <w:szCs w:val="28"/>
+        </w:rPr>
+        <w:t>_____________________________________________________________</w:t>
+      </w:r>
+    </w:p>
+    <w:p>
+      <w:pPr>
+        <w:spacing w:line="360" w:lineRule="auto"/>
+        <w:jc w:val="both"/>
+        <w:rPr>
+          <w:rFonts w:ascii="Arial" w:hAnsi="Arial" w:cs="Arial"/>
+          <w:sz w:val="20"/>
+          <w:szCs w:val="20"/>
+        </w:rPr>
+      </w:pPr>
+      <w:r>
+        <w:rPr>
+          <w:rFonts w:ascii="Arial" w:hAnsi="Arial" w:cs="Arial"/>
+          <w:sz w:val="20"/>
+          <w:szCs w:val="20"/>
+        </w:rPr>
+        <w:t xml:space="preserve">Este día se empezó bien realizando  todas las necesidades requeridas para iniciar un nuevo día por la mañana. Una vez  </w:t>
+      </w:r>
+      <w:r>
+        <w:rPr>
+          <w:rFonts w:ascii="Arial" w:hAnsi="Arial" w:cs="Arial"/>
+          <w:sz w:val="20"/>
+          <w:szCs w:val="20"/>
+        </w:rPr>
+        <w:t>realizadas las necesidades solo se tenían</w:t>
+      </w:r>
+      <w:r>
+        <w:rPr>
+          <w:rFonts w:ascii="Arial" w:hAnsi="Arial" w:cs="Arial"/>
+          <w:sz w:val="20"/>
+          <w:szCs w:val="20"/>
+        </w:rPr>
+        <w:t xml:space="preserve"> planeadas 4</w:t>
+      </w:r>
+      <w:r>
+        <w:rPr>
+          <w:rFonts w:ascii="Arial" w:hAnsi="Arial" w:cs="Arial"/>
+          <w:sz w:val="20"/>
+          <w:szCs w:val="20"/>
+        </w:rPr>
+        <w:t xml:space="preserve"> actividades para el día de hoy.</w:t>
+      </w:r>
+    </w:p>
+    <w:p>
+      <w:pPr>
+        <w:spacing w:line="360" w:lineRule="auto"/>
+        <w:jc w:val="both"/>
+        <w:rPr>
+          <w:rFonts w:ascii="Arial" w:hAnsi="Arial" w:cs="Arial"/>
+          <w:sz w:val="20"/>
+          <w:szCs w:val="20"/>
+        </w:rPr>
+      </w:pPr>
+      <w:r>
+        <w:rPr>
+          <w:rFonts w:ascii="Arial" w:hAnsi="Arial" w:cs="Arial"/>
+          <w:sz w:val="20"/>
+          <w:szCs w:val="20"/>
+        </w:rPr>
+        <w:t>Una d</w:t>
+      </w:r>
+      <w:r>
+        <w:rPr>
+          <w:rFonts w:ascii="Arial" w:hAnsi="Arial" w:cs="Arial"/>
+          <w:sz w:val="20"/>
+          <w:szCs w:val="20"/>
+        </w:rPr>
+        <w:t xml:space="preserve">e las actividades </w:t>
+      </w:r>
+      <w:r>
+        <w:rPr>
+          <w:rFonts w:ascii="Arial" w:hAnsi="Arial" w:cs="Arial"/>
+          <w:sz w:val="20"/>
+          <w:szCs w:val="20"/>
+        </w:rPr>
+        <w:t>programada</w:t>
+      </w:r>
+      <w:r>
+        <w:rPr>
+          <w:rFonts w:ascii="Arial" w:hAnsi="Arial" w:cs="Arial"/>
+          <w:sz w:val="20"/>
+          <w:szCs w:val="20"/>
+        </w:rPr>
+        <w:t>s era instalar todas las herramientas requeridas para la clase de desarrollo web</w:t>
+      </w:r>
+      <w:r>
+        <w:rPr>
+          <w:rFonts w:ascii="Arial" w:hAnsi="Arial" w:cs="Arial"/>
+          <w:sz w:val="20"/>
+          <w:szCs w:val="20"/>
+        </w:rPr>
+        <w:t xml:space="preserve"> en mi computadora personal</w:t>
+      </w:r>
+      <w:r>
+        <w:rPr>
+          <w:rFonts w:ascii="Arial" w:hAnsi="Arial" w:cs="Arial"/>
+          <w:sz w:val="20"/>
+          <w:szCs w:val="20"/>
+        </w:rPr>
+        <w:t>. Otra de las</w:t>
+      </w:r>
       <w:bookmarkStart w:id="0" w:name="_GoBack"/>
       <w:bookmarkEnd w:id="0"/>
       <w:r>
         <w:rPr>
           <w:rFonts w:ascii="Arial" w:hAnsi="Arial" w:cs="Arial"/>
+          <w:sz w:val="20"/>
+          <w:szCs w:val="20"/>
+        </w:rPr>
+        <w:t xml:space="preserve"> actividades planeadas para el día de hoy consistió en dar un repaso a los libros de </w:t>
+      </w:r>
+      <w:r>
+        <w:rPr>
+          <w:rFonts w:ascii="Arial" w:hAnsi="Arial" w:cs="Arial"/>
+          <w:sz w:val="20"/>
+          <w:szCs w:val="20"/>
+        </w:rPr>
+        <w:t xml:space="preserve">inglés de anteriores cuatrimestres </w:t>
+      </w:r>
+      <w:r>
+        <w:rPr>
+          <w:rFonts w:ascii="Arial" w:hAnsi="Arial" w:cs="Arial"/>
+          <w:sz w:val="20"/>
+          <w:szCs w:val="20"/>
+        </w:rPr>
+        <w:t xml:space="preserve"> para poderme acordarme de temas anteriores</w:t>
+      </w:r>
+      <w:r>
+        <w:rPr>
+          <w:rFonts w:ascii="Arial" w:hAnsi="Arial" w:cs="Arial"/>
+          <w:sz w:val="20"/>
+          <w:szCs w:val="20"/>
+        </w:rPr>
+        <w:t xml:space="preserve"> vistos en</w:t>
+      </w:r>
+      <w:r>
+        <w:rPr>
+          <w:rFonts w:ascii="Arial" w:hAnsi="Arial" w:cs="Arial"/>
+          <w:sz w:val="20"/>
+          <w:szCs w:val="20"/>
+        </w:rPr>
+        <w:t xml:space="preserve"> la materia.</w:t>
+      </w:r>
+    </w:p>
+    <w:p>
+      <w:pPr>
+        <w:spacing w:line="360" w:lineRule="auto"/>
+        <w:jc w:val="both"/>
+        <w:rPr>
+          <w:rFonts w:ascii="Arial" w:hAnsi="Arial" w:cs="Arial"/>
+          <w:sz w:val="20"/>
+          <w:szCs w:val="20"/>
+        </w:rPr>
+      </w:pPr>
+      <w:r>
+        <w:rPr>
+          <w:rFonts w:ascii="Arial" w:hAnsi="Arial" w:cs="Arial"/>
+          <w:sz w:val="20"/>
+          <w:szCs w:val="20"/>
+        </w:rPr>
+        <w:t>Después se prosiguió</w:t>
+      </w:r>
+      <w:r>
+        <w:rPr>
+          <w:rFonts w:ascii="Arial" w:hAnsi="Arial" w:cs="Arial"/>
+          <w:sz w:val="20"/>
+          <w:szCs w:val="20"/>
+        </w:rPr>
+        <w:t xml:space="preserve"> con continuar desarrollando una aplicación propia que la tenía pausada para volverla a retomar y programarla un poco más. </w:t>
+      </w:r>
+    </w:p>
+    <w:p>
+      <w:pPr>
+        <w:spacing w:line="360" w:lineRule="auto"/>
+        <w:jc w:val="both"/>
+        <w:rPr>
+          <w:rFonts w:ascii="Arial" w:hAnsi="Arial" w:cs="Arial"/>
+          <w:sz w:val="20"/>
+          <w:szCs w:val="20"/>
+        </w:rPr>
+      </w:pPr>
+      <w:r>
+        <w:rPr>
+          <w:rFonts w:ascii="Arial" w:hAnsi="Arial" w:cs="Arial"/>
+          <w:sz w:val="20"/>
+          <w:szCs w:val="20"/>
+        </w:rPr>
+        <w:t>Todas estas actividades las finalicé a mitad del día  y la otra mitad  se utilizó para convivencia con la familia y amigos.</w:t>
+      </w:r>
+    </w:p>
+    <w:p>
+      <w:pPr>
+        <w:spacing w:line="360" w:lineRule="auto"/>
+        <w:jc w:val="both"/>
+        <w:rPr>
+          <w:rFonts w:ascii="Arial" w:hAnsi="Arial" w:cs="Arial"/>
+          <w:sz w:val="20"/>
+          <w:szCs w:val="20"/>
+        </w:rPr>
+      </w:pPr>
+      <w:r>
+        <w:rPr>
+          <w:rFonts w:ascii="Arial" w:hAnsi="Arial" w:cs="Arial"/>
+          <w:sz w:val="20"/>
+          <w:szCs w:val="20"/>
+        </w:rPr>
+        <w:t xml:space="preserve">Para finalizar el día se realizó las necesidades requeridas y el registro del día para después irme a descansar.  </w:t>
+      </w:r>
+    </w:p>
+    <w:p>
+      <w:pPr>
+        <w:spacing w:line="360" w:lineRule="auto"/>
+        <w:jc w:val="right"/>
+        <w:rPr>
+          <w:rFonts w:ascii="Arial" w:hAnsi="Arial" w:cs="Arial"/>
+          <w:sz w:val="20"/>
+          <w:szCs w:val="20"/>
+        </w:rPr>
+      </w:pPr>
+      <w:r>
+        <w:rPr>
+          <w:rFonts w:ascii="Arial" w:hAnsi="Arial" w:cs="Arial"/>
+        </w:rPr>
+        <w:t xml:space="preserve">Calificación personal del día = </w:t>
+      </w:r>
+      <w:r>
+        <w:rPr>
+          <w:rFonts w:ascii="Arial" w:hAnsi="Arial" w:cs="Arial"/>
+        </w:rPr>
+        <w:t>9</w:t>
+      </w:r>
+    </w:p>
+    <w:p>
+      <w:pPr>
+        <w:spacing w:line="360" w:lineRule="auto"/>
+        <w:jc w:val="right"/>
+        <w:rPr>
+          <w:rFonts w:ascii="Arial" w:hAnsi="Arial" w:cs="Arial"/>
+          <w:sz w:val="18"/>
+          <w:szCs w:val="18"/>
+        </w:rPr>
+      </w:pPr>
+      <w:r>
+        <w:rPr>
+          <w:rFonts w:ascii="Arial" w:hAnsi="Arial" w:cs="Arial"/>
+          <w:sz w:val="18"/>
+          <w:szCs w:val="18"/>
+        </w:rPr>
+        <w:t>(Este día se utilizó para terminar y proseguir con algunas actividades pendientes como también para convivir con familiares y amigos)</w:t>
+      </w:r>
+    </w:p>
+    <w:p>
+      <w:pPr>
+        <w:spacing w:line="360" w:lineRule="auto"/>
+        <w:jc w:val="right"/>
+        <w:rPr>
+          <w:rFonts w:ascii="Arial" w:hAnsi="Arial" w:cs="Arial"/>
+          <w:sz w:val="18"/>
+          <w:szCs w:val="18"/>
+        </w:rPr>
+      </w:pPr>
+    </w:p>
+    <w:p>
+      <w:pPr>
+        <w:spacing w:line="360" w:lineRule="auto"/>
+        <w:jc w:val="right"/>
+        <w:rPr>
+          <w:rFonts w:ascii="Arial" w:hAnsi="Arial" w:cs="Arial"/>
+          <w:sz w:val="18"/>
+          <w:szCs w:val="18"/>
+        </w:rPr>
+      </w:pPr>
+    </w:p>
+    <w:p>
+      <w:pPr>
+        <w:spacing w:line="360" w:lineRule="auto"/>
+        <w:jc w:val="right"/>
+        <w:rPr>
+          <w:rFonts w:ascii="Arial" w:hAnsi="Arial" w:cs="Arial"/>
+          <w:sz w:val="18"/>
+          <w:szCs w:val="18"/>
+        </w:rPr>
+      </w:pPr>
+    </w:p>
+    <w:p>
+      <w:pPr>
+        <w:spacing w:line="360" w:lineRule="auto"/>
+        <w:jc w:val="right"/>
+        <w:rPr>
+          <w:rFonts w:ascii="Arial" w:hAnsi="Arial" w:cs="Arial"/>
+          <w:sz w:val="18"/>
+          <w:szCs w:val="18"/>
+        </w:rPr>
+      </w:pPr>
+    </w:p>
+    <w:p>
+      <w:pPr>
+        <w:spacing w:line="360" w:lineRule="auto"/>
+        <w:jc w:val="right"/>
+        <w:rPr>
+          <w:rFonts w:ascii="Arial" w:hAnsi="Arial" w:cs="Arial"/>
+          <w:sz w:val="18"/>
+          <w:szCs w:val="18"/>
+        </w:rPr>
+      </w:pPr>
+    </w:p>
+    <w:p>
+      <w:pPr>
+        <w:spacing w:line="360" w:lineRule="auto"/>
+        <w:jc w:val="right"/>
+        <w:rPr>
+          <w:rFonts w:ascii="Arial" w:hAnsi="Arial" w:cs="Arial"/>
+          <w:sz w:val="18"/>
+          <w:szCs w:val="18"/>
+        </w:rPr>
+      </w:pPr>
+    </w:p>
+    <w:p>
+      <w:pPr>
+        <w:spacing w:line="360" w:lineRule="auto"/>
+        <w:jc w:val="right"/>
+        <w:rPr>
+          <w:rFonts w:ascii="Arial" w:hAnsi="Arial" w:cs="Arial"/>
+          <w:sz w:val="18"/>
+          <w:szCs w:val="18"/>
+        </w:rPr>
+      </w:pPr>
+    </w:p>
+    <w:p>
+      <w:pPr>
+        <w:spacing w:line="360" w:lineRule="auto"/>
+        <w:jc w:val="right"/>
+        <w:rPr>
+          <w:rFonts w:ascii="Arial" w:hAnsi="Arial" w:cs="Arial"/>
+          <w:sz w:val="18"/>
+          <w:szCs w:val="18"/>
+        </w:rPr>
+      </w:pPr>
+    </w:p>
+    <w:p>
+      <w:pPr>
+        <w:spacing w:line="360" w:lineRule="auto"/>
+        <w:jc w:val="right"/>
+        <w:rPr>
+          <w:rFonts w:ascii="Arial" w:hAnsi="Arial" w:cs="Arial"/>
+          <w:sz w:val="18"/>
+          <w:szCs w:val="18"/>
+        </w:rPr>
+      </w:pPr>
+    </w:p>
+    <w:p>
+      <w:pPr>
+        <w:spacing w:line="360" w:lineRule="auto"/>
+        <w:jc w:val="right"/>
+        <w:rPr>
+          <w:rFonts w:ascii="Arial" w:hAnsi="Arial" w:cs="Arial"/>
+          <w:sz w:val="18"/>
+          <w:szCs w:val="18"/>
+        </w:rPr>
+      </w:pPr>
+    </w:p>
+    <w:p>
+      <w:pPr>
+        <w:spacing w:line="360" w:lineRule="auto"/>
+        <w:jc w:val="right"/>
+        <w:rPr>
+          <w:rFonts w:ascii="Arial" w:hAnsi="Arial" w:cs="Arial"/>
+          <w:sz w:val="18"/>
+          <w:szCs w:val="18"/>
+        </w:rPr>
+      </w:pPr>
+    </w:p>
+    <w:p>
+      <w:pPr>
+        <w:jc w:val="center"/>
+        <w:rPr>
+          <w:rFonts w:ascii="Arial" w:hAnsi="Arial" w:cs="Arial"/>
+          <w:sz w:val="48"/>
+          <w:szCs w:val="48"/>
+        </w:rPr>
+      </w:pPr>
+      <w:r>
+        <w:rPr>
+          <w:rFonts w:ascii="Arial" w:hAnsi="Arial" w:cs="Arial"/>
+          <w:sz w:val="48"/>
+          <w:szCs w:val="48"/>
+        </w:rPr>
+        <w:t>Registro del día</w:t>
+      </w:r>
+    </w:p>
+    <w:p>
+      <w:pPr>
+        <w:spacing w:line="360" w:lineRule="auto"/>
+        <w:jc w:val="right"/>
+        <w:rPr>
+          <w:rFonts w:ascii="Arial" w:hAnsi="Arial" w:cs="Arial"/>
           <w:sz w:val="28"/>
           <w:szCs w:val="28"/>
         </w:rPr>
-        <w:t xml:space="preserve"> de septiembre del 2015</w:t>
-      </w:r>
-    </w:p>
-    <w:p>
-      <w:pPr>
-        <w:spacing w:line="360" w:lineRule="auto"/>
+      </w:pPr>
+      <w:r>
         <w:rPr>
           <w:rFonts w:ascii="Arial" w:hAnsi="Arial" w:cs="Arial"/>
           <w:sz w:val="28"/>
           <w:szCs w:val="28"/>
         </w:rPr>
-      </w:pPr>
+        <w:t>Jueves 17</w:t>
+      </w:r>
       <w:r>
         <w:rPr>
           <w:rFonts w:ascii="Arial" w:hAnsi="Arial" w:cs="Arial"/>
           <w:sz w:val="28"/>
           <w:szCs w:val="28"/>
         </w:rPr>
+        <w:t xml:space="preserve"> de septiembre del 2015</w:t>
+      </w:r>
+    </w:p>
+    <w:p>
+      <w:pPr>
+        <w:spacing w:line="360" w:lineRule="auto"/>
+        <w:rPr>
+          <w:rFonts w:ascii="Arial" w:hAnsi="Arial" w:cs="Arial"/>
+          <w:sz w:val="28"/>
+          <w:szCs w:val="28"/>
+        </w:rPr>
+      </w:pPr>
+      <w:r>
+        <w:rPr>
+          <w:rFonts w:ascii="Arial" w:hAnsi="Arial" w:cs="Arial"/>
+          <w:sz w:val="28"/>
+          <w:szCs w:val="28"/>
+        </w:rPr>
         <w:t>_____________________________________________________________</w:t>
       </w:r>
     </w:p>
@@ -1178,31 +1611,63 @@
           <w:sz w:val="20"/>
           <w:szCs w:val="20"/>
         </w:rPr>
-        <w:t xml:space="preserve">Este día se empezó bien realizando  todas las necesidades requeridas para iniciar un nuevo día por la mañana. Una vez  </w:t>
-      </w:r>
-      <w:r>
-        <w:rPr>
-          <w:rFonts w:ascii="Arial" w:hAnsi="Arial" w:cs="Arial"/>
-          <w:sz w:val="20"/>
-          <w:szCs w:val="20"/>
-        </w:rPr>
-        <w:t>realizadas las necesidades solo se tenían</w:t>
-      </w:r>
-      <w:r>
-        <w:rPr>
-          <w:rFonts w:ascii="Arial" w:hAnsi="Arial" w:cs="Arial"/>
-          <w:sz w:val="20"/>
-          <w:szCs w:val="20"/>
-        </w:rPr>
-        <w:t xml:space="preserve"> planeadas 4</w:t>
-      </w:r>
-      <w:r>
-        <w:rPr>
-          <w:rFonts w:ascii="Arial" w:hAnsi="Arial" w:cs="Arial"/>
-          <w:sz w:val="20"/>
-          <w:szCs w:val="20"/>
-        </w:rPr>
-        <w:t xml:space="preserve"> actividades para el día de hoy.</w:t>
+        <w:t xml:space="preserve">Este día se empezó bien realizando  todas las necesidades requeridas para iniciar un nuevo día por la mañana. Una vez  realizadas las necesidades  se empezó por checar en la agenda todas las actividades que se </w:t>
+      </w:r>
+      <w:r>
+        <w:rPr>
+          <w:rFonts w:ascii="Arial" w:hAnsi="Arial" w:cs="Arial"/>
+          <w:sz w:val="20"/>
+          <w:szCs w:val="20"/>
+        </w:rPr>
+        <w:t>tenían programadas</w:t>
+      </w:r>
+      <w:r>
+        <w:rPr>
+          <w:rFonts w:ascii="Arial" w:hAnsi="Arial" w:cs="Arial"/>
+          <w:sz w:val="20"/>
+          <w:szCs w:val="20"/>
+        </w:rPr>
+        <w:t>,</w:t>
+      </w:r>
+      <w:r>
+        <w:rPr>
+          <w:rFonts w:ascii="Arial" w:hAnsi="Arial" w:cs="Arial"/>
+          <w:sz w:val="20"/>
+          <w:szCs w:val="20"/>
+        </w:rPr>
+        <w:t xml:space="preserve"> </w:t>
+      </w:r>
+      <w:r>
+        <w:rPr>
+          <w:rFonts w:ascii="Arial" w:hAnsi="Arial" w:cs="Arial"/>
+          <w:sz w:val="20"/>
+          <w:szCs w:val="20"/>
+        </w:rPr>
+        <w:t>de las cuales p</w:t>
+      </w:r>
+      <w:r>
+        <w:rPr>
+          <w:rFonts w:ascii="Arial" w:hAnsi="Arial" w:cs="Arial"/>
+          <w:sz w:val="20"/>
+          <w:szCs w:val="20"/>
+        </w:rPr>
+        <w:t xml:space="preserve">ara este día no </w:t>
+      </w:r>
+      <w:r>
+        <w:rPr>
+          <w:rFonts w:ascii="Arial" w:hAnsi="Arial" w:cs="Arial"/>
+          <w:sz w:val="20"/>
+          <w:szCs w:val="20"/>
+        </w:rPr>
+        <w:t>se contaban con</w:t>
+      </w:r>
+      <w:r>
+        <w:rPr>
+          <w:rFonts w:ascii="Arial" w:hAnsi="Arial" w:cs="Arial"/>
+          <w:sz w:val="20"/>
+          <w:szCs w:val="20"/>
+        </w:rPr>
+        <w:t xml:space="preserve"> actividades de una alta  prioridad.</w:t>
       </w:r>
     </w:p>
     <w:p>
@@ -1221,63 +1686,31 @@
           <w:sz w:val="20"/>
           <w:szCs w:val="20"/>
         </w:rPr>
-        <w:t>Una d</w:t>
-      </w:r>
-      <w:r>
-        <w:rPr>
-          <w:rFonts w:ascii="Arial" w:hAnsi="Arial" w:cs="Arial"/>
-          <w:sz w:val="20"/>
-          <w:szCs w:val="20"/>
-        </w:rPr>
-        <w:t xml:space="preserve">e las actividades </w:t>
-      </w:r>
-      <w:r>
-        <w:rPr>
-          <w:rFonts w:ascii="Arial" w:hAnsi="Arial" w:cs="Arial"/>
-          <w:sz w:val="20"/>
-          <w:szCs w:val="20"/>
-        </w:rPr>
-        <w:t>programada</w:t>
-      </w:r>
-      <w:r>
-        <w:rPr>
-          <w:rFonts w:ascii="Arial" w:hAnsi="Arial" w:cs="Arial"/>
-          <w:sz w:val="20"/>
-          <w:szCs w:val="20"/>
-        </w:rPr>
-        <w:t xml:space="preserve">s era instalar todas las herramientas requeridas para la clase de desarrollo web. Otra de las actividades planeadas para el día de hoy consistió en dar un repaso a los libros de </w:t>
-      </w:r>
-      <w:r>
-        <w:rPr>
-          <w:rFonts w:ascii="Arial" w:hAnsi="Arial" w:cs="Arial"/>
-          <w:sz w:val="20"/>
-          <w:szCs w:val="20"/>
-        </w:rPr>
-        <w:t xml:space="preserve">inglés de anteriores cuatrimestres </w:t>
-      </w:r>
-      <w:r>
-        <w:rPr>
-          <w:rFonts w:ascii="Arial" w:hAnsi="Arial" w:cs="Arial"/>
-          <w:sz w:val="20"/>
-          <w:szCs w:val="20"/>
-        </w:rPr>
-        <w:t xml:space="preserve"> para poderme acordarme de temas anteriores</w:t>
-      </w:r>
-      <w:r>
-        <w:rPr>
-          <w:rFonts w:ascii="Arial" w:hAnsi="Arial" w:cs="Arial"/>
-          <w:sz w:val="20"/>
-          <w:szCs w:val="20"/>
-        </w:rPr>
-        <w:t xml:space="preserve"> vistos en</w:t>
-      </w:r>
-      <w:r>
-        <w:rPr>
-          <w:rFonts w:ascii="Arial" w:hAnsi="Arial" w:cs="Arial"/>
-          <w:sz w:val="20"/>
-          <w:szCs w:val="20"/>
-        </w:rPr>
-        <w:t xml:space="preserve"> la materia.</w:t>
+        <w:t>Por lo cual para este día se contó con la mayor parte del día disponible</w:t>
+      </w:r>
+      <w:r>
+        <w:rPr>
+          <w:rFonts w:ascii="Arial" w:hAnsi="Arial" w:cs="Arial"/>
+          <w:sz w:val="20"/>
+          <w:szCs w:val="20"/>
+        </w:rPr>
+        <w:t xml:space="preserve"> y listo para utilizarse en caso de que surgiera alguna  actividad</w:t>
+      </w:r>
+      <w:r>
+        <w:rPr>
+          <w:rFonts w:ascii="Arial" w:hAnsi="Arial" w:cs="Arial"/>
+          <w:sz w:val="20"/>
+          <w:szCs w:val="20"/>
+        </w:rPr>
+        <w:t>.</w:t>
+      </w:r>
+      <w:r>
+        <w:rPr>
+          <w:rFonts w:ascii="Arial" w:hAnsi="Arial" w:cs="Arial"/>
+          <w:sz w:val="20"/>
+          <w:szCs w:val="20"/>
+        </w:rPr>
+        <w:t xml:space="preserve"> </w:t>
       </w:r>
     </w:p>
     <w:p>
@@ -1296,15 +1729,31 @@
           <w:sz w:val="20"/>
           <w:szCs w:val="20"/>
         </w:rPr>
-        <w:t>Después se prosiguió</w:t>
-      </w:r>
-      <w:r>
-        <w:rPr>
-          <w:rFonts w:ascii="Arial" w:hAnsi="Arial" w:cs="Arial"/>
-          <w:sz w:val="20"/>
-          <w:szCs w:val="20"/>
-        </w:rPr>
-        <w:t xml:space="preserve"> con continuar desarrollando una aplicación propia que la tenía pausada para volverla a retomar y programarla un poco más. </w:t>
+        <w:t xml:space="preserve">Después se prosiguió realizando todas las necesidades requeridas antes de ir a la escuela para poder llegar  a tiempo a tomar el </w:t>
+      </w:r>
+      <w:r>
+        <w:rPr>
+          <w:rFonts w:ascii="Arial" w:hAnsi="Arial" w:cs="Arial"/>
+          <w:sz w:val="20"/>
+          <w:szCs w:val="20"/>
+        </w:rPr>
+        <w:t>camión</w:t>
+      </w:r>
+      <w:r>
+        <w:rPr>
+          <w:rFonts w:ascii="Arial" w:hAnsi="Arial" w:cs="Arial"/>
+          <w:sz w:val="20"/>
+          <w:szCs w:val="20"/>
+        </w:rPr>
+        <w:t>.</w:t>
+      </w:r>
+      <w:r>
+        <w:rPr>
+          <w:rFonts w:ascii="Arial" w:hAnsi="Arial" w:cs="Arial"/>
+          <w:sz w:val="20"/>
+          <w:szCs w:val="20"/>
+        </w:rPr>
+        <w:t xml:space="preserve"> </w:t>
       </w:r>
     </w:p>
     <w:p>
@@ -1323,7 +1772,31 @@
           <w:sz w:val="20"/>
           <w:szCs w:val="20"/>
         </w:rPr>
-        <w:t>Todas estas actividades las finalicé a mitad del día  y la otra mitad  se utilizó para convivencia con la familia y amigos.</w:t>
+        <w:t xml:space="preserve">Una vez en la escuela las únicas actividades que tenía por realizar eran las dos 2 materias de programación y una de modelado de negocios. De las cuales el tiempo fue utilizado en dar repasos de actividades e instalaciones de programas en los centros de </w:t>
+      </w:r>
+      <w:r>
+        <w:rPr>
+          <w:rFonts w:ascii="Arial" w:hAnsi="Arial" w:cs="Arial"/>
+          <w:sz w:val="20"/>
+          <w:szCs w:val="20"/>
+        </w:rPr>
+        <w:t>cómputo. Al</w:t>
+      </w:r>
+      <w:r>
+        <w:rPr>
+          <w:rFonts w:ascii="Arial" w:hAnsi="Arial" w:cs="Arial"/>
+          <w:sz w:val="20"/>
+          <w:szCs w:val="20"/>
+        </w:rPr>
+        <w:t xml:space="preserve"> termino de</w:t>
+      </w:r>
+      <w:r>
+        <w:rPr>
+          <w:rFonts w:ascii="Arial" w:hAnsi="Arial" w:cs="Arial"/>
+          <w:sz w:val="20"/>
+          <w:szCs w:val="20"/>
+        </w:rPr>
+        <w:t xml:space="preserve"> estas actividades a un contaba con 20 minutos extra de tiempo libre antes de que llegaran los camiones de UTT.</w:t>
       </w:r>
     </w:p>
     <w:p>
@@ -1359,13 +1832,7 @@
         <w:rPr>
           <w:rFonts w:ascii="Arial" w:hAnsi="Arial" w:cs="Arial"/>
         </w:rPr>
-        <w:t xml:space="preserve">Calificación personal del día = </w:t>
-      </w:r>
-      <w:r>
-        <w:rPr>
-          <w:rFonts w:ascii="Arial" w:hAnsi="Arial" w:cs="Arial"/>
-        </w:rPr>
-        <w:t>9</w:t>
+        <w:t>Calificación personal del día = 8</w:t>
       </w:r>
     </w:p>
     <w:p>
@@ -1384,19 +1851,16 @@
           <w:sz w:val="18"/>
           <w:szCs w:val="18"/>
         </w:rPr>
-        <w:t>(Este día se utilizó para terminar y proseguir con algunas actividades pendientes como también para convivir con familiares y amigos)</w:t>
-      </w:r>
-    </w:p>
-    <w:p>
-      <w:pPr>
-        <w:spacing w:line="360" w:lineRule="auto"/>
-        <w:jc w:val="right"/>
-        <w:rPr>
-          <w:rFonts w:ascii="Arial" w:hAnsi="Arial" w:cs="Arial"/>
-          <w:sz w:val="18"/>
-          <w:szCs w:val="18"/>
-        </w:rPr>
-      </w:pPr>
+        <w:t>(Este día</w:t>
+      </w:r>
+      <w:r>
+        <w:rPr>
+          <w:rFonts w:ascii="Arial" w:hAnsi="Arial" w:cs="Arial"/>
+          <w:sz w:val="18"/>
+          <w:szCs w:val="18"/>
+        </w:rPr>
+        <w:t xml:space="preserve"> estuvo muy tranquilo debido a que no había pendientes en la mañana y en la escuela  las prácticas de las materias se concluyeron es su respectiva clase)</w:t>
+      </w:r>
       <w:r>
         <w:rPr>
           <w:rFonts w:ascii="Arial" w:hAnsi="Arial" w:cs="Arial"/>

</xml_diff>

<commit_message>
Registro del dia viernes18/sep/2015
</commit_message>
<xml_diff>
--- a/AdministracionDelTIEMPO/RegistrosDia.docx
+++ b/AdministracionDelTIEMPO/RegistrosDia.docx
@@ -1259,615 +1259,1004 @@
           <w:sz w:val="20"/>
           <w:szCs w:val="20"/>
         </w:rPr>
-        <w:t>. Otra de las</w:t>
+        <w:t xml:space="preserve">. Otra de las actividades planeadas para el día de hoy consistió en dar un repaso a los libros de </w:t>
+      </w:r>
+      <w:r>
+        <w:rPr>
+          <w:rFonts w:ascii="Arial" w:hAnsi="Arial" w:cs="Arial"/>
+          <w:sz w:val="20"/>
+          <w:szCs w:val="20"/>
+        </w:rPr>
+        <w:t xml:space="preserve">inglés de anteriores cuatrimestres </w:t>
+      </w:r>
+      <w:r>
+        <w:rPr>
+          <w:rFonts w:ascii="Arial" w:hAnsi="Arial" w:cs="Arial"/>
+          <w:sz w:val="20"/>
+          <w:szCs w:val="20"/>
+        </w:rPr>
+        <w:t xml:space="preserve"> para poderme acordarme de temas anteriores</w:t>
+      </w:r>
+      <w:r>
+        <w:rPr>
+          <w:rFonts w:ascii="Arial" w:hAnsi="Arial" w:cs="Arial"/>
+          <w:sz w:val="20"/>
+          <w:szCs w:val="20"/>
+        </w:rPr>
+        <w:t xml:space="preserve"> vistos en</w:t>
+      </w:r>
+      <w:r>
+        <w:rPr>
+          <w:rFonts w:ascii="Arial" w:hAnsi="Arial" w:cs="Arial"/>
+          <w:sz w:val="20"/>
+          <w:szCs w:val="20"/>
+        </w:rPr>
+        <w:t xml:space="preserve"> la materia.</w:t>
+      </w:r>
+    </w:p>
+    <w:p>
+      <w:pPr>
+        <w:spacing w:line="360" w:lineRule="auto"/>
+        <w:jc w:val="both"/>
+        <w:rPr>
+          <w:rFonts w:ascii="Arial" w:hAnsi="Arial" w:cs="Arial"/>
+          <w:sz w:val="20"/>
+          <w:szCs w:val="20"/>
+        </w:rPr>
+      </w:pPr>
+      <w:r>
+        <w:rPr>
+          <w:rFonts w:ascii="Arial" w:hAnsi="Arial" w:cs="Arial"/>
+          <w:sz w:val="20"/>
+          <w:szCs w:val="20"/>
+        </w:rPr>
+        <w:t>Después se prosiguió</w:t>
+      </w:r>
+      <w:r>
+        <w:rPr>
+          <w:rFonts w:ascii="Arial" w:hAnsi="Arial" w:cs="Arial"/>
+          <w:sz w:val="20"/>
+          <w:szCs w:val="20"/>
+        </w:rPr>
+        <w:t xml:space="preserve"> con continuar desarrollando una aplicación propia que la tenía pausada para volverla a retomar y programarla un poco más. </w:t>
+      </w:r>
+    </w:p>
+    <w:p>
+      <w:pPr>
+        <w:spacing w:line="360" w:lineRule="auto"/>
+        <w:jc w:val="both"/>
+        <w:rPr>
+          <w:rFonts w:ascii="Arial" w:hAnsi="Arial" w:cs="Arial"/>
+          <w:sz w:val="20"/>
+          <w:szCs w:val="20"/>
+        </w:rPr>
+      </w:pPr>
+      <w:r>
+        <w:rPr>
+          <w:rFonts w:ascii="Arial" w:hAnsi="Arial" w:cs="Arial"/>
+          <w:sz w:val="20"/>
+          <w:szCs w:val="20"/>
+        </w:rPr>
+        <w:t>Todas estas actividades las finalicé a mitad del día  y la otra mitad  se utilizó para convivencia con la familia y amigos.</w:t>
+      </w:r>
+    </w:p>
+    <w:p>
+      <w:pPr>
+        <w:spacing w:line="360" w:lineRule="auto"/>
+        <w:jc w:val="both"/>
+        <w:rPr>
+          <w:rFonts w:ascii="Arial" w:hAnsi="Arial" w:cs="Arial"/>
+          <w:sz w:val="20"/>
+          <w:szCs w:val="20"/>
+        </w:rPr>
+      </w:pPr>
+      <w:r>
+        <w:rPr>
+          <w:rFonts w:ascii="Arial" w:hAnsi="Arial" w:cs="Arial"/>
+          <w:sz w:val="20"/>
+          <w:szCs w:val="20"/>
+        </w:rPr>
+        <w:t xml:space="preserve">Para finalizar el día se realizó las necesidades requeridas y el registro del día para después irme a descansar.  </w:t>
+      </w:r>
+    </w:p>
+    <w:p>
+      <w:pPr>
+        <w:spacing w:line="360" w:lineRule="auto"/>
+        <w:jc w:val="right"/>
+        <w:rPr>
+          <w:rFonts w:ascii="Arial" w:hAnsi="Arial" w:cs="Arial"/>
+          <w:sz w:val="20"/>
+          <w:szCs w:val="20"/>
+        </w:rPr>
+      </w:pPr>
+      <w:r>
+        <w:rPr>
+          <w:rFonts w:ascii="Arial" w:hAnsi="Arial" w:cs="Arial"/>
+        </w:rPr>
+        <w:t xml:space="preserve">Calificación personal del día = </w:t>
+      </w:r>
+      <w:r>
+        <w:rPr>
+          <w:rFonts w:ascii="Arial" w:hAnsi="Arial" w:cs="Arial"/>
+        </w:rPr>
+        <w:t>9</w:t>
+      </w:r>
+    </w:p>
+    <w:p>
+      <w:pPr>
+        <w:spacing w:line="360" w:lineRule="auto"/>
+        <w:jc w:val="right"/>
+        <w:rPr>
+          <w:rFonts w:ascii="Arial" w:hAnsi="Arial" w:cs="Arial"/>
+          <w:sz w:val="18"/>
+          <w:szCs w:val="18"/>
+        </w:rPr>
+      </w:pPr>
+      <w:r>
+        <w:rPr>
+          <w:rFonts w:ascii="Arial" w:hAnsi="Arial" w:cs="Arial"/>
+          <w:sz w:val="18"/>
+          <w:szCs w:val="18"/>
+        </w:rPr>
+        <w:t>(Este día se utilizó para terminar y proseguir con algunas actividades pendientes como también para convivir con familiares y amigos)</w:t>
+      </w:r>
+    </w:p>
+    <w:p>
+      <w:pPr>
+        <w:spacing w:line="360" w:lineRule="auto"/>
+        <w:jc w:val="right"/>
+        <w:rPr>
+          <w:rFonts w:ascii="Arial" w:hAnsi="Arial" w:cs="Arial"/>
+          <w:sz w:val="18"/>
+          <w:szCs w:val="18"/>
+        </w:rPr>
+      </w:pPr>
+    </w:p>
+    <w:p>
+      <w:pPr>
+        <w:spacing w:line="360" w:lineRule="auto"/>
+        <w:jc w:val="right"/>
+        <w:rPr>
+          <w:rFonts w:ascii="Arial" w:hAnsi="Arial" w:cs="Arial"/>
+          <w:sz w:val="18"/>
+          <w:szCs w:val="18"/>
+        </w:rPr>
+      </w:pPr>
+    </w:p>
+    <w:p>
+      <w:pPr>
+        <w:spacing w:line="360" w:lineRule="auto"/>
+        <w:jc w:val="right"/>
+        <w:rPr>
+          <w:rFonts w:ascii="Arial" w:hAnsi="Arial" w:cs="Arial"/>
+          <w:sz w:val="18"/>
+          <w:szCs w:val="18"/>
+        </w:rPr>
+      </w:pPr>
+    </w:p>
+    <w:p>
+      <w:pPr>
+        <w:spacing w:line="360" w:lineRule="auto"/>
+        <w:jc w:val="right"/>
+        <w:rPr>
+          <w:rFonts w:ascii="Arial" w:hAnsi="Arial" w:cs="Arial"/>
+          <w:sz w:val="18"/>
+          <w:szCs w:val="18"/>
+        </w:rPr>
+      </w:pPr>
+    </w:p>
+    <w:p>
+      <w:pPr>
+        <w:spacing w:line="360" w:lineRule="auto"/>
+        <w:jc w:val="right"/>
+        <w:rPr>
+          <w:rFonts w:ascii="Arial" w:hAnsi="Arial" w:cs="Arial"/>
+          <w:sz w:val="18"/>
+          <w:szCs w:val="18"/>
+        </w:rPr>
+      </w:pPr>
+    </w:p>
+    <w:p>
+      <w:pPr>
+        <w:spacing w:line="360" w:lineRule="auto"/>
+        <w:jc w:val="right"/>
+        <w:rPr>
+          <w:rFonts w:ascii="Arial" w:hAnsi="Arial" w:cs="Arial"/>
+          <w:sz w:val="18"/>
+          <w:szCs w:val="18"/>
+        </w:rPr>
+      </w:pPr>
+    </w:p>
+    <w:p>
+      <w:pPr>
+        <w:spacing w:line="360" w:lineRule="auto"/>
+        <w:jc w:val="right"/>
+        <w:rPr>
+          <w:rFonts w:ascii="Arial" w:hAnsi="Arial" w:cs="Arial"/>
+          <w:sz w:val="18"/>
+          <w:szCs w:val="18"/>
+        </w:rPr>
+      </w:pPr>
+    </w:p>
+    <w:p>
+      <w:pPr>
+        <w:spacing w:line="360" w:lineRule="auto"/>
+        <w:jc w:val="right"/>
+        <w:rPr>
+          <w:rFonts w:ascii="Arial" w:hAnsi="Arial" w:cs="Arial"/>
+          <w:sz w:val="18"/>
+          <w:szCs w:val="18"/>
+        </w:rPr>
+      </w:pPr>
+    </w:p>
+    <w:p>
+      <w:pPr>
+        <w:spacing w:line="360" w:lineRule="auto"/>
+        <w:jc w:val="right"/>
+        <w:rPr>
+          <w:rFonts w:ascii="Arial" w:hAnsi="Arial" w:cs="Arial"/>
+          <w:sz w:val="18"/>
+          <w:szCs w:val="18"/>
+        </w:rPr>
+      </w:pPr>
+    </w:p>
+    <w:p>
+      <w:pPr>
+        <w:spacing w:line="360" w:lineRule="auto"/>
+        <w:jc w:val="right"/>
+        <w:rPr>
+          <w:rFonts w:ascii="Arial" w:hAnsi="Arial" w:cs="Arial"/>
+          <w:sz w:val="18"/>
+          <w:szCs w:val="18"/>
+        </w:rPr>
+      </w:pPr>
+    </w:p>
+    <w:p>
+      <w:pPr>
+        <w:spacing w:line="360" w:lineRule="auto"/>
+        <w:jc w:val="right"/>
+        <w:rPr>
+          <w:rFonts w:ascii="Arial" w:hAnsi="Arial" w:cs="Arial"/>
+          <w:sz w:val="18"/>
+          <w:szCs w:val="18"/>
+        </w:rPr>
+      </w:pPr>
+    </w:p>
+    <w:p>
+      <w:pPr>
+        <w:jc w:val="center"/>
+        <w:rPr>
+          <w:rFonts w:ascii="Arial" w:hAnsi="Arial" w:cs="Arial"/>
+          <w:sz w:val="48"/>
+          <w:szCs w:val="48"/>
+        </w:rPr>
+      </w:pPr>
+      <w:r>
+        <w:rPr>
+          <w:rFonts w:ascii="Arial" w:hAnsi="Arial" w:cs="Arial"/>
+          <w:sz w:val="48"/>
+          <w:szCs w:val="48"/>
+        </w:rPr>
+        <w:t>Registro del día</w:t>
+      </w:r>
+    </w:p>
+    <w:p>
+      <w:pPr>
+        <w:spacing w:line="360" w:lineRule="auto"/>
+        <w:jc w:val="right"/>
+        <w:rPr>
+          <w:rFonts w:ascii="Arial" w:hAnsi="Arial" w:cs="Arial"/>
+          <w:sz w:val="28"/>
+          <w:szCs w:val="28"/>
+        </w:rPr>
+      </w:pPr>
+      <w:r>
+        <w:rPr>
+          <w:rFonts w:ascii="Arial" w:hAnsi="Arial" w:cs="Arial"/>
+          <w:sz w:val="28"/>
+          <w:szCs w:val="28"/>
+        </w:rPr>
+        <w:t>Jueves 17 de septiembre del 2015</w:t>
+      </w:r>
+    </w:p>
+    <w:p>
+      <w:pPr>
+        <w:spacing w:line="360" w:lineRule="auto"/>
+        <w:rPr>
+          <w:rFonts w:ascii="Arial" w:hAnsi="Arial" w:cs="Arial"/>
+          <w:sz w:val="28"/>
+          <w:szCs w:val="28"/>
+        </w:rPr>
+      </w:pPr>
+      <w:r>
+        <w:rPr>
+          <w:rFonts w:ascii="Arial" w:hAnsi="Arial" w:cs="Arial"/>
+          <w:sz w:val="28"/>
+          <w:szCs w:val="28"/>
+        </w:rPr>
+        <w:t>_____________________________________________________________</w:t>
+      </w:r>
+    </w:p>
+    <w:p>
+      <w:pPr>
+        <w:spacing w:line="360" w:lineRule="auto"/>
+        <w:jc w:val="both"/>
+        <w:rPr>
+          <w:rFonts w:ascii="Arial" w:hAnsi="Arial" w:cs="Arial"/>
+          <w:sz w:val="20"/>
+          <w:szCs w:val="20"/>
+        </w:rPr>
+      </w:pPr>
+      <w:r>
+        <w:rPr>
+          <w:rFonts w:ascii="Arial" w:hAnsi="Arial" w:cs="Arial"/>
+          <w:sz w:val="20"/>
+          <w:szCs w:val="20"/>
+        </w:rPr>
+        <w:t xml:space="preserve">Este día se empezó bien realizando  todas las necesidades requeridas para iniciar un nuevo día por la mañana. Una vez  realizadas las necesidades  se empezó por checar en la agenda todas las actividades que se </w:t>
+      </w:r>
+      <w:r>
+        <w:rPr>
+          <w:rFonts w:ascii="Arial" w:hAnsi="Arial" w:cs="Arial"/>
+          <w:sz w:val="20"/>
+          <w:szCs w:val="20"/>
+        </w:rPr>
+        <w:t>tenían programadas</w:t>
+      </w:r>
+      <w:r>
+        <w:rPr>
+          <w:rFonts w:ascii="Arial" w:hAnsi="Arial" w:cs="Arial"/>
+          <w:sz w:val="20"/>
+          <w:szCs w:val="20"/>
+        </w:rPr>
+        <w:t>,</w:t>
+      </w:r>
+      <w:r>
+        <w:rPr>
+          <w:rFonts w:ascii="Arial" w:hAnsi="Arial" w:cs="Arial"/>
+          <w:sz w:val="20"/>
+          <w:szCs w:val="20"/>
+        </w:rPr>
+        <w:t xml:space="preserve"> </w:t>
+      </w:r>
+      <w:r>
+        <w:rPr>
+          <w:rFonts w:ascii="Arial" w:hAnsi="Arial" w:cs="Arial"/>
+          <w:sz w:val="20"/>
+          <w:szCs w:val="20"/>
+        </w:rPr>
+        <w:t>de las cuales p</w:t>
+      </w:r>
+      <w:r>
+        <w:rPr>
+          <w:rFonts w:ascii="Arial" w:hAnsi="Arial" w:cs="Arial"/>
+          <w:sz w:val="20"/>
+          <w:szCs w:val="20"/>
+        </w:rPr>
+        <w:t xml:space="preserve">ara este día no </w:t>
+      </w:r>
+      <w:r>
+        <w:rPr>
+          <w:rFonts w:ascii="Arial" w:hAnsi="Arial" w:cs="Arial"/>
+          <w:sz w:val="20"/>
+          <w:szCs w:val="20"/>
+        </w:rPr>
+        <w:t>se contaban con</w:t>
+      </w:r>
+      <w:r>
+        <w:rPr>
+          <w:rFonts w:ascii="Arial" w:hAnsi="Arial" w:cs="Arial"/>
+          <w:sz w:val="20"/>
+          <w:szCs w:val="20"/>
+        </w:rPr>
+        <w:t xml:space="preserve"> actividades de una alta  prioridad.</w:t>
+      </w:r>
+    </w:p>
+    <w:p>
+      <w:pPr>
+        <w:spacing w:line="360" w:lineRule="auto"/>
+        <w:jc w:val="both"/>
+        <w:rPr>
+          <w:rFonts w:ascii="Arial" w:hAnsi="Arial" w:cs="Arial"/>
+          <w:sz w:val="20"/>
+          <w:szCs w:val="20"/>
+        </w:rPr>
+      </w:pPr>
+      <w:r>
+        <w:rPr>
+          <w:rFonts w:ascii="Arial" w:hAnsi="Arial" w:cs="Arial"/>
+          <w:sz w:val="20"/>
+          <w:szCs w:val="20"/>
+        </w:rPr>
+        <w:t>Por lo cual para este día se contó con la mayor parte del día disponible</w:t>
+      </w:r>
+      <w:r>
+        <w:rPr>
+          <w:rFonts w:ascii="Arial" w:hAnsi="Arial" w:cs="Arial"/>
+          <w:sz w:val="20"/>
+          <w:szCs w:val="20"/>
+        </w:rPr>
+        <w:t xml:space="preserve"> y listo para utilizarse en caso de que surgiera alguna  actividad</w:t>
+      </w:r>
+      <w:r>
+        <w:rPr>
+          <w:rFonts w:ascii="Arial" w:hAnsi="Arial" w:cs="Arial"/>
+          <w:sz w:val="20"/>
+          <w:szCs w:val="20"/>
+        </w:rPr>
+        <w:t>.</w:t>
+      </w:r>
+      <w:r>
+        <w:rPr>
+          <w:rFonts w:ascii="Arial" w:hAnsi="Arial" w:cs="Arial"/>
+          <w:sz w:val="20"/>
+          <w:szCs w:val="20"/>
+        </w:rPr>
+        <w:t xml:space="preserve"> </w:t>
+      </w:r>
+    </w:p>
+    <w:p>
+      <w:pPr>
+        <w:spacing w:line="360" w:lineRule="auto"/>
+        <w:jc w:val="both"/>
+        <w:rPr>
+          <w:rFonts w:ascii="Arial" w:hAnsi="Arial" w:cs="Arial"/>
+          <w:sz w:val="20"/>
+          <w:szCs w:val="20"/>
+        </w:rPr>
+      </w:pPr>
+      <w:r>
+        <w:rPr>
+          <w:rFonts w:ascii="Arial" w:hAnsi="Arial" w:cs="Arial"/>
+          <w:sz w:val="20"/>
+          <w:szCs w:val="20"/>
+        </w:rPr>
+        <w:t xml:space="preserve">Después se prosiguió realizando todas las necesidades requeridas antes de ir a la escuela para poder llegar  a tiempo a tomar el </w:t>
+      </w:r>
+      <w:r>
+        <w:rPr>
+          <w:rFonts w:ascii="Arial" w:hAnsi="Arial" w:cs="Arial"/>
+          <w:sz w:val="20"/>
+          <w:szCs w:val="20"/>
+        </w:rPr>
+        <w:t>camión</w:t>
+      </w:r>
+      <w:r>
+        <w:rPr>
+          <w:rFonts w:ascii="Arial" w:hAnsi="Arial" w:cs="Arial"/>
+          <w:sz w:val="20"/>
+          <w:szCs w:val="20"/>
+        </w:rPr>
+        <w:t>.</w:t>
+      </w:r>
+      <w:r>
+        <w:rPr>
+          <w:rFonts w:ascii="Arial" w:hAnsi="Arial" w:cs="Arial"/>
+          <w:sz w:val="20"/>
+          <w:szCs w:val="20"/>
+        </w:rPr>
+        <w:t xml:space="preserve"> </w:t>
+      </w:r>
+    </w:p>
+    <w:p>
+      <w:pPr>
+        <w:spacing w:line="360" w:lineRule="auto"/>
+        <w:jc w:val="both"/>
+        <w:rPr>
+          <w:rFonts w:ascii="Arial" w:hAnsi="Arial" w:cs="Arial"/>
+          <w:sz w:val="20"/>
+          <w:szCs w:val="20"/>
+        </w:rPr>
+      </w:pPr>
+      <w:r>
+        <w:rPr>
+          <w:rFonts w:ascii="Arial" w:hAnsi="Arial" w:cs="Arial"/>
+          <w:sz w:val="20"/>
+          <w:szCs w:val="20"/>
+        </w:rPr>
+        <w:t xml:space="preserve">Una vez en la escuela las únicas actividades que tenía por realizar eran las dos 2 materias de programación y una de modelado de negocios. De las cuales el tiempo fue utilizado en dar repasos de actividades e instalaciones de programas en los centros de </w:t>
+      </w:r>
+      <w:r>
+        <w:rPr>
+          <w:rFonts w:ascii="Arial" w:hAnsi="Arial" w:cs="Arial"/>
+          <w:sz w:val="20"/>
+          <w:szCs w:val="20"/>
+        </w:rPr>
+        <w:t>cómputo. Al</w:t>
+      </w:r>
+      <w:r>
+        <w:rPr>
+          <w:rFonts w:ascii="Arial" w:hAnsi="Arial" w:cs="Arial"/>
+          <w:sz w:val="20"/>
+          <w:szCs w:val="20"/>
+        </w:rPr>
+        <w:t xml:space="preserve"> termino de</w:t>
+      </w:r>
+      <w:r>
+        <w:rPr>
+          <w:rFonts w:ascii="Arial" w:hAnsi="Arial" w:cs="Arial"/>
+          <w:sz w:val="20"/>
+          <w:szCs w:val="20"/>
+        </w:rPr>
+        <w:t xml:space="preserve"> estas actividades a un contaba con 20 minutos extra de tiempo libre antes de que llegaran los camiones de UTT.</w:t>
+      </w:r>
+    </w:p>
+    <w:p>
+      <w:pPr>
+        <w:spacing w:line="360" w:lineRule="auto"/>
+        <w:jc w:val="both"/>
+        <w:rPr>
+          <w:rFonts w:ascii="Arial" w:hAnsi="Arial" w:cs="Arial"/>
+          <w:sz w:val="20"/>
+          <w:szCs w:val="20"/>
+        </w:rPr>
+      </w:pPr>
+      <w:r>
+        <w:rPr>
+          <w:rFonts w:ascii="Arial" w:hAnsi="Arial" w:cs="Arial"/>
+          <w:sz w:val="20"/>
+          <w:szCs w:val="20"/>
+        </w:rPr>
+        <w:t xml:space="preserve">Para finalizar el día se realizó las necesidades requeridas y el registro del día para después irme a descansar.  </w:t>
+      </w:r>
+    </w:p>
+    <w:p>
+      <w:pPr>
+        <w:spacing w:line="360" w:lineRule="auto"/>
+        <w:jc w:val="right"/>
+        <w:rPr>
+          <w:rFonts w:ascii="Arial" w:hAnsi="Arial" w:cs="Arial"/>
+          <w:sz w:val="20"/>
+          <w:szCs w:val="20"/>
+        </w:rPr>
+      </w:pPr>
+      <w:r>
+        <w:rPr>
+          <w:rFonts w:ascii="Arial" w:hAnsi="Arial" w:cs="Arial"/>
+        </w:rPr>
+        <w:t>Calificación personal del día = 8</w:t>
+      </w:r>
+    </w:p>
+    <w:p>
+      <w:pPr>
+        <w:spacing w:line="360" w:lineRule="auto"/>
+        <w:jc w:val="right"/>
+        <w:rPr>
+          <w:rFonts w:ascii="Arial" w:hAnsi="Arial" w:cs="Arial"/>
+          <w:sz w:val="18"/>
+          <w:szCs w:val="18"/>
+        </w:rPr>
+      </w:pPr>
+      <w:r>
+        <w:rPr>
+          <w:rFonts w:ascii="Arial" w:hAnsi="Arial" w:cs="Arial"/>
+          <w:sz w:val="18"/>
+          <w:szCs w:val="18"/>
+        </w:rPr>
+        <w:t>(Este día</w:t>
+      </w:r>
+      <w:r>
+        <w:rPr>
+          <w:rFonts w:ascii="Arial" w:hAnsi="Arial" w:cs="Arial"/>
+          <w:sz w:val="18"/>
+          <w:szCs w:val="18"/>
+        </w:rPr>
+        <w:t xml:space="preserve"> estuvo muy tranquilo debido a que no había pendientes en la mañana y en la escuela  las prácticas de las materias se concluyeron es su respectiva clase)</w:t>
+      </w:r>
+      <w:r>
+        <w:rPr>
+          <w:rFonts w:ascii="Arial" w:hAnsi="Arial" w:cs="Arial"/>
+          <w:sz w:val="18"/>
+          <w:szCs w:val="18"/>
+        </w:rPr>
+        <w:tab/>
+      </w:r>
+    </w:p>
+    <w:p>
+      <w:pPr>
+        <w:spacing w:line="360" w:lineRule="auto"/>
+        <w:jc w:val="right"/>
+        <w:rPr>
+          <w:rFonts w:ascii="Arial" w:hAnsi="Arial" w:cs="Arial"/>
+          <w:sz w:val="18"/>
+          <w:szCs w:val="18"/>
+        </w:rPr>
+      </w:pPr>
+    </w:p>
+    <w:p>
+      <w:pPr>
+        <w:spacing w:line="360" w:lineRule="auto"/>
+        <w:jc w:val="right"/>
+        <w:rPr>
+          <w:rFonts w:ascii="Arial" w:hAnsi="Arial" w:cs="Arial"/>
+          <w:sz w:val="18"/>
+          <w:szCs w:val="18"/>
+        </w:rPr>
+      </w:pPr>
+    </w:p>
+    <w:p>
+      <w:pPr>
+        <w:spacing w:line="360" w:lineRule="auto"/>
+        <w:jc w:val="right"/>
+        <w:rPr>
+          <w:rFonts w:ascii="Arial" w:hAnsi="Arial" w:cs="Arial"/>
+          <w:sz w:val="18"/>
+          <w:szCs w:val="18"/>
+        </w:rPr>
+      </w:pPr>
+    </w:p>
+    <w:p>
+      <w:pPr>
+        <w:spacing w:line="360" w:lineRule="auto"/>
+        <w:jc w:val="right"/>
+        <w:rPr>
+          <w:rFonts w:ascii="Arial" w:hAnsi="Arial" w:cs="Arial"/>
+          <w:sz w:val="18"/>
+          <w:szCs w:val="18"/>
+        </w:rPr>
+      </w:pPr>
+    </w:p>
+    <w:p>
+      <w:pPr>
+        <w:spacing w:line="360" w:lineRule="auto"/>
+        <w:jc w:val="right"/>
+        <w:rPr>
+          <w:rFonts w:ascii="Arial" w:hAnsi="Arial" w:cs="Arial"/>
+          <w:sz w:val="18"/>
+          <w:szCs w:val="18"/>
+        </w:rPr>
+      </w:pPr>
+    </w:p>
+    <w:p>
+      <w:pPr>
+        <w:spacing w:line="360" w:lineRule="auto"/>
+        <w:jc w:val="right"/>
+        <w:rPr>
+          <w:rFonts w:ascii="Arial" w:hAnsi="Arial" w:cs="Arial"/>
+          <w:sz w:val="18"/>
+          <w:szCs w:val="18"/>
+        </w:rPr>
+      </w:pPr>
+    </w:p>
+    <w:p>
+      <w:pPr>
+        <w:spacing w:line="360" w:lineRule="auto"/>
+        <w:jc w:val="right"/>
+        <w:rPr>
+          <w:rFonts w:ascii="Arial" w:hAnsi="Arial" w:cs="Arial"/>
+          <w:sz w:val="18"/>
+          <w:szCs w:val="18"/>
+        </w:rPr>
+      </w:pPr>
+    </w:p>
+    <w:p>
+      <w:pPr>
+        <w:spacing w:line="360" w:lineRule="auto"/>
+        <w:jc w:val="right"/>
+        <w:rPr>
+          <w:rFonts w:ascii="Arial" w:hAnsi="Arial" w:cs="Arial"/>
+          <w:sz w:val="18"/>
+          <w:szCs w:val="18"/>
+        </w:rPr>
+      </w:pPr>
+    </w:p>
+    <w:p>
+      <w:pPr>
+        <w:jc w:val="center"/>
+        <w:rPr>
+          <w:rFonts w:ascii="Arial" w:hAnsi="Arial" w:cs="Arial"/>
+          <w:sz w:val="48"/>
+          <w:szCs w:val="48"/>
+        </w:rPr>
+      </w:pPr>
+      <w:r>
+        <w:rPr>
+          <w:rFonts w:ascii="Arial" w:hAnsi="Arial" w:cs="Arial"/>
+          <w:sz w:val="48"/>
+          <w:szCs w:val="48"/>
+        </w:rPr>
+        <w:t>Registro del día</w:t>
+      </w:r>
+    </w:p>
+    <w:p>
+      <w:pPr>
+        <w:spacing w:line="360" w:lineRule="auto"/>
+        <w:jc w:val="right"/>
+        <w:rPr>
+          <w:rFonts w:ascii="Arial" w:hAnsi="Arial" w:cs="Arial"/>
+          <w:sz w:val="28"/>
+          <w:szCs w:val="28"/>
+        </w:rPr>
+      </w:pPr>
+      <w:r>
+        <w:rPr>
+          <w:rFonts w:ascii="Arial" w:hAnsi="Arial" w:cs="Arial"/>
+          <w:sz w:val="28"/>
+          <w:szCs w:val="28"/>
+        </w:rPr>
+        <w:t>Viernes 18</w:t>
+      </w:r>
+      <w:r>
+        <w:rPr>
+          <w:rFonts w:ascii="Arial" w:hAnsi="Arial" w:cs="Arial"/>
+          <w:sz w:val="28"/>
+          <w:szCs w:val="28"/>
+        </w:rPr>
+        <w:t xml:space="preserve"> de septiembre del 2015</w:t>
+      </w:r>
+    </w:p>
+    <w:p>
+      <w:pPr>
+        <w:spacing w:line="360" w:lineRule="auto"/>
+        <w:rPr>
+          <w:rFonts w:ascii="Arial" w:hAnsi="Arial" w:cs="Arial"/>
+          <w:sz w:val="28"/>
+          <w:szCs w:val="28"/>
+        </w:rPr>
+      </w:pPr>
+      <w:r>
+        <w:rPr>
+          <w:rFonts w:ascii="Arial" w:hAnsi="Arial" w:cs="Arial"/>
+          <w:sz w:val="28"/>
+          <w:szCs w:val="28"/>
+        </w:rPr>
+        <w:t>_____________________________________________________________</w:t>
+      </w:r>
+    </w:p>
+    <w:p>
+      <w:pPr>
+        <w:spacing w:line="360" w:lineRule="auto"/>
+        <w:jc w:val="both"/>
+        <w:rPr>
+          <w:rFonts w:ascii="Arial" w:hAnsi="Arial" w:cs="Arial"/>
+          <w:sz w:val="20"/>
+          <w:szCs w:val="20"/>
+        </w:rPr>
+      </w:pPr>
+      <w:r>
+        <w:rPr>
+          <w:rFonts w:ascii="Arial" w:hAnsi="Arial" w:cs="Arial"/>
+          <w:sz w:val="20"/>
+          <w:szCs w:val="20"/>
+        </w:rPr>
+        <w:t>Este día se empezó bien realizando  todas las necesidades requeridas para iniciar un nuevo día por la mañana. Una vez  realizadas las necesidades  se empezó por checar en la agenda todas las actividades que se tenían programadas para este día, así como también  identificando cuales de todas ellas tenían mayor importancia a realizar.</w:t>
+      </w:r>
+    </w:p>
+    <w:p>
+      <w:pPr>
+        <w:spacing w:line="360" w:lineRule="auto"/>
+        <w:jc w:val="both"/>
+        <w:rPr>
+          <w:rFonts w:ascii="Arial" w:hAnsi="Arial" w:cs="Arial"/>
+          <w:sz w:val="20"/>
+          <w:szCs w:val="20"/>
+        </w:rPr>
+      </w:pPr>
+      <w:r>
+        <w:rPr>
+          <w:rFonts w:ascii="Arial" w:hAnsi="Arial" w:cs="Arial"/>
+          <w:sz w:val="20"/>
+          <w:szCs w:val="20"/>
+        </w:rPr>
+        <w:t xml:space="preserve">Una de las actividades de prioridad programada para el día de hoy consistió en </w:t>
+      </w:r>
+      <w:r>
+        <w:rPr>
+          <w:rFonts w:ascii="Arial" w:hAnsi="Arial" w:cs="Arial"/>
+          <w:sz w:val="20"/>
+          <w:szCs w:val="20"/>
+        </w:rPr>
+        <w:t>terminar de dar  las últimas modificaciones a los archivos de registros del día de administración del tiempo para poder imprimirse.</w:t>
+      </w:r>
+    </w:p>
+    <w:p>
+      <w:pPr>
+        <w:spacing w:line="360" w:lineRule="auto"/>
+        <w:jc w:val="both"/>
+        <w:rPr>
+          <w:rFonts w:ascii="Arial" w:hAnsi="Arial" w:cs="Arial"/>
+          <w:sz w:val="20"/>
+          <w:szCs w:val="20"/>
+        </w:rPr>
+      </w:pPr>
+      <w:r>
+        <w:rPr>
+          <w:rFonts w:ascii="Arial" w:hAnsi="Arial" w:cs="Arial"/>
+          <w:sz w:val="20"/>
+          <w:szCs w:val="20"/>
+        </w:rPr>
+        <w:t>Para este día  se programado una hora de repaso de inglés pero se utilizó ese tiempo mejor en arreglar algunos problemas de la computadora que se llegaron a presentar.</w:t>
+      </w:r>
+    </w:p>
+    <w:p>
+      <w:pPr>
+        <w:spacing w:line="360" w:lineRule="auto"/>
+        <w:jc w:val="both"/>
+        <w:rPr>
+          <w:rFonts w:ascii="Arial" w:hAnsi="Arial" w:cs="Arial"/>
+          <w:sz w:val="20"/>
+          <w:szCs w:val="20"/>
+        </w:rPr>
+      </w:pPr>
+      <w:r>
+        <w:rPr>
+          <w:rFonts w:ascii="Arial" w:hAnsi="Arial" w:cs="Arial"/>
+          <w:sz w:val="20"/>
+          <w:szCs w:val="20"/>
+        </w:rPr>
+        <w:t xml:space="preserve">Después se prosiguió realizando todas las necesidades requeridas antes de ir a la escuela para poder llegar  a tiempo a tomar el </w:t>
+      </w:r>
+      <w:r>
+        <w:rPr>
+          <w:rFonts w:ascii="Arial" w:hAnsi="Arial" w:cs="Arial"/>
+          <w:sz w:val="20"/>
+          <w:szCs w:val="20"/>
+        </w:rPr>
+        <w:t>camión</w:t>
+      </w:r>
+      <w:r>
+        <w:rPr>
+          <w:rFonts w:ascii="Arial" w:hAnsi="Arial" w:cs="Arial"/>
+          <w:sz w:val="20"/>
+          <w:szCs w:val="20"/>
+        </w:rPr>
+        <w:t>.</w:t>
+      </w:r>
+    </w:p>
+    <w:p>
+      <w:pPr>
+        <w:spacing w:line="360" w:lineRule="auto"/>
+        <w:jc w:val="both"/>
+        <w:rPr>
+          <w:rFonts w:ascii="Arial" w:hAnsi="Arial" w:cs="Arial"/>
+          <w:sz w:val="20"/>
+          <w:szCs w:val="20"/>
+        </w:rPr>
+      </w:pPr>
+      <w:r>
+        <w:rPr>
+          <w:rFonts w:ascii="Arial" w:hAnsi="Arial" w:cs="Arial"/>
+          <w:sz w:val="20"/>
+          <w:szCs w:val="20"/>
+        </w:rPr>
+        <w:t>Una vez en la escuela se prosiguió a hacer otras dos actividades prioritarias que eran estar puntuales y p</w:t>
+      </w:r>
+      <w:r>
+        <w:rPr>
+          <w:rFonts w:ascii="Arial" w:hAnsi="Arial" w:cs="Arial"/>
+          <w:sz w:val="20"/>
+          <w:szCs w:val="20"/>
+        </w:rPr>
+        <w:t xml:space="preserve">oner la mayor atención posible de la materia de </w:t>
+      </w:r>
+      <w:r>
+        <w:rPr>
+          <w:rFonts w:ascii="Arial" w:hAnsi="Arial" w:cs="Arial"/>
+          <w:sz w:val="20"/>
+          <w:szCs w:val="20"/>
+        </w:rPr>
+        <w:t>inglés</w:t>
+      </w:r>
+      <w:r>
+        <w:rPr>
+          <w:rFonts w:ascii="Arial" w:hAnsi="Arial" w:cs="Arial"/>
+          <w:sz w:val="20"/>
+          <w:szCs w:val="20"/>
+        </w:rPr>
+        <w:t xml:space="preserve"> y entregar los registros del </w:t>
+      </w:r>
+      <w:r>
+        <w:rPr>
+          <w:rFonts w:ascii="Arial" w:hAnsi="Arial" w:cs="Arial"/>
+          <w:sz w:val="20"/>
+          <w:szCs w:val="20"/>
+        </w:rPr>
+        <w:t>día</w:t>
+      </w:r>
+      <w:r>
+        <w:rPr>
+          <w:rFonts w:ascii="Arial" w:hAnsi="Arial" w:cs="Arial"/>
+          <w:sz w:val="20"/>
+          <w:szCs w:val="20"/>
+        </w:rPr>
+        <w:t xml:space="preserve"> y la evaluación de la semana</w:t>
+      </w:r>
+      <w:r>
+        <w:rPr>
+          <w:rFonts w:ascii="Arial" w:hAnsi="Arial" w:cs="Arial"/>
+          <w:sz w:val="20"/>
+          <w:szCs w:val="20"/>
+        </w:rPr>
+        <w:t xml:space="preserve"> en administración del tiempo</w:t>
+      </w:r>
+      <w:r>
+        <w:rPr>
+          <w:rFonts w:ascii="Arial" w:hAnsi="Arial" w:cs="Arial"/>
+          <w:sz w:val="20"/>
+          <w:szCs w:val="20"/>
+        </w:rPr>
+        <w:t>.</w:t>
+      </w:r>
+      <w:r>
+        <w:rPr>
+          <w:rFonts w:ascii="Arial" w:hAnsi="Arial" w:cs="Arial"/>
+          <w:sz w:val="20"/>
+          <w:szCs w:val="20"/>
+        </w:rPr>
+        <w:t xml:space="preserve"> </w:t>
+      </w:r>
+    </w:p>
+    <w:p>
+      <w:pPr>
+        <w:spacing w:line="360" w:lineRule="auto"/>
+        <w:jc w:val="both"/>
+        <w:rPr>
+          <w:rFonts w:ascii="Arial" w:hAnsi="Arial" w:cs="Arial"/>
+          <w:sz w:val="20"/>
+          <w:szCs w:val="20"/>
+        </w:rPr>
+      </w:pPr>
+      <w:r>
+        <w:rPr>
+          <w:rFonts w:ascii="Arial" w:hAnsi="Arial" w:cs="Arial"/>
+          <w:sz w:val="20"/>
+          <w:szCs w:val="20"/>
+        </w:rPr>
+        <w:t xml:space="preserve">Para finalizar el día se realizó las necesidades requeridas y el registro del día para después irme a descansar.  </w:t>
+      </w:r>
+    </w:p>
+    <w:p>
+      <w:pPr>
+        <w:spacing w:line="360" w:lineRule="auto"/>
+        <w:jc w:val="right"/>
+        <w:rPr>
+          <w:rFonts w:ascii="Arial" w:hAnsi="Arial" w:cs="Arial"/>
+          <w:sz w:val="20"/>
+          <w:szCs w:val="20"/>
+        </w:rPr>
+      </w:pPr>
+      <w:r>
+        <w:rPr>
+          <w:rFonts w:ascii="Arial" w:hAnsi="Arial" w:cs="Arial"/>
+        </w:rPr>
+        <w:t>Calificación personal del día = 8</w:t>
+      </w:r>
+    </w:p>
+    <w:p>
+      <w:pPr>
+        <w:spacing w:line="360" w:lineRule="auto"/>
+        <w:jc w:val="right"/>
+        <w:rPr>
+          <w:rFonts w:ascii="Arial" w:hAnsi="Arial" w:cs="Arial"/>
+          <w:sz w:val="18"/>
+          <w:szCs w:val="18"/>
+        </w:rPr>
+      </w:pPr>
+      <w:r>
+        <w:rPr>
+          <w:rFonts w:ascii="Arial" w:hAnsi="Arial" w:cs="Arial"/>
+          <w:sz w:val="18"/>
+          <w:szCs w:val="18"/>
+        </w:rPr>
+        <w:t>(</w:t>
+      </w:r>
+      <w:r>
+        <w:rPr>
+          <w:rFonts w:ascii="Arial" w:hAnsi="Arial" w:cs="Arial"/>
+          <w:sz w:val="18"/>
+          <w:szCs w:val="18"/>
+        </w:rPr>
+        <w:t xml:space="preserve">Este día no estaba tan cargado de actividades difíciles por realizar considerándolo un día </w:t>
       </w:r>
       <w:bookmarkStart w:id="0" w:name="_GoBack"/>
       <w:bookmarkEnd w:id="0"/>
       <w:r>
         <w:rPr>
           <w:rFonts w:ascii="Arial" w:hAnsi="Arial" w:cs="Arial"/>
-          <w:sz w:val="20"/>
-          <w:szCs w:val="20"/>
-        </w:rPr>
-        <w:t xml:space="preserve"> actividades planeadas para el día de hoy consistió en dar un repaso a los libros de </w:t>
-      </w:r>
-      <w:r>
-        <w:rPr>
-          <w:rFonts w:ascii="Arial" w:hAnsi="Arial" w:cs="Arial"/>
-          <w:sz w:val="20"/>
-          <w:szCs w:val="20"/>
-        </w:rPr>
-        <w:t xml:space="preserve">inglés de anteriores cuatrimestres </w:t>
-      </w:r>
-      <w:r>
-        <w:rPr>
-          <w:rFonts w:ascii="Arial" w:hAnsi="Arial" w:cs="Arial"/>
-          <w:sz w:val="20"/>
-          <w:szCs w:val="20"/>
-        </w:rPr>
-        <w:t xml:space="preserve"> para poderme acordarme de temas anteriores</w:t>
-      </w:r>
-      <w:r>
-        <w:rPr>
-          <w:rFonts w:ascii="Arial" w:hAnsi="Arial" w:cs="Arial"/>
-          <w:sz w:val="20"/>
-          <w:szCs w:val="20"/>
-        </w:rPr>
-        <w:t xml:space="preserve"> vistos en</w:t>
-      </w:r>
-      <w:r>
-        <w:rPr>
-          <w:rFonts w:ascii="Arial" w:hAnsi="Arial" w:cs="Arial"/>
-          <w:sz w:val="20"/>
-          <w:szCs w:val="20"/>
-        </w:rPr>
-        <w:t xml:space="preserve"> la materia.</w:t>
-      </w:r>
-    </w:p>
-    <w:p>
-      <w:pPr>
-        <w:spacing w:line="360" w:lineRule="auto"/>
-        <w:jc w:val="both"/>
-        <w:rPr>
-          <w:rFonts w:ascii="Arial" w:hAnsi="Arial" w:cs="Arial"/>
-          <w:sz w:val="20"/>
-          <w:szCs w:val="20"/>
-        </w:rPr>
-      </w:pPr>
-      <w:r>
-        <w:rPr>
-          <w:rFonts w:ascii="Arial" w:hAnsi="Arial" w:cs="Arial"/>
-          <w:sz w:val="20"/>
-          <w:szCs w:val="20"/>
-        </w:rPr>
-        <w:t>Después se prosiguió</w:t>
-      </w:r>
-      <w:r>
-        <w:rPr>
-          <w:rFonts w:ascii="Arial" w:hAnsi="Arial" w:cs="Arial"/>
-          <w:sz w:val="20"/>
-          <w:szCs w:val="20"/>
-        </w:rPr>
-        <w:t xml:space="preserve"> con continuar desarrollando una aplicación propia que la tenía pausada para volverla a retomar y programarla un poco más. </w:t>
-      </w:r>
-    </w:p>
-    <w:p>
-      <w:pPr>
-        <w:spacing w:line="360" w:lineRule="auto"/>
-        <w:jc w:val="both"/>
-        <w:rPr>
-          <w:rFonts w:ascii="Arial" w:hAnsi="Arial" w:cs="Arial"/>
-          <w:sz w:val="20"/>
-          <w:szCs w:val="20"/>
-        </w:rPr>
-      </w:pPr>
-      <w:r>
-        <w:rPr>
-          <w:rFonts w:ascii="Arial" w:hAnsi="Arial" w:cs="Arial"/>
-          <w:sz w:val="20"/>
-          <w:szCs w:val="20"/>
-        </w:rPr>
-        <w:t>Todas estas actividades las finalicé a mitad del día  y la otra mitad  se utilizó para convivencia con la familia y amigos.</w:t>
-      </w:r>
-    </w:p>
-    <w:p>
-      <w:pPr>
-        <w:spacing w:line="360" w:lineRule="auto"/>
-        <w:jc w:val="both"/>
-        <w:rPr>
-          <w:rFonts w:ascii="Arial" w:hAnsi="Arial" w:cs="Arial"/>
-          <w:sz w:val="20"/>
-          <w:szCs w:val="20"/>
-        </w:rPr>
-      </w:pPr>
-      <w:r>
-        <w:rPr>
-          <w:rFonts w:ascii="Arial" w:hAnsi="Arial" w:cs="Arial"/>
-          <w:sz w:val="20"/>
-          <w:szCs w:val="20"/>
-        </w:rPr>
-        <w:t xml:space="preserve">Para finalizar el día se realizó las necesidades requeridas y el registro del día para después irme a descansar.  </w:t>
-      </w:r>
-    </w:p>
-    <w:p>
-      <w:pPr>
-        <w:spacing w:line="360" w:lineRule="auto"/>
-        <w:jc w:val="right"/>
-        <w:rPr>
-          <w:rFonts w:ascii="Arial" w:hAnsi="Arial" w:cs="Arial"/>
-          <w:sz w:val="20"/>
-          <w:szCs w:val="20"/>
-        </w:rPr>
-      </w:pPr>
-      <w:r>
-        <w:rPr>
-          <w:rFonts w:ascii="Arial" w:hAnsi="Arial" w:cs="Arial"/>
-        </w:rPr>
-        <w:t xml:space="preserve">Calificación personal del día = </w:t>
-      </w:r>
-      <w:r>
-        <w:rPr>
-          <w:rFonts w:ascii="Arial" w:hAnsi="Arial" w:cs="Arial"/>
-        </w:rPr>
-        <w:t>9</w:t>
-      </w:r>
-    </w:p>
-    <w:p>
-      <w:pPr>
-        <w:spacing w:line="360" w:lineRule="auto"/>
-        <w:jc w:val="right"/>
-        <w:rPr>
-          <w:rFonts w:ascii="Arial" w:hAnsi="Arial" w:cs="Arial"/>
-          <w:sz w:val="18"/>
-          <w:szCs w:val="18"/>
-        </w:rPr>
-      </w:pPr>
-      <w:r>
-        <w:rPr>
-          <w:rFonts w:ascii="Arial" w:hAnsi="Arial" w:cs="Arial"/>
-          <w:sz w:val="18"/>
-          <w:szCs w:val="18"/>
-        </w:rPr>
-        <w:t>(Este día se utilizó para terminar y proseguir con algunas actividades pendientes como también para convivir con familiares y amigos)</w:t>
-      </w:r>
-    </w:p>
-    <w:p>
-      <w:pPr>
-        <w:spacing w:line="360" w:lineRule="auto"/>
-        <w:jc w:val="right"/>
-        <w:rPr>
-          <w:rFonts w:ascii="Arial" w:hAnsi="Arial" w:cs="Arial"/>
-          <w:sz w:val="18"/>
-          <w:szCs w:val="18"/>
-        </w:rPr>
-      </w:pPr>
-    </w:p>
-    <w:p>
-      <w:pPr>
-        <w:spacing w:line="360" w:lineRule="auto"/>
-        <w:jc w:val="right"/>
-        <w:rPr>
-          <w:rFonts w:ascii="Arial" w:hAnsi="Arial" w:cs="Arial"/>
-          <w:sz w:val="18"/>
-          <w:szCs w:val="18"/>
-        </w:rPr>
-      </w:pPr>
-    </w:p>
-    <w:p>
-      <w:pPr>
-        <w:spacing w:line="360" w:lineRule="auto"/>
-        <w:jc w:val="right"/>
-        <w:rPr>
-          <w:rFonts w:ascii="Arial" w:hAnsi="Arial" w:cs="Arial"/>
-          <w:sz w:val="18"/>
-          <w:szCs w:val="18"/>
-        </w:rPr>
-      </w:pPr>
-    </w:p>
-    <w:p>
-      <w:pPr>
-        <w:spacing w:line="360" w:lineRule="auto"/>
-        <w:jc w:val="right"/>
-        <w:rPr>
-          <w:rFonts w:ascii="Arial" w:hAnsi="Arial" w:cs="Arial"/>
-          <w:sz w:val="18"/>
-          <w:szCs w:val="18"/>
-        </w:rPr>
-      </w:pPr>
-    </w:p>
-    <w:p>
-      <w:pPr>
-        <w:spacing w:line="360" w:lineRule="auto"/>
-        <w:jc w:val="right"/>
-        <w:rPr>
-          <w:rFonts w:ascii="Arial" w:hAnsi="Arial" w:cs="Arial"/>
-          <w:sz w:val="18"/>
-          <w:szCs w:val="18"/>
-        </w:rPr>
-      </w:pPr>
-    </w:p>
-    <w:p>
-      <w:pPr>
-        <w:spacing w:line="360" w:lineRule="auto"/>
-        <w:jc w:val="right"/>
-        <w:rPr>
-          <w:rFonts w:ascii="Arial" w:hAnsi="Arial" w:cs="Arial"/>
-          <w:sz w:val="18"/>
-          <w:szCs w:val="18"/>
-        </w:rPr>
-      </w:pPr>
-    </w:p>
-    <w:p>
-      <w:pPr>
-        <w:spacing w:line="360" w:lineRule="auto"/>
-        <w:jc w:val="right"/>
-        <w:rPr>
-          <w:rFonts w:ascii="Arial" w:hAnsi="Arial" w:cs="Arial"/>
-          <w:sz w:val="18"/>
-          <w:szCs w:val="18"/>
-        </w:rPr>
-      </w:pPr>
-    </w:p>
-    <w:p>
-      <w:pPr>
-        <w:spacing w:line="360" w:lineRule="auto"/>
-        <w:jc w:val="right"/>
-        <w:rPr>
-          <w:rFonts w:ascii="Arial" w:hAnsi="Arial" w:cs="Arial"/>
-          <w:sz w:val="18"/>
-          <w:szCs w:val="18"/>
-        </w:rPr>
-      </w:pPr>
-    </w:p>
-    <w:p>
-      <w:pPr>
-        <w:spacing w:line="360" w:lineRule="auto"/>
-        <w:jc w:val="right"/>
-        <w:rPr>
-          <w:rFonts w:ascii="Arial" w:hAnsi="Arial" w:cs="Arial"/>
-          <w:sz w:val="18"/>
-          <w:szCs w:val="18"/>
-        </w:rPr>
-      </w:pPr>
-    </w:p>
-    <w:p>
-      <w:pPr>
-        <w:spacing w:line="360" w:lineRule="auto"/>
-        <w:jc w:val="right"/>
-        <w:rPr>
-          <w:rFonts w:ascii="Arial" w:hAnsi="Arial" w:cs="Arial"/>
-          <w:sz w:val="18"/>
-          <w:szCs w:val="18"/>
-        </w:rPr>
-      </w:pPr>
-    </w:p>
-    <w:p>
-      <w:pPr>
-        <w:spacing w:line="360" w:lineRule="auto"/>
-        <w:jc w:val="right"/>
-        <w:rPr>
-          <w:rFonts w:ascii="Arial" w:hAnsi="Arial" w:cs="Arial"/>
-          <w:sz w:val="18"/>
-          <w:szCs w:val="18"/>
-        </w:rPr>
-      </w:pPr>
-    </w:p>
-    <w:p>
-      <w:pPr>
-        <w:jc w:val="center"/>
-        <w:rPr>
-          <w:rFonts w:ascii="Arial" w:hAnsi="Arial" w:cs="Arial"/>
-          <w:sz w:val="48"/>
-          <w:szCs w:val="48"/>
-        </w:rPr>
-      </w:pPr>
-      <w:r>
-        <w:rPr>
-          <w:rFonts w:ascii="Arial" w:hAnsi="Arial" w:cs="Arial"/>
-          <w:sz w:val="48"/>
-          <w:szCs w:val="48"/>
-        </w:rPr>
-        <w:t>Registro del día</w:t>
-      </w:r>
-    </w:p>
-    <w:p>
-      <w:pPr>
-        <w:spacing w:line="360" w:lineRule="auto"/>
-        <w:jc w:val="right"/>
-        <w:rPr>
-          <w:rFonts w:ascii="Arial" w:hAnsi="Arial" w:cs="Arial"/>
-          <w:sz w:val="28"/>
-          <w:szCs w:val="28"/>
-        </w:rPr>
-      </w:pPr>
-      <w:r>
-        <w:rPr>
-          <w:rFonts w:ascii="Arial" w:hAnsi="Arial" w:cs="Arial"/>
-          <w:sz w:val="28"/>
-          <w:szCs w:val="28"/>
-        </w:rPr>
-        <w:t>Jueves 17</w:t>
-      </w:r>
-      <w:r>
-        <w:rPr>
-          <w:rFonts w:ascii="Arial" w:hAnsi="Arial" w:cs="Arial"/>
-          <w:sz w:val="28"/>
-          <w:szCs w:val="28"/>
-        </w:rPr>
-        <w:t xml:space="preserve"> de septiembre del 2015</w:t>
-      </w:r>
-    </w:p>
-    <w:p>
-      <w:pPr>
-        <w:spacing w:line="360" w:lineRule="auto"/>
-        <w:rPr>
-          <w:rFonts w:ascii="Arial" w:hAnsi="Arial" w:cs="Arial"/>
-          <w:sz w:val="28"/>
-          <w:szCs w:val="28"/>
-        </w:rPr>
-      </w:pPr>
-      <w:r>
-        <w:rPr>
-          <w:rFonts w:ascii="Arial" w:hAnsi="Arial" w:cs="Arial"/>
-          <w:sz w:val="28"/>
-          <w:szCs w:val="28"/>
-        </w:rPr>
-        <w:t>_____________________________________________________________</w:t>
-      </w:r>
-    </w:p>
-    <w:p>
-      <w:pPr>
-        <w:spacing w:line="360" w:lineRule="auto"/>
-        <w:jc w:val="both"/>
-        <w:rPr>
-          <w:rFonts w:ascii="Arial" w:hAnsi="Arial" w:cs="Arial"/>
-          <w:sz w:val="20"/>
-          <w:szCs w:val="20"/>
-        </w:rPr>
-      </w:pPr>
-      <w:r>
-        <w:rPr>
-          <w:rFonts w:ascii="Arial" w:hAnsi="Arial" w:cs="Arial"/>
-          <w:sz w:val="20"/>
-          <w:szCs w:val="20"/>
-        </w:rPr>
-        <w:t xml:space="preserve">Este día se empezó bien realizando  todas las necesidades requeridas para iniciar un nuevo día por la mañana. Una vez  realizadas las necesidades  se empezó por checar en la agenda todas las actividades que se </w:t>
-      </w:r>
-      <w:r>
-        <w:rPr>
-          <w:rFonts w:ascii="Arial" w:hAnsi="Arial" w:cs="Arial"/>
-          <w:sz w:val="20"/>
-          <w:szCs w:val="20"/>
-        </w:rPr>
-        <w:t>tenían programadas</w:t>
-      </w:r>
-      <w:r>
-        <w:rPr>
-          <w:rFonts w:ascii="Arial" w:hAnsi="Arial" w:cs="Arial"/>
-          <w:sz w:val="20"/>
-          <w:szCs w:val="20"/>
-        </w:rPr>
-        <w:t>,</w:t>
-      </w:r>
-      <w:r>
-        <w:rPr>
-          <w:rFonts w:ascii="Arial" w:hAnsi="Arial" w:cs="Arial"/>
-          <w:sz w:val="20"/>
-          <w:szCs w:val="20"/>
-        </w:rPr>
-        <w:t xml:space="preserve"> </w:t>
-      </w:r>
-      <w:r>
-        <w:rPr>
-          <w:rFonts w:ascii="Arial" w:hAnsi="Arial" w:cs="Arial"/>
-          <w:sz w:val="20"/>
-          <w:szCs w:val="20"/>
-        </w:rPr>
-        <w:t>de las cuales p</w:t>
-      </w:r>
-      <w:r>
-        <w:rPr>
-          <w:rFonts w:ascii="Arial" w:hAnsi="Arial" w:cs="Arial"/>
-          <w:sz w:val="20"/>
-          <w:szCs w:val="20"/>
-        </w:rPr>
-        <w:t xml:space="preserve">ara este día no </w:t>
-      </w:r>
-      <w:r>
-        <w:rPr>
-          <w:rFonts w:ascii="Arial" w:hAnsi="Arial" w:cs="Arial"/>
-          <w:sz w:val="20"/>
-          <w:szCs w:val="20"/>
-        </w:rPr>
-        <w:t>se contaban con</w:t>
-      </w:r>
-      <w:r>
-        <w:rPr>
-          <w:rFonts w:ascii="Arial" w:hAnsi="Arial" w:cs="Arial"/>
-          <w:sz w:val="20"/>
-          <w:szCs w:val="20"/>
-        </w:rPr>
-        <w:t xml:space="preserve"> actividades de una alta  prioridad.</w:t>
-      </w:r>
-    </w:p>
-    <w:p>
-      <w:pPr>
-        <w:spacing w:line="360" w:lineRule="auto"/>
-        <w:jc w:val="both"/>
-        <w:rPr>
-          <w:rFonts w:ascii="Arial" w:hAnsi="Arial" w:cs="Arial"/>
-          <w:sz w:val="20"/>
-          <w:szCs w:val="20"/>
-        </w:rPr>
-      </w:pPr>
-      <w:r>
-        <w:rPr>
-          <w:rFonts w:ascii="Arial" w:hAnsi="Arial" w:cs="Arial"/>
-          <w:sz w:val="20"/>
-          <w:szCs w:val="20"/>
-        </w:rPr>
-        <w:t>Por lo cual para este día se contó con la mayor parte del día disponible</w:t>
-      </w:r>
-      <w:r>
-        <w:rPr>
-          <w:rFonts w:ascii="Arial" w:hAnsi="Arial" w:cs="Arial"/>
-          <w:sz w:val="20"/>
-          <w:szCs w:val="20"/>
-        </w:rPr>
-        <w:t xml:space="preserve"> y listo para utilizarse en caso de que surgiera alguna  actividad</w:t>
-      </w:r>
-      <w:r>
-        <w:rPr>
-          <w:rFonts w:ascii="Arial" w:hAnsi="Arial" w:cs="Arial"/>
-          <w:sz w:val="20"/>
-          <w:szCs w:val="20"/>
-        </w:rPr>
-        <w:t>.</w:t>
-      </w:r>
-      <w:r>
-        <w:rPr>
-          <w:rFonts w:ascii="Arial" w:hAnsi="Arial" w:cs="Arial"/>
-          <w:sz w:val="20"/>
-          <w:szCs w:val="20"/>
-        </w:rPr>
-        <w:t xml:space="preserve"> </w:t>
-      </w:r>
-    </w:p>
-    <w:p>
-      <w:pPr>
-        <w:spacing w:line="360" w:lineRule="auto"/>
-        <w:jc w:val="both"/>
-        <w:rPr>
-          <w:rFonts w:ascii="Arial" w:hAnsi="Arial" w:cs="Arial"/>
-          <w:sz w:val="20"/>
-          <w:szCs w:val="20"/>
-        </w:rPr>
-      </w:pPr>
-      <w:r>
-        <w:rPr>
-          <w:rFonts w:ascii="Arial" w:hAnsi="Arial" w:cs="Arial"/>
-          <w:sz w:val="20"/>
-          <w:szCs w:val="20"/>
-        </w:rPr>
-        <w:t xml:space="preserve">Después se prosiguió realizando todas las necesidades requeridas antes de ir a la escuela para poder llegar  a tiempo a tomar el </w:t>
-      </w:r>
-      <w:r>
-        <w:rPr>
-          <w:rFonts w:ascii="Arial" w:hAnsi="Arial" w:cs="Arial"/>
-          <w:sz w:val="20"/>
-          <w:szCs w:val="20"/>
-        </w:rPr>
-        <w:t>camión</w:t>
-      </w:r>
-      <w:r>
-        <w:rPr>
-          <w:rFonts w:ascii="Arial" w:hAnsi="Arial" w:cs="Arial"/>
-          <w:sz w:val="20"/>
-          <w:szCs w:val="20"/>
-        </w:rPr>
-        <w:t>.</w:t>
-      </w:r>
-      <w:r>
-        <w:rPr>
-          <w:rFonts w:ascii="Arial" w:hAnsi="Arial" w:cs="Arial"/>
-          <w:sz w:val="20"/>
-          <w:szCs w:val="20"/>
-        </w:rPr>
-        <w:t xml:space="preserve"> </w:t>
-      </w:r>
-    </w:p>
-    <w:p>
-      <w:pPr>
-        <w:spacing w:line="360" w:lineRule="auto"/>
-        <w:jc w:val="both"/>
-        <w:rPr>
-          <w:rFonts w:ascii="Arial" w:hAnsi="Arial" w:cs="Arial"/>
-          <w:sz w:val="20"/>
-          <w:szCs w:val="20"/>
-        </w:rPr>
-      </w:pPr>
-      <w:r>
-        <w:rPr>
-          <w:rFonts w:ascii="Arial" w:hAnsi="Arial" w:cs="Arial"/>
-          <w:sz w:val="20"/>
-          <w:szCs w:val="20"/>
-        </w:rPr>
-        <w:t xml:space="preserve">Una vez en la escuela las únicas actividades que tenía por realizar eran las dos 2 materias de programación y una de modelado de negocios. De las cuales el tiempo fue utilizado en dar repasos de actividades e instalaciones de programas en los centros de </w:t>
-      </w:r>
-      <w:r>
-        <w:rPr>
-          <w:rFonts w:ascii="Arial" w:hAnsi="Arial" w:cs="Arial"/>
-          <w:sz w:val="20"/>
-          <w:szCs w:val="20"/>
-        </w:rPr>
-        <w:t>cómputo. Al</w:t>
-      </w:r>
-      <w:r>
-        <w:rPr>
-          <w:rFonts w:ascii="Arial" w:hAnsi="Arial" w:cs="Arial"/>
-          <w:sz w:val="20"/>
-          <w:szCs w:val="20"/>
-        </w:rPr>
-        <w:t xml:space="preserve"> termino de</w:t>
-      </w:r>
-      <w:r>
-        <w:rPr>
-          <w:rFonts w:ascii="Arial" w:hAnsi="Arial" w:cs="Arial"/>
-          <w:sz w:val="20"/>
-          <w:szCs w:val="20"/>
-        </w:rPr>
-        <w:t xml:space="preserve"> estas actividades a un contaba con 20 minutos extra de tiempo libre antes de que llegaran los camiones de UTT.</w:t>
-      </w:r>
-    </w:p>
-    <w:p>
-      <w:pPr>
-        <w:spacing w:line="360" w:lineRule="auto"/>
-        <w:jc w:val="both"/>
-        <w:rPr>
-          <w:rFonts w:ascii="Arial" w:hAnsi="Arial" w:cs="Arial"/>
-          <w:sz w:val="20"/>
-          <w:szCs w:val="20"/>
-        </w:rPr>
-      </w:pPr>
-      <w:r>
-        <w:rPr>
-          <w:rFonts w:ascii="Arial" w:hAnsi="Arial" w:cs="Arial"/>
-          <w:sz w:val="20"/>
-          <w:szCs w:val="20"/>
-        </w:rPr>
-        <w:t xml:space="preserve">Para finalizar el día se realizó las necesidades requeridas y el registro del día para después irme a descansar.  </w:t>
-      </w:r>
-    </w:p>
-    <w:p>
-      <w:pPr>
-        <w:spacing w:line="360" w:lineRule="auto"/>
-        <w:jc w:val="right"/>
-        <w:rPr>
-          <w:rFonts w:ascii="Arial" w:hAnsi="Arial" w:cs="Arial"/>
-          <w:sz w:val="20"/>
-          <w:szCs w:val="20"/>
-        </w:rPr>
-      </w:pPr>
-      <w:r>
-        <w:rPr>
-          <w:rFonts w:ascii="Arial" w:hAnsi="Arial" w:cs="Arial"/>
-        </w:rPr>
-        <w:t>Calificación personal del día = 8</w:t>
-      </w:r>
-    </w:p>
-    <w:p>
-      <w:pPr>
-        <w:spacing w:line="360" w:lineRule="auto"/>
-        <w:jc w:val="right"/>
-        <w:rPr>
-          <w:rFonts w:ascii="Arial" w:hAnsi="Arial" w:cs="Arial"/>
-          <w:sz w:val="18"/>
-          <w:szCs w:val="18"/>
-        </w:rPr>
-      </w:pPr>
-      <w:r>
-        <w:rPr>
-          <w:rFonts w:ascii="Arial" w:hAnsi="Arial" w:cs="Arial"/>
-          <w:sz w:val="18"/>
-          <w:szCs w:val="18"/>
-        </w:rPr>
-        <w:t>(Este día</w:t>
-      </w:r>
-      <w:r>
-        <w:rPr>
-          <w:rFonts w:ascii="Arial" w:hAnsi="Arial" w:cs="Arial"/>
-          <w:sz w:val="18"/>
-          <w:szCs w:val="18"/>
-        </w:rPr>
-        <w:t xml:space="preserve"> estuvo muy tranquilo debido a que no había pendientes en la mañana y en la escuela  las prácticas de las materias se concluyeron es su respectiva clase)</w:t>
-      </w:r>
-      <w:r>
-        <w:rPr>
-          <w:rFonts w:ascii="Arial" w:hAnsi="Arial" w:cs="Arial"/>
-          <w:sz w:val="18"/>
-          <w:szCs w:val="18"/>
-        </w:rPr>
-        <w:tab/>
+          <w:sz w:val="18"/>
+          <w:szCs w:val="18"/>
+        </w:rPr>
+        <w:t>tranquilo)</w:t>
       </w:r>
     </w:p>
     <w:sectPr>

</xml_diff>

<commit_message>
Subida de los registros del dia 21 al 25 y la evaluacion de la semana
</commit_message>
<xml_diff>
--- a/AdministracionDelTIEMPO/RegistrosDia.docx
+++ b/AdministracionDelTIEMPO/RegistrosDia.docx
@@ -1974,7 +1974,394 @@
           <w:sz w:val="28"/>
           <w:szCs w:val="28"/>
         </w:rPr>
-        <w:t>Viernes 18</w:t>
+        <w:t>Viernes 18 de septiembre del 2015</w:t>
+      </w:r>
+    </w:p>
+    <w:p>
+      <w:pPr>
+        <w:spacing w:line="360" w:lineRule="auto"/>
+        <w:rPr>
+          <w:rFonts w:ascii="Arial" w:hAnsi="Arial" w:cs="Arial"/>
+          <w:sz w:val="28"/>
+          <w:szCs w:val="28"/>
+        </w:rPr>
+      </w:pPr>
+      <w:r>
+        <w:rPr>
+          <w:rFonts w:ascii="Arial" w:hAnsi="Arial" w:cs="Arial"/>
+          <w:sz w:val="28"/>
+          <w:szCs w:val="28"/>
+        </w:rPr>
+        <w:t>_____________________________________________________________</w:t>
+      </w:r>
+    </w:p>
+    <w:p>
+      <w:pPr>
+        <w:spacing w:line="360" w:lineRule="auto"/>
+        <w:jc w:val="both"/>
+        <w:rPr>
+          <w:rFonts w:ascii="Arial" w:hAnsi="Arial" w:cs="Arial"/>
+          <w:sz w:val="20"/>
+          <w:szCs w:val="20"/>
+        </w:rPr>
+      </w:pPr>
+      <w:r>
+        <w:rPr>
+          <w:rFonts w:ascii="Arial" w:hAnsi="Arial" w:cs="Arial"/>
+          <w:sz w:val="20"/>
+          <w:szCs w:val="20"/>
+        </w:rPr>
+        <w:t>Este día se empezó bien realizando  todas las necesidades requeridas para iniciar un nuevo día por la mañana. Una vez  realizadas las necesidades  se empezó por checar en la agenda todas las actividades que se tenían programadas para este día, así como también  identificando cuales de todas ellas tenían mayor importancia a realizar.</w:t>
+      </w:r>
+    </w:p>
+    <w:p>
+      <w:pPr>
+        <w:spacing w:line="360" w:lineRule="auto"/>
+        <w:jc w:val="both"/>
+        <w:rPr>
+          <w:rFonts w:ascii="Arial" w:hAnsi="Arial" w:cs="Arial"/>
+          <w:sz w:val="20"/>
+          <w:szCs w:val="20"/>
+        </w:rPr>
+      </w:pPr>
+      <w:r>
+        <w:rPr>
+          <w:rFonts w:ascii="Arial" w:hAnsi="Arial" w:cs="Arial"/>
+          <w:sz w:val="20"/>
+          <w:szCs w:val="20"/>
+        </w:rPr>
+        <w:t xml:space="preserve">Una de las actividades de prioridad programada para el día de hoy consistió en </w:t>
+      </w:r>
+      <w:r>
+        <w:rPr>
+          <w:rFonts w:ascii="Arial" w:hAnsi="Arial" w:cs="Arial"/>
+          <w:sz w:val="20"/>
+          <w:szCs w:val="20"/>
+        </w:rPr>
+        <w:t>terminar de dar  las últimas modificaciones a los archivos de registros del día de administración del tiempo para poder imprimirse.</w:t>
+      </w:r>
+    </w:p>
+    <w:p>
+      <w:pPr>
+        <w:spacing w:line="360" w:lineRule="auto"/>
+        <w:jc w:val="both"/>
+        <w:rPr>
+          <w:rFonts w:ascii="Arial" w:hAnsi="Arial" w:cs="Arial"/>
+          <w:sz w:val="20"/>
+          <w:szCs w:val="20"/>
+        </w:rPr>
+      </w:pPr>
+      <w:r>
+        <w:rPr>
+          <w:rFonts w:ascii="Arial" w:hAnsi="Arial" w:cs="Arial"/>
+          <w:sz w:val="20"/>
+          <w:szCs w:val="20"/>
+        </w:rPr>
+        <w:t>Para este día  se programado una hora de repaso de inglés pero se utilizó ese tiempo mejor en arreglar algunos problemas de la computadora que se llegaron a presentar.</w:t>
+      </w:r>
+    </w:p>
+    <w:p>
+      <w:pPr>
+        <w:spacing w:line="360" w:lineRule="auto"/>
+        <w:jc w:val="both"/>
+        <w:rPr>
+          <w:rFonts w:ascii="Arial" w:hAnsi="Arial" w:cs="Arial"/>
+          <w:sz w:val="20"/>
+          <w:szCs w:val="20"/>
+        </w:rPr>
+      </w:pPr>
+      <w:r>
+        <w:rPr>
+          <w:rFonts w:ascii="Arial" w:hAnsi="Arial" w:cs="Arial"/>
+          <w:sz w:val="20"/>
+          <w:szCs w:val="20"/>
+        </w:rPr>
+        <w:t xml:space="preserve">Después se prosiguió realizando todas las necesidades requeridas antes de ir a la escuela para poder llegar  a tiempo a tomar el </w:t>
+      </w:r>
+      <w:r>
+        <w:rPr>
+          <w:rFonts w:ascii="Arial" w:hAnsi="Arial" w:cs="Arial"/>
+          <w:sz w:val="20"/>
+          <w:szCs w:val="20"/>
+        </w:rPr>
+        <w:t>camión</w:t>
+      </w:r>
+      <w:r>
+        <w:rPr>
+          <w:rFonts w:ascii="Arial" w:hAnsi="Arial" w:cs="Arial"/>
+          <w:sz w:val="20"/>
+          <w:szCs w:val="20"/>
+        </w:rPr>
+        <w:t>.</w:t>
+      </w:r>
+    </w:p>
+    <w:p>
+      <w:pPr>
+        <w:spacing w:line="360" w:lineRule="auto"/>
+        <w:jc w:val="both"/>
+        <w:rPr>
+          <w:rFonts w:ascii="Arial" w:hAnsi="Arial" w:cs="Arial"/>
+          <w:sz w:val="20"/>
+          <w:szCs w:val="20"/>
+        </w:rPr>
+      </w:pPr>
+      <w:r>
+        <w:rPr>
+          <w:rFonts w:ascii="Arial" w:hAnsi="Arial" w:cs="Arial"/>
+          <w:sz w:val="20"/>
+          <w:szCs w:val="20"/>
+        </w:rPr>
+        <w:t>Una vez en la escuela se prosiguió a hacer otras dos actividades prioritarias que eran estar puntuales y p</w:t>
+      </w:r>
+      <w:r>
+        <w:rPr>
+          <w:rFonts w:ascii="Arial" w:hAnsi="Arial" w:cs="Arial"/>
+          <w:sz w:val="20"/>
+          <w:szCs w:val="20"/>
+        </w:rPr>
+        <w:t xml:space="preserve">oner la mayor atención posible de la materia de </w:t>
+      </w:r>
+      <w:r>
+        <w:rPr>
+          <w:rFonts w:ascii="Arial" w:hAnsi="Arial" w:cs="Arial"/>
+          <w:sz w:val="20"/>
+          <w:szCs w:val="20"/>
+        </w:rPr>
+        <w:t>inglés</w:t>
+      </w:r>
+      <w:r>
+        <w:rPr>
+          <w:rFonts w:ascii="Arial" w:hAnsi="Arial" w:cs="Arial"/>
+          <w:sz w:val="20"/>
+          <w:szCs w:val="20"/>
+        </w:rPr>
+        <w:t xml:space="preserve"> y entregar los registros del </w:t>
+      </w:r>
+      <w:r>
+        <w:rPr>
+          <w:rFonts w:ascii="Arial" w:hAnsi="Arial" w:cs="Arial"/>
+          <w:sz w:val="20"/>
+          <w:szCs w:val="20"/>
+        </w:rPr>
+        <w:t>día</w:t>
+      </w:r>
+      <w:r>
+        <w:rPr>
+          <w:rFonts w:ascii="Arial" w:hAnsi="Arial" w:cs="Arial"/>
+          <w:sz w:val="20"/>
+          <w:szCs w:val="20"/>
+        </w:rPr>
+        <w:t xml:space="preserve"> y la evaluación de la semana</w:t>
+      </w:r>
+      <w:r>
+        <w:rPr>
+          <w:rFonts w:ascii="Arial" w:hAnsi="Arial" w:cs="Arial"/>
+          <w:sz w:val="20"/>
+          <w:szCs w:val="20"/>
+        </w:rPr>
+        <w:t xml:space="preserve"> en administración del tiempo</w:t>
+      </w:r>
+      <w:r>
+        <w:rPr>
+          <w:rFonts w:ascii="Arial" w:hAnsi="Arial" w:cs="Arial"/>
+          <w:sz w:val="20"/>
+          <w:szCs w:val="20"/>
+        </w:rPr>
+        <w:t>.</w:t>
+      </w:r>
+      <w:r>
+        <w:rPr>
+          <w:rFonts w:ascii="Arial" w:hAnsi="Arial" w:cs="Arial"/>
+          <w:sz w:val="20"/>
+          <w:szCs w:val="20"/>
+        </w:rPr>
+        <w:t xml:space="preserve"> </w:t>
+      </w:r>
+    </w:p>
+    <w:p>
+      <w:pPr>
+        <w:spacing w:line="360" w:lineRule="auto"/>
+        <w:jc w:val="both"/>
+        <w:rPr>
+          <w:rFonts w:ascii="Arial" w:hAnsi="Arial" w:cs="Arial"/>
+          <w:sz w:val="20"/>
+          <w:szCs w:val="20"/>
+        </w:rPr>
+      </w:pPr>
+      <w:r>
+        <w:rPr>
+          <w:rFonts w:ascii="Arial" w:hAnsi="Arial" w:cs="Arial"/>
+          <w:sz w:val="20"/>
+          <w:szCs w:val="20"/>
+        </w:rPr>
+        <w:t xml:space="preserve">Para finalizar el día se realizó las necesidades requeridas y el registro del día para después irme a descansar.  </w:t>
+      </w:r>
+    </w:p>
+    <w:p>
+      <w:pPr>
+        <w:spacing w:line="360" w:lineRule="auto"/>
+        <w:jc w:val="right"/>
+        <w:rPr>
+          <w:rFonts w:ascii="Arial" w:hAnsi="Arial" w:cs="Arial"/>
+          <w:sz w:val="20"/>
+          <w:szCs w:val="20"/>
+        </w:rPr>
+      </w:pPr>
+      <w:r>
+        <w:rPr>
+          <w:rFonts w:ascii="Arial" w:hAnsi="Arial" w:cs="Arial"/>
+        </w:rPr>
+        <w:t>Calificación personal del día = 8</w:t>
+      </w:r>
+    </w:p>
+    <w:p>
+      <w:pPr>
+        <w:spacing w:line="360" w:lineRule="auto"/>
+        <w:jc w:val="right"/>
+        <w:rPr>
+          <w:rFonts w:ascii="Arial" w:hAnsi="Arial" w:cs="Arial"/>
+          <w:sz w:val="18"/>
+          <w:szCs w:val="18"/>
+        </w:rPr>
+      </w:pPr>
+      <w:r>
+        <w:rPr>
+          <w:rFonts w:ascii="Arial" w:hAnsi="Arial" w:cs="Arial"/>
+          <w:sz w:val="18"/>
+          <w:szCs w:val="18"/>
+        </w:rPr>
+        <w:t>(</w:t>
+      </w:r>
+      <w:r>
+        <w:rPr>
+          <w:rFonts w:ascii="Arial" w:hAnsi="Arial" w:cs="Arial"/>
+          <w:sz w:val="18"/>
+          <w:szCs w:val="18"/>
+        </w:rPr>
+        <w:t xml:space="preserve">Este día no estaba tan cargado de actividades difíciles por realizar considerándolo un día </w:t>
+      </w:r>
+      <w:r>
+        <w:rPr>
+          <w:rFonts w:ascii="Arial" w:hAnsi="Arial" w:cs="Arial"/>
+          <w:sz w:val="18"/>
+          <w:szCs w:val="18"/>
+        </w:rPr>
+        <w:t>tranquilo)</w:t>
+      </w:r>
+    </w:p>
+    <w:p>
+      <w:pPr>
+        <w:spacing w:line="360" w:lineRule="auto"/>
+        <w:jc w:val="right"/>
+        <w:rPr>
+          <w:rFonts w:ascii="Arial" w:hAnsi="Arial" w:cs="Arial"/>
+          <w:sz w:val="18"/>
+          <w:szCs w:val="18"/>
+        </w:rPr>
+      </w:pPr>
+    </w:p>
+    <w:p>
+      <w:pPr>
+        <w:spacing w:line="360" w:lineRule="auto"/>
+        <w:jc w:val="right"/>
+        <w:rPr>
+          <w:rFonts w:ascii="Arial" w:hAnsi="Arial" w:cs="Arial"/>
+          <w:sz w:val="18"/>
+          <w:szCs w:val="18"/>
+        </w:rPr>
+      </w:pPr>
+    </w:p>
+    <w:p>
+      <w:pPr>
+        <w:spacing w:line="360" w:lineRule="auto"/>
+        <w:jc w:val="right"/>
+        <w:rPr>
+          <w:rFonts w:ascii="Arial" w:hAnsi="Arial" w:cs="Arial"/>
+          <w:sz w:val="18"/>
+          <w:szCs w:val="18"/>
+        </w:rPr>
+      </w:pPr>
+    </w:p>
+    <w:p>
+      <w:pPr>
+        <w:spacing w:line="360" w:lineRule="auto"/>
+        <w:jc w:val="right"/>
+        <w:rPr>
+          <w:rFonts w:ascii="Arial" w:hAnsi="Arial" w:cs="Arial"/>
+          <w:sz w:val="18"/>
+          <w:szCs w:val="18"/>
+        </w:rPr>
+      </w:pPr>
+    </w:p>
+    <w:p>
+      <w:pPr>
+        <w:spacing w:line="360" w:lineRule="auto"/>
+        <w:jc w:val="right"/>
+        <w:rPr>
+          <w:rFonts w:ascii="Arial" w:hAnsi="Arial" w:cs="Arial"/>
+          <w:sz w:val="18"/>
+          <w:szCs w:val="18"/>
+        </w:rPr>
+      </w:pPr>
+    </w:p>
+    <w:p>
+      <w:pPr>
+        <w:spacing w:line="360" w:lineRule="auto"/>
+        <w:jc w:val="right"/>
+        <w:rPr>
+          <w:rFonts w:ascii="Arial" w:hAnsi="Arial" w:cs="Arial"/>
+          <w:sz w:val="18"/>
+          <w:szCs w:val="18"/>
+        </w:rPr>
+      </w:pPr>
+    </w:p>
+    <w:p>
+      <w:pPr>
+        <w:spacing w:line="360" w:lineRule="auto"/>
+        <w:jc w:val="right"/>
+        <w:rPr>
+          <w:rFonts w:ascii="Arial" w:hAnsi="Arial" w:cs="Arial"/>
+          <w:sz w:val="18"/>
+          <w:szCs w:val="18"/>
+        </w:rPr>
+      </w:pPr>
+    </w:p>
+    <w:p>
+      <w:pPr>
+        <w:jc w:val="center"/>
+        <w:rPr>
+          <w:rFonts w:ascii="Arial" w:hAnsi="Arial" w:cs="Arial"/>
+          <w:sz w:val="48"/>
+          <w:szCs w:val="48"/>
+        </w:rPr>
+      </w:pPr>
+      <w:r>
+        <w:rPr>
+          <w:rFonts w:ascii="Arial" w:hAnsi="Arial" w:cs="Arial"/>
+          <w:sz w:val="48"/>
+          <w:szCs w:val="48"/>
+        </w:rPr>
+        <w:lastRenderedPageBreak/>
+        <w:t>Registro del día</w:t>
+      </w:r>
+    </w:p>
+    <w:p>
+      <w:pPr>
+        <w:spacing w:line="360" w:lineRule="auto"/>
+        <w:jc w:val="right"/>
+        <w:rPr>
+          <w:rFonts w:ascii="Arial" w:hAnsi="Arial" w:cs="Arial"/>
+          <w:sz w:val="28"/>
+          <w:szCs w:val="28"/>
+        </w:rPr>
+      </w:pPr>
+      <w:r>
+        <w:rPr>
+          <w:rFonts w:ascii="Arial" w:hAnsi="Arial" w:cs="Arial"/>
+          <w:sz w:val="28"/>
+          <w:szCs w:val="28"/>
+        </w:rPr>
+        <w:t>Lunes 21</w:t>
       </w:r>
       <w:r>
         <w:rPr>
@@ -2038,34 +2425,34 @@
           <w:sz w:val="20"/>
           <w:szCs w:val="20"/>
         </w:rPr>
-        <w:t xml:space="preserve">Una de las actividades de prioridad programada para el día de hoy consistió en </w:t>
-      </w:r>
-      <w:r>
-        <w:rPr>
-          <w:rFonts w:ascii="Arial" w:hAnsi="Arial" w:cs="Arial"/>
-          <w:sz w:val="20"/>
-          <w:szCs w:val="20"/>
-        </w:rPr>
-        <w:t>terminar de dar  las últimas modificaciones a los archivos de registros del día de administración del tiempo para poder imprimirse.</w:t>
-      </w:r>
-    </w:p>
-    <w:p>
-      <w:pPr>
-        <w:spacing w:line="360" w:lineRule="auto"/>
-        <w:jc w:val="both"/>
-        <w:rPr>
-          <w:rFonts w:ascii="Arial" w:hAnsi="Arial" w:cs="Arial"/>
-          <w:sz w:val="20"/>
-          <w:szCs w:val="20"/>
-        </w:rPr>
-      </w:pPr>
-      <w:r>
-        <w:rPr>
-          <w:rFonts w:ascii="Arial" w:hAnsi="Arial" w:cs="Arial"/>
-          <w:sz w:val="20"/>
-          <w:szCs w:val="20"/>
-        </w:rPr>
-        <w:t>Para este día  se programado una hora de repaso de inglés pero se utilizó ese tiempo mejor en arreglar algunos problemas de la computadora que se llegaron a presentar.</w:t>
+        <w:t>Este día no había actividades de prioridad para realizar en la mañana dedicándome todo este tiempo libre en darle seguimiento a una aplicación que estoy desarrollando.</w:t>
+      </w:r>
+    </w:p>
+    <w:p>
+      <w:pPr>
+        <w:spacing w:line="360" w:lineRule="auto"/>
+        <w:jc w:val="both"/>
+        <w:rPr>
+          <w:rFonts w:ascii="Arial" w:hAnsi="Arial" w:cs="Arial"/>
+          <w:sz w:val="20"/>
+          <w:szCs w:val="20"/>
+        </w:rPr>
+      </w:pPr>
+      <w:r>
+        <w:rPr>
+          <w:rFonts w:ascii="Arial" w:hAnsi="Arial" w:cs="Arial"/>
+          <w:sz w:val="20"/>
+          <w:szCs w:val="20"/>
+        </w:rPr>
+        <w:t xml:space="preserve">Para este día se </w:t>
+      </w:r>
+      <w:r>
+        <w:rPr>
+          <w:rFonts w:ascii="Arial" w:hAnsi="Arial" w:cs="Arial"/>
+          <w:sz w:val="20"/>
+          <w:szCs w:val="20"/>
+        </w:rPr>
+        <w:t>dio un pequeño repaso de matemáticas de 15 minutos antes de realizar las actividades necesarias de la tarde.</w:t>
       </w:r>
     </w:p>
     <w:p>
@@ -2119,71 +2506,34 @@
           <w:sz w:val="20"/>
           <w:szCs w:val="20"/>
         </w:rPr>
-        <w:t>Una vez en la escuela se prosiguió a hacer otras dos actividades prioritarias que eran estar puntuales y p</w:t>
-      </w:r>
-      <w:r>
-        <w:rPr>
-          <w:rFonts w:ascii="Arial" w:hAnsi="Arial" w:cs="Arial"/>
-          <w:sz w:val="20"/>
-          <w:szCs w:val="20"/>
-        </w:rPr>
-        <w:t xml:space="preserve">oner la mayor atención posible de la materia de </w:t>
-      </w:r>
-      <w:r>
-        <w:rPr>
-          <w:rFonts w:ascii="Arial" w:hAnsi="Arial" w:cs="Arial"/>
-          <w:sz w:val="20"/>
-          <w:szCs w:val="20"/>
-        </w:rPr>
-        <w:t>inglés</w:t>
-      </w:r>
-      <w:r>
-        <w:rPr>
-          <w:rFonts w:ascii="Arial" w:hAnsi="Arial" w:cs="Arial"/>
-          <w:sz w:val="20"/>
-          <w:szCs w:val="20"/>
-        </w:rPr>
-        <w:t xml:space="preserve"> y entregar los registros del </w:t>
-      </w:r>
-      <w:r>
-        <w:rPr>
-          <w:rFonts w:ascii="Arial" w:hAnsi="Arial" w:cs="Arial"/>
-          <w:sz w:val="20"/>
-          <w:szCs w:val="20"/>
-        </w:rPr>
-        <w:t>día</w:t>
-      </w:r>
-      <w:r>
-        <w:rPr>
-          <w:rFonts w:ascii="Arial" w:hAnsi="Arial" w:cs="Arial"/>
-          <w:sz w:val="20"/>
-          <w:szCs w:val="20"/>
-        </w:rPr>
-        <w:t xml:space="preserve"> y la evaluación de la semana</w:t>
-      </w:r>
-      <w:r>
-        <w:rPr>
-          <w:rFonts w:ascii="Arial" w:hAnsi="Arial" w:cs="Arial"/>
-          <w:sz w:val="20"/>
-          <w:szCs w:val="20"/>
-        </w:rPr>
-        <w:t xml:space="preserve"> en administración del tiempo</w:t>
-      </w:r>
-      <w:r>
-        <w:rPr>
-          <w:rFonts w:ascii="Arial" w:hAnsi="Arial" w:cs="Arial"/>
-          <w:sz w:val="20"/>
-          <w:szCs w:val="20"/>
-        </w:rPr>
-        <w:t>.</w:t>
-      </w:r>
-      <w:r>
-        <w:rPr>
-          <w:rFonts w:ascii="Arial" w:hAnsi="Arial" w:cs="Arial"/>
-          <w:sz w:val="20"/>
-          <w:szCs w:val="20"/>
-        </w:rPr>
-        <w:t xml:space="preserve"> </w:t>
+        <w:t xml:space="preserve">Una vez en la escuela se </w:t>
+      </w:r>
+      <w:r>
+        <w:rPr>
+          <w:rFonts w:ascii="Arial" w:hAnsi="Arial" w:cs="Arial"/>
+          <w:sz w:val="20"/>
+          <w:szCs w:val="20"/>
+        </w:rPr>
+        <w:t>prosiguió a estar una hora en la clase de inglés y todo el demás tiempo de estancia del día se utilizó en el ensayo de la graduación y la renta de togas, que por una muy mala organización de los proveedores consumió gran parte de mi tiempo y  de muchos estudiantes de UTT.</w:t>
+      </w:r>
+    </w:p>
+    <w:p>
+      <w:pPr>
+        <w:spacing w:line="360" w:lineRule="auto"/>
+        <w:jc w:val="both"/>
+        <w:rPr>
+          <w:rFonts w:ascii="Arial" w:hAnsi="Arial" w:cs="Arial"/>
+          <w:sz w:val="20"/>
+          <w:szCs w:val="20"/>
+        </w:rPr>
+      </w:pPr>
+      <w:r>
+        <w:rPr>
+          <w:rFonts w:ascii="Arial" w:hAnsi="Arial" w:cs="Arial"/>
+          <w:sz w:val="20"/>
+          <w:szCs w:val="20"/>
+        </w:rPr>
+        <w:t xml:space="preserve">Salí de la fila de los proveedores de las togas a las 9:27 y proseguí ir directo a los camiones de utt a 3 minutos antes de que se fueran. </w:t>
       </w:r>
     </w:p>
     <w:p>
@@ -2219,45 +2569,2056 @@
         <w:rPr>
           <w:rFonts w:ascii="Arial" w:hAnsi="Arial" w:cs="Arial"/>
         </w:rPr>
-        <w:t>Calificación personal del día = 8</w:t>
-      </w:r>
-    </w:p>
-    <w:p>
-      <w:pPr>
-        <w:spacing w:line="360" w:lineRule="auto"/>
-        <w:jc w:val="right"/>
-        <w:rPr>
-          <w:rFonts w:ascii="Arial" w:hAnsi="Arial" w:cs="Arial"/>
-          <w:sz w:val="18"/>
-          <w:szCs w:val="18"/>
-        </w:rPr>
-      </w:pPr>
-      <w:r>
-        <w:rPr>
-          <w:rFonts w:ascii="Arial" w:hAnsi="Arial" w:cs="Arial"/>
-          <w:sz w:val="18"/>
-          <w:szCs w:val="18"/>
-        </w:rPr>
-        <w:t>(</w:t>
-      </w:r>
-      <w:r>
-        <w:rPr>
-          <w:rFonts w:ascii="Arial" w:hAnsi="Arial" w:cs="Arial"/>
-          <w:sz w:val="18"/>
-          <w:szCs w:val="18"/>
-        </w:rPr>
-        <w:t xml:space="preserve">Este día no estaba tan cargado de actividades difíciles por realizar considerándolo un día </w:t>
+        <w:t xml:space="preserve">Calificación personal del día = </w:t>
+      </w:r>
+      <w:r>
+        <w:rPr>
+          <w:rFonts w:ascii="Arial" w:hAnsi="Arial" w:cs="Arial"/>
+        </w:rPr>
+        <w:t>7</w:t>
       </w:r>
       <w:bookmarkStart w:id="0" w:name="_GoBack"/>
       <w:bookmarkEnd w:id="0"/>
-      <w:r>
-        <w:rPr>
-          <w:rFonts w:ascii="Arial" w:hAnsi="Arial" w:cs="Arial"/>
-          <w:sz w:val="18"/>
-          <w:szCs w:val="18"/>
-        </w:rPr>
-        <w:t>tranquilo)</w:t>
-      </w:r>
+    </w:p>
+    <w:p>
+      <w:pPr>
+        <w:spacing w:line="360" w:lineRule="auto"/>
+        <w:jc w:val="right"/>
+        <w:rPr>
+          <w:rFonts w:ascii="Arial" w:hAnsi="Arial" w:cs="Arial"/>
+          <w:sz w:val="18"/>
+          <w:szCs w:val="18"/>
+        </w:rPr>
+      </w:pPr>
+      <w:r>
+        <w:rPr>
+          <w:rFonts w:ascii="Arial" w:hAnsi="Arial" w:cs="Arial"/>
+          <w:sz w:val="18"/>
+          <w:szCs w:val="18"/>
+        </w:rPr>
+        <w:t>(Para este día ya se tenía planeado lo que se  realizaría pero nunca se contó que una mala organización de terceros te consumiera más tiempo de lo normal</w:t>
+      </w:r>
+      <w:r>
+        <w:rPr>
+          <w:rFonts w:ascii="Arial" w:hAnsi="Arial" w:cs="Arial"/>
+          <w:sz w:val="18"/>
+          <w:szCs w:val="18"/>
+        </w:rPr>
+        <w:t>)</w:t>
+      </w:r>
+    </w:p>
+    <w:p>
+      <w:pPr>
+        <w:spacing w:line="360" w:lineRule="auto"/>
+        <w:jc w:val="right"/>
+        <w:rPr>
+          <w:rFonts w:ascii="Arial" w:hAnsi="Arial" w:cs="Arial"/>
+          <w:sz w:val="18"/>
+          <w:szCs w:val="18"/>
+        </w:rPr>
+      </w:pPr>
+    </w:p>
+    <w:p>
+      <w:pPr>
+        <w:spacing w:line="360" w:lineRule="auto"/>
+        <w:jc w:val="right"/>
+        <w:rPr>
+          <w:rFonts w:ascii="Arial" w:hAnsi="Arial" w:cs="Arial"/>
+          <w:sz w:val="18"/>
+          <w:szCs w:val="18"/>
+        </w:rPr>
+      </w:pPr>
+    </w:p>
+    <w:p>
+      <w:pPr>
+        <w:spacing w:line="360" w:lineRule="auto"/>
+        <w:jc w:val="right"/>
+        <w:rPr>
+          <w:rFonts w:ascii="Arial" w:hAnsi="Arial" w:cs="Arial"/>
+          <w:sz w:val="18"/>
+          <w:szCs w:val="18"/>
+        </w:rPr>
+      </w:pPr>
+    </w:p>
+    <w:p>
+      <w:pPr>
+        <w:spacing w:line="360" w:lineRule="auto"/>
+        <w:jc w:val="right"/>
+        <w:rPr>
+          <w:rFonts w:ascii="Arial" w:hAnsi="Arial" w:cs="Arial"/>
+          <w:sz w:val="18"/>
+          <w:szCs w:val="18"/>
+        </w:rPr>
+      </w:pPr>
+    </w:p>
+    <w:p>
+      <w:pPr>
+        <w:spacing w:line="360" w:lineRule="auto"/>
+        <w:jc w:val="right"/>
+        <w:rPr>
+          <w:rFonts w:ascii="Arial" w:hAnsi="Arial" w:cs="Arial"/>
+          <w:sz w:val="18"/>
+          <w:szCs w:val="18"/>
+        </w:rPr>
+      </w:pPr>
+    </w:p>
+    <w:p>
+      <w:pPr>
+        <w:jc w:val="center"/>
+        <w:rPr>
+          <w:rFonts w:ascii="Arial" w:hAnsi="Arial" w:cs="Arial"/>
+          <w:sz w:val="48"/>
+          <w:szCs w:val="48"/>
+        </w:rPr>
+      </w:pPr>
+      <w:r>
+        <w:rPr>
+          <w:rFonts w:ascii="Arial" w:hAnsi="Arial" w:cs="Arial"/>
+          <w:sz w:val="48"/>
+          <w:szCs w:val="48"/>
+        </w:rPr>
+        <w:lastRenderedPageBreak/>
+        <w:t>Registro del día</w:t>
+      </w:r>
+    </w:p>
+    <w:p>
+      <w:pPr>
+        <w:spacing w:line="360" w:lineRule="auto"/>
+        <w:jc w:val="right"/>
+        <w:rPr>
+          <w:rFonts w:ascii="Arial" w:hAnsi="Arial" w:cs="Arial"/>
+          <w:sz w:val="28"/>
+          <w:szCs w:val="28"/>
+        </w:rPr>
+      </w:pPr>
+      <w:r>
+        <w:rPr>
+          <w:rFonts w:ascii="Arial" w:hAnsi="Arial" w:cs="Arial"/>
+          <w:sz w:val="28"/>
+          <w:szCs w:val="28"/>
+        </w:rPr>
+        <w:t>Martes 22</w:t>
+      </w:r>
+      <w:r>
+        <w:rPr>
+          <w:rFonts w:ascii="Arial" w:hAnsi="Arial" w:cs="Arial"/>
+          <w:sz w:val="28"/>
+          <w:szCs w:val="28"/>
+        </w:rPr>
+        <w:t xml:space="preserve"> de septiembre del 2015</w:t>
+      </w:r>
+    </w:p>
+    <w:p>
+      <w:pPr>
+        <w:spacing w:line="360" w:lineRule="auto"/>
+        <w:rPr>
+          <w:rFonts w:ascii="Arial" w:hAnsi="Arial" w:cs="Arial"/>
+          <w:sz w:val="28"/>
+          <w:szCs w:val="28"/>
+        </w:rPr>
+      </w:pPr>
+      <w:r>
+        <w:rPr>
+          <w:rFonts w:ascii="Arial" w:hAnsi="Arial" w:cs="Arial"/>
+          <w:sz w:val="28"/>
+          <w:szCs w:val="28"/>
+        </w:rPr>
+        <w:t>_____________________________________________________________</w:t>
+      </w:r>
+    </w:p>
+    <w:p>
+      <w:pPr>
+        <w:spacing w:line="360" w:lineRule="auto"/>
+        <w:jc w:val="both"/>
+        <w:rPr>
+          <w:rFonts w:ascii="Arial" w:hAnsi="Arial" w:cs="Arial"/>
+          <w:sz w:val="20"/>
+          <w:szCs w:val="20"/>
+        </w:rPr>
+      </w:pPr>
+      <w:r>
+        <w:rPr>
+          <w:rFonts w:ascii="Arial" w:hAnsi="Arial" w:cs="Arial"/>
+          <w:sz w:val="20"/>
+          <w:szCs w:val="20"/>
+        </w:rPr>
+        <w:t>Este día se empezó bien realizando  todas las necesidades requeridas para iniciar un nuevo día por la mañana. Una vez  realizadas las necesidades  se empezó por checar en la agenda todas las actividades que se tenían programadas para este día, así como también  identificando cuales de todas ellas tenían mayor importancia a realizar.</w:t>
+      </w:r>
+    </w:p>
+    <w:p>
+      <w:pPr>
+        <w:spacing w:line="360" w:lineRule="auto"/>
+        <w:jc w:val="both"/>
+        <w:rPr>
+          <w:rFonts w:ascii="Arial" w:hAnsi="Arial" w:cs="Arial"/>
+          <w:sz w:val="20"/>
+          <w:szCs w:val="20"/>
+        </w:rPr>
+      </w:pPr>
+      <w:r>
+        <w:rPr>
+          <w:rFonts w:ascii="Arial" w:hAnsi="Arial" w:cs="Arial"/>
+          <w:sz w:val="20"/>
+          <w:szCs w:val="20"/>
+        </w:rPr>
+        <w:t xml:space="preserve">Una de las actividades de prioridad programada para el día de hoy consistió </w:t>
+      </w:r>
+      <w:r>
+        <w:rPr>
+          <w:rFonts w:ascii="Arial" w:hAnsi="Arial" w:cs="Arial"/>
+          <w:sz w:val="20"/>
+          <w:szCs w:val="20"/>
+        </w:rPr>
+        <w:t>en llegar temprano al teatro Nazas para la graduación y la toma de fotografías grupales. Una vez concluido el evento se regresó rápido a casa para terminar la tarea pendiente a realizar.</w:t>
+      </w:r>
+    </w:p>
+    <w:p>
+      <w:pPr>
+        <w:spacing w:line="360" w:lineRule="auto"/>
+        <w:jc w:val="both"/>
+        <w:rPr>
+          <w:rFonts w:ascii="Arial" w:hAnsi="Arial" w:cs="Arial"/>
+          <w:sz w:val="20"/>
+          <w:szCs w:val="20"/>
+        </w:rPr>
+      </w:pPr>
+      <w:r>
+        <w:rPr>
+          <w:rFonts w:ascii="Arial" w:hAnsi="Arial" w:cs="Arial"/>
+          <w:sz w:val="20"/>
+          <w:szCs w:val="20"/>
+        </w:rPr>
+        <w:t>Para este día no se programó un pequeño repaso de matemáticas debido al tiempo que duro el evento de graduación.</w:t>
+      </w:r>
+    </w:p>
+    <w:p>
+      <w:pPr>
+        <w:spacing w:line="360" w:lineRule="auto"/>
+        <w:jc w:val="both"/>
+        <w:rPr>
+          <w:rFonts w:ascii="Arial" w:hAnsi="Arial" w:cs="Arial"/>
+          <w:sz w:val="20"/>
+          <w:szCs w:val="20"/>
+        </w:rPr>
+      </w:pPr>
+      <w:r>
+        <w:rPr>
+          <w:rFonts w:ascii="Arial" w:hAnsi="Arial" w:cs="Arial"/>
+          <w:sz w:val="20"/>
+          <w:szCs w:val="20"/>
+        </w:rPr>
+        <w:t xml:space="preserve">Después se prosiguió realizando todas las necesidades requeridas antes de ir a la escuela para poder llegar  a tiempo a tomar el </w:t>
+      </w:r>
+      <w:r>
+        <w:rPr>
+          <w:rFonts w:ascii="Arial" w:hAnsi="Arial" w:cs="Arial"/>
+          <w:sz w:val="20"/>
+          <w:szCs w:val="20"/>
+        </w:rPr>
+        <w:t>camión</w:t>
+      </w:r>
+      <w:r>
+        <w:rPr>
+          <w:rFonts w:ascii="Arial" w:hAnsi="Arial" w:cs="Arial"/>
+          <w:sz w:val="20"/>
+          <w:szCs w:val="20"/>
+        </w:rPr>
+        <w:t>.</w:t>
+      </w:r>
+    </w:p>
+    <w:p>
+      <w:pPr>
+        <w:spacing w:line="360" w:lineRule="auto"/>
+        <w:jc w:val="both"/>
+        <w:rPr>
+          <w:rFonts w:ascii="Arial" w:hAnsi="Arial" w:cs="Arial"/>
+          <w:sz w:val="20"/>
+          <w:szCs w:val="20"/>
+        </w:rPr>
+      </w:pPr>
+      <w:r>
+        <w:rPr>
+          <w:rFonts w:ascii="Arial" w:hAnsi="Arial" w:cs="Arial"/>
+          <w:sz w:val="20"/>
+          <w:szCs w:val="20"/>
+        </w:rPr>
+        <w:t xml:space="preserve">Una vez en la escuela se prosiguió </w:t>
+      </w:r>
+      <w:r>
+        <w:rPr>
+          <w:rFonts w:ascii="Arial" w:hAnsi="Arial" w:cs="Arial"/>
+          <w:sz w:val="20"/>
+          <w:szCs w:val="20"/>
+        </w:rPr>
+        <w:t>en ponerme al corriente con matemáticas por la falta del día de ayer y seguir con el seguimiento de las demás materias.</w:t>
+      </w:r>
+    </w:p>
+    <w:p>
+      <w:pPr>
+        <w:spacing w:line="360" w:lineRule="auto"/>
+        <w:jc w:val="both"/>
+        <w:rPr>
+          <w:rFonts w:ascii="Arial" w:hAnsi="Arial" w:cs="Arial"/>
+          <w:sz w:val="20"/>
+          <w:szCs w:val="20"/>
+        </w:rPr>
+      </w:pPr>
+      <w:r>
+        <w:rPr>
+          <w:rFonts w:ascii="Arial" w:hAnsi="Arial" w:cs="Arial"/>
+          <w:sz w:val="20"/>
+          <w:szCs w:val="20"/>
+        </w:rPr>
+        <w:t xml:space="preserve">Para finalizar el día se realizó las necesidades requeridas y el registro del día para después irme a descansar.  </w:t>
+      </w:r>
+    </w:p>
+    <w:p>
+      <w:pPr>
+        <w:spacing w:line="360" w:lineRule="auto"/>
+        <w:jc w:val="right"/>
+        <w:rPr>
+          <w:rFonts w:ascii="Arial" w:hAnsi="Arial" w:cs="Arial"/>
+          <w:sz w:val="20"/>
+          <w:szCs w:val="20"/>
+        </w:rPr>
+      </w:pPr>
+      <w:r>
+        <w:rPr>
+          <w:rFonts w:ascii="Arial" w:hAnsi="Arial" w:cs="Arial"/>
+        </w:rPr>
+        <w:t xml:space="preserve">Calificación personal del día = </w:t>
+      </w:r>
+      <w:r>
+        <w:rPr>
+          <w:rFonts w:ascii="Arial" w:hAnsi="Arial" w:cs="Arial"/>
+        </w:rPr>
+        <w:t>8</w:t>
+      </w:r>
+    </w:p>
+    <w:p>
+      <w:pPr>
+        <w:spacing w:line="360" w:lineRule="auto"/>
+        <w:jc w:val="right"/>
+        <w:rPr>
+          <w:rFonts w:ascii="Arial" w:hAnsi="Arial" w:cs="Arial"/>
+          <w:sz w:val="18"/>
+          <w:szCs w:val="18"/>
+        </w:rPr>
+      </w:pPr>
+      <w:r>
+        <w:rPr>
+          <w:rFonts w:ascii="Arial" w:hAnsi="Arial" w:cs="Arial"/>
+          <w:sz w:val="18"/>
+          <w:szCs w:val="18"/>
+        </w:rPr>
+        <w:t>(Este día estuvo un poco apresurado y presionado pero feliz de que me gradué por fin de TSU</w:t>
+      </w:r>
+      <w:r>
+        <w:rPr>
+          <w:rFonts w:ascii="Arial" w:hAnsi="Arial" w:cs="Arial"/>
+          <w:sz w:val="18"/>
+          <w:szCs w:val="18"/>
+        </w:rPr>
+        <w:t>)</w:t>
+      </w:r>
+    </w:p>
+    <w:p>
+      <w:pPr>
+        <w:spacing w:line="360" w:lineRule="auto"/>
+        <w:jc w:val="right"/>
+        <w:rPr>
+          <w:rFonts w:ascii="Arial" w:hAnsi="Arial" w:cs="Arial"/>
+          <w:sz w:val="18"/>
+          <w:szCs w:val="18"/>
+        </w:rPr>
+      </w:pPr>
+    </w:p>
+    <w:p>
+      <w:pPr>
+        <w:spacing w:line="360" w:lineRule="auto"/>
+        <w:jc w:val="right"/>
+        <w:rPr>
+          <w:rFonts w:ascii="Arial" w:hAnsi="Arial" w:cs="Arial"/>
+          <w:sz w:val="18"/>
+          <w:szCs w:val="18"/>
+        </w:rPr>
+      </w:pPr>
+    </w:p>
+    <w:p>
+      <w:pPr>
+        <w:spacing w:line="360" w:lineRule="auto"/>
+        <w:jc w:val="right"/>
+        <w:rPr>
+          <w:rFonts w:ascii="Arial" w:hAnsi="Arial" w:cs="Arial"/>
+          <w:sz w:val="18"/>
+          <w:szCs w:val="18"/>
+        </w:rPr>
+      </w:pPr>
+    </w:p>
+    <w:p>
+      <w:pPr>
+        <w:spacing w:line="360" w:lineRule="auto"/>
+        <w:jc w:val="right"/>
+        <w:rPr>
+          <w:rFonts w:ascii="Arial" w:hAnsi="Arial" w:cs="Arial"/>
+          <w:sz w:val="18"/>
+          <w:szCs w:val="18"/>
+        </w:rPr>
+      </w:pPr>
+    </w:p>
+    <w:p>
+      <w:pPr>
+        <w:spacing w:line="360" w:lineRule="auto"/>
+        <w:jc w:val="right"/>
+        <w:rPr>
+          <w:rFonts w:ascii="Arial" w:hAnsi="Arial" w:cs="Arial"/>
+          <w:sz w:val="18"/>
+          <w:szCs w:val="18"/>
+        </w:rPr>
+      </w:pPr>
+    </w:p>
+    <w:p>
+      <w:pPr>
+        <w:spacing w:line="360" w:lineRule="auto"/>
+        <w:jc w:val="right"/>
+        <w:rPr>
+          <w:rFonts w:ascii="Arial" w:hAnsi="Arial" w:cs="Arial"/>
+          <w:sz w:val="18"/>
+          <w:szCs w:val="18"/>
+        </w:rPr>
+      </w:pPr>
+    </w:p>
+    <w:p>
+      <w:pPr>
+        <w:spacing w:line="360" w:lineRule="auto"/>
+        <w:jc w:val="right"/>
+        <w:rPr>
+          <w:rFonts w:ascii="Arial" w:hAnsi="Arial" w:cs="Arial"/>
+          <w:sz w:val="18"/>
+          <w:szCs w:val="18"/>
+        </w:rPr>
+      </w:pPr>
+    </w:p>
+    <w:p>
+      <w:pPr>
+        <w:spacing w:line="360" w:lineRule="auto"/>
+        <w:jc w:val="right"/>
+        <w:rPr>
+          <w:rFonts w:ascii="Arial" w:hAnsi="Arial" w:cs="Arial"/>
+          <w:sz w:val="18"/>
+          <w:szCs w:val="18"/>
+        </w:rPr>
+      </w:pPr>
+    </w:p>
+    <w:p>
+      <w:pPr>
+        <w:spacing w:line="360" w:lineRule="auto"/>
+        <w:jc w:val="right"/>
+        <w:rPr>
+          <w:rFonts w:ascii="Arial" w:hAnsi="Arial" w:cs="Arial"/>
+          <w:sz w:val="18"/>
+          <w:szCs w:val="18"/>
+        </w:rPr>
+      </w:pPr>
+    </w:p>
+    <w:p>
+      <w:pPr>
+        <w:jc w:val="center"/>
+        <w:rPr>
+          <w:rFonts w:ascii="Arial" w:hAnsi="Arial" w:cs="Arial"/>
+          <w:sz w:val="48"/>
+          <w:szCs w:val="48"/>
+        </w:rPr>
+      </w:pPr>
+      <w:r>
+        <w:rPr>
+          <w:rFonts w:ascii="Arial" w:hAnsi="Arial" w:cs="Arial"/>
+          <w:sz w:val="48"/>
+          <w:szCs w:val="48"/>
+        </w:rPr>
+        <w:t>Registro del día</w:t>
+      </w:r>
+    </w:p>
+    <w:p>
+      <w:pPr>
+        <w:spacing w:line="360" w:lineRule="auto"/>
+        <w:jc w:val="right"/>
+        <w:rPr>
+          <w:rFonts w:ascii="Arial" w:hAnsi="Arial" w:cs="Arial"/>
+          <w:sz w:val="28"/>
+          <w:szCs w:val="28"/>
+        </w:rPr>
+      </w:pPr>
+      <w:r>
+        <w:rPr>
+          <w:rFonts w:ascii="Arial" w:hAnsi="Arial" w:cs="Arial"/>
+          <w:sz w:val="28"/>
+          <w:szCs w:val="28"/>
+        </w:rPr>
+        <w:t xml:space="preserve"> </w:t>
+      </w:r>
+      <w:r>
+        <w:rPr>
+          <w:rFonts w:ascii="Arial" w:hAnsi="Arial" w:cs="Arial"/>
+          <w:sz w:val="28"/>
+          <w:szCs w:val="28"/>
+        </w:rPr>
+        <w:t>J</w:t>
+      </w:r>
+      <w:r>
+        <w:rPr>
+          <w:rFonts w:ascii="Arial" w:hAnsi="Arial" w:cs="Arial"/>
+          <w:sz w:val="28"/>
+          <w:szCs w:val="28"/>
+        </w:rPr>
+        <w:t>ueves</w:t>
+      </w:r>
+      <w:r>
+        <w:rPr>
+          <w:rFonts w:ascii="Arial" w:hAnsi="Arial" w:cs="Arial"/>
+          <w:sz w:val="28"/>
+          <w:szCs w:val="28"/>
+        </w:rPr>
+        <w:t xml:space="preserve"> 24</w:t>
+      </w:r>
+      <w:r>
+        <w:rPr>
+          <w:rFonts w:ascii="Arial" w:hAnsi="Arial" w:cs="Arial"/>
+          <w:sz w:val="28"/>
+          <w:szCs w:val="28"/>
+        </w:rPr>
+        <w:t xml:space="preserve"> de septiembre del 2015</w:t>
+      </w:r>
+    </w:p>
+    <w:p>
+      <w:pPr>
+        <w:spacing w:line="360" w:lineRule="auto"/>
+        <w:rPr>
+          <w:rFonts w:ascii="Arial" w:hAnsi="Arial" w:cs="Arial"/>
+          <w:sz w:val="28"/>
+          <w:szCs w:val="28"/>
+        </w:rPr>
+      </w:pPr>
+      <w:r>
+        <w:rPr>
+          <w:rFonts w:ascii="Arial" w:hAnsi="Arial" w:cs="Arial"/>
+          <w:sz w:val="28"/>
+          <w:szCs w:val="28"/>
+        </w:rPr>
+        <w:t>_____________________________________________________________</w:t>
+      </w:r>
+    </w:p>
+    <w:p>
+      <w:pPr>
+        <w:spacing w:line="360" w:lineRule="auto"/>
+        <w:jc w:val="both"/>
+        <w:rPr>
+          <w:rFonts w:ascii="Arial" w:hAnsi="Arial" w:cs="Arial"/>
+          <w:sz w:val="20"/>
+          <w:szCs w:val="20"/>
+        </w:rPr>
+      </w:pPr>
+      <w:r>
+        <w:rPr>
+          <w:rFonts w:ascii="Arial" w:hAnsi="Arial" w:cs="Arial"/>
+          <w:sz w:val="20"/>
+          <w:szCs w:val="20"/>
+        </w:rPr>
+        <w:t>Este día se empezó bien realizando  todas las necesidades requeridas para iniciar un nuevo día por la mañana. Una vez  realizadas las necesidades  se empezó por checar en la agenda todas las actividades que se tenían programadas para este día, así como también  identificando cuales de todas ellas tenían mayor importancia a realizar.</w:t>
+      </w:r>
+    </w:p>
+    <w:p>
+      <w:pPr>
+        <w:spacing w:line="360" w:lineRule="auto"/>
+        <w:jc w:val="both"/>
+        <w:rPr>
+          <w:rFonts w:ascii="Arial" w:hAnsi="Arial" w:cs="Arial"/>
+          <w:sz w:val="20"/>
+          <w:szCs w:val="20"/>
+        </w:rPr>
+      </w:pPr>
+      <w:r>
+        <w:rPr>
+          <w:rFonts w:ascii="Arial" w:hAnsi="Arial" w:cs="Arial"/>
+          <w:sz w:val="20"/>
+          <w:szCs w:val="20"/>
+        </w:rPr>
+        <w:t xml:space="preserve">Una de las actividades de prioridad programada para el día de hoy consistió en terminar las practicas pendientes </w:t>
+      </w:r>
+      <w:r>
+        <w:rPr>
+          <w:rFonts w:ascii="Arial" w:hAnsi="Arial" w:cs="Arial"/>
+          <w:sz w:val="20"/>
+          <w:szCs w:val="20"/>
+        </w:rPr>
+        <w:t>de programación de aplicaciones y diseño web.</w:t>
+      </w:r>
+    </w:p>
+    <w:p>
+      <w:pPr>
+        <w:spacing w:line="360" w:lineRule="auto"/>
+        <w:jc w:val="both"/>
+        <w:rPr>
+          <w:rFonts w:ascii="Arial" w:hAnsi="Arial" w:cs="Arial"/>
+          <w:sz w:val="20"/>
+          <w:szCs w:val="20"/>
+        </w:rPr>
+      </w:pPr>
+      <w:r>
+        <w:rPr>
+          <w:rFonts w:ascii="Arial" w:hAnsi="Arial" w:cs="Arial"/>
+          <w:sz w:val="20"/>
+          <w:szCs w:val="20"/>
+        </w:rPr>
+        <w:t xml:space="preserve">Después se prosiguió realizando todas las necesidades requeridas antes de ir a la escuela para poder llegar  a tiempo a tomar el </w:t>
+      </w:r>
+      <w:r>
+        <w:rPr>
+          <w:rFonts w:ascii="Arial" w:hAnsi="Arial" w:cs="Arial"/>
+          <w:sz w:val="20"/>
+          <w:szCs w:val="20"/>
+        </w:rPr>
+        <w:t>camión</w:t>
+      </w:r>
+      <w:r>
+        <w:rPr>
+          <w:rFonts w:ascii="Arial" w:hAnsi="Arial" w:cs="Arial"/>
+          <w:sz w:val="20"/>
+          <w:szCs w:val="20"/>
+        </w:rPr>
+        <w:t>.</w:t>
+      </w:r>
+    </w:p>
+    <w:p>
+      <w:pPr>
+        <w:spacing w:line="360" w:lineRule="auto"/>
+        <w:jc w:val="both"/>
+        <w:rPr>
+          <w:rFonts w:ascii="Arial" w:hAnsi="Arial" w:cs="Arial"/>
+          <w:sz w:val="20"/>
+          <w:szCs w:val="20"/>
+        </w:rPr>
+      </w:pPr>
+      <w:r>
+        <w:rPr>
+          <w:rFonts w:ascii="Arial" w:hAnsi="Arial" w:cs="Arial"/>
+          <w:sz w:val="20"/>
+          <w:szCs w:val="20"/>
+        </w:rPr>
+        <w:t>Una vez en la escuela se buscó al profe de programación para revisar las prácticas correspondientes y seguir con el seguimiento de mis clases normales.</w:t>
+      </w:r>
+    </w:p>
+    <w:p>
+      <w:pPr>
+        <w:spacing w:line="360" w:lineRule="auto"/>
+        <w:jc w:val="both"/>
+        <w:rPr>
+          <w:rFonts w:ascii="Arial" w:hAnsi="Arial" w:cs="Arial"/>
+          <w:sz w:val="20"/>
+          <w:szCs w:val="20"/>
+        </w:rPr>
+      </w:pPr>
+      <w:r>
+        <w:rPr>
+          <w:rFonts w:ascii="Arial" w:hAnsi="Arial" w:cs="Arial"/>
+          <w:sz w:val="20"/>
+          <w:szCs w:val="20"/>
+        </w:rPr>
+        <w:t>Para finalizar el día se real</w:t>
+      </w:r>
+      <w:r>
+        <w:rPr>
+          <w:rFonts w:ascii="Arial" w:hAnsi="Arial" w:cs="Arial"/>
+          <w:sz w:val="20"/>
+          <w:szCs w:val="20"/>
+        </w:rPr>
+        <w:t>izó las necesidades requeridas, adelantos de la tarea de diseño web y</w:t>
+      </w:r>
+      <w:r>
+        <w:rPr>
+          <w:rFonts w:ascii="Arial" w:hAnsi="Arial" w:cs="Arial"/>
+          <w:sz w:val="20"/>
+          <w:szCs w:val="20"/>
+        </w:rPr>
+        <w:t xml:space="preserve"> el registro del día para después irme a descansar.  </w:t>
+      </w:r>
+    </w:p>
+    <w:p>
+      <w:pPr>
+        <w:spacing w:line="360" w:lineRule="auto"/>
+        <w:jc w:val="right"/>
+        <w:rPr>
+          <w:rFonts w:ascii="Arial" w:hAnsi="Arial" w:cs="Arial"/>
+          <w:sz w:val="20"/>
+          <w:szCs w:val="20"/>
+        </w:rPr>
+      </w:pPr>
+      <w:r>
+        <w:rPr>
+          <w:rFonts w:ascii="Arial" w:hAnsi="Arial" w:cs="Arial"/>
+        </w:rPr>
+        <w:t>Calificación personal del día = 8</w:t>
+      </w:r>
+    </w:p>
+    <w:p>
+      <w:pPr>
+        <w:spacing w:line="360" w:lineRule="auto"/>
+        <w:jc w:val="right"/>
+        <w:rPr>
+          <w:rFonts w:ascii="Arial" w:hAnsi="Arial" w:cs="Arial"/>
+          <w:sz w:val="18"/>
+          <w:szCs w:val="18"/>
+        </w:rPr>
+      </w:pPr>
+      <w:r>
+        <w:rPr>
+          <w:rFonts w:ascii="Arial" w:hAnsi="Arial" w:cs="Arial"/>
+          <w:sz w:val="18"/>
+          <w:szCs w:val="18"/>
+        </w:rPr>
+        <w:t>(Este día</w:t>
+      </w:r>
+      <w:r>
+        <w:rPr>
+          <w:rFonts w:ascii="Arial" w:hAnsi="Arial" w:cs="Arial"/>
+          <w:sz w:val="18"/>
+          <w:szCs w:val="18"/>
+        </w:rPr>
+        <w:t xml:space="preserve"> estuvo un poco más tranquilo que los anteriores días de la semana</w:t>
+      </w:r>
+      <w:r>
+        <w:rPr>
+          <w:rFonts w:ascii="Arial" w:hAnsi="Arial" w:cs="Arial"/>
+          <w:sz w:val="18"/>
+          <w:szCs w:val="18"/>
+        </w:rPr>
+        <w:t>)</w:t>
+      </w:r>
+    </w:p>
+    <w:p>
+      <w:pPr>
+        <w:spacing w:line="360" w:lineRule="auto"/>
+        <w:jc w:val="right"/>
+        <w:rPr>
+          <w:rFonts w:ascii="Arial" w:hAnsi="Arial" w:cs="Arial"/>
+          <w:sz w:val="18"/>
+          <w:szCs w:val="18"/>
+        </w:rPr>
+      </w:pPr>
+    </w:p>
+    <w:p>
+      <w:pPr>
+        <w:spacing w:line="360" w:lineRule="auto"/>
+        <w:jc w:val="right"/>
+        <w:rPr>
+          <w:rFonts w:ascii="Arial" w:hAnsi="Arial" w:cs="Arial"/>
+          <w:sz w:val="18"/>
+          <w:szCs w:val="18"/>
+        </w:rPr>
+      </w:pPr>
+    </w:p>
+    <w:p>
+      <w:pPr>
+        <w:spacing w:line="360" w:lineRule="auto"/>
+        <w:jc w:val="right"/>
+        <w:rPr>
+          <w:rFonts w:ascii="Arial" w:hAnsi="Arial" w:cs="Arial"/>
+          <w:sz w:val="18"/>
+          <w:szCs w:val="18"/>
+        </w:rPr>
+      </w:pPr>
+    </w:p>
+    <w:p>
+      <w:pPr>
+        <w:spacing w:line="360" w:lineRule="auto"/>
+        <w:jc w:val="right"/>
+        <w:rPr>
+          <w:rFonts w:ascii="Arial" w:hAnsi="Arial" w:cs="Arial"/>
+          <w:sz w:val="18"/>
+          <w:szCs w:val="18"/>
+        </w:rPr>
+      </w:pPr>
+    </w:p>
+    <w:p>
+      <w:pPr>
+        <w:spacing w:line="360" w:lineRule="auto"/>
+        <w:jc w:val="right"/>
+        <w:rPr>
+          <w:rFonts w:ascii="Arial" w:hAnsi="Arial" w:cs="Arial"/>
+          <w:sz w:val="18"/>
+          <w:szCs w:val="18"/>
+        </w:rPr>
+      </w:pPr>
+    </w:p>
+    <w:p>
+      <w:pPr>
+        <w:spacing w:line="360" w:lineRule="auto"/>
+        <w:jc w:val="right"/>
+        <w:rPr>
+          <w:rFonts w:ascii="Arial" w:hAnsi="Arial" w:cs="Arial"/>
+          <w:sz w:val="18"/>
+          <w:szCs w:val="18"/>
+        </w:rPr>
+      </w:pPr>
+    </w:p>
+    <w:p>
+      <w:pPr>
+        <w:spacing w:line="360" w:lineRule="auto"/>
+        <w:jc w:val="right"/>
+        <w:rPr>
+          <w:rFonts w:ascii="Arial" w:hAnsi="Arial" w:cs="Arial"/>
+          <w:sz w:val="18"/>
+          <w:szCs w:val="18"/>
+        </w:rPr>
+      </w:pPr>
+    </w:p>
+    <w:p>
+      <w:pPr>
+        <w:spacing w:line="360" w:lineRule="auto"/>
+        <w:jc w:val="right"/>
+        <w:rPr>
+          <w:rFonts w:ascii="Arial" w:hAnsi="Arial" w:cs="Arial"/>
+          <w:sz w:val="18"/>
+          <w:szCs w:val="18"/>
+        </w:rPr>
+      </w:pPr>
+    </w:p>
+    <w:p>
+      <w:pPr>
+        <w:spacing w:line="360" w:lineRule="auto"/>
+        <w:jc w:val="right"/>
+        <w:rPr>
+          <w:rFonts w:ascii="Arial" w:hAnsi="Arial" w:cs="Arial"/>
+          <w:sz w:val="18"/>
+          <w:szCs w:val="18"/>
+        </w:rPr>
+      </w:pPr>
+    </w:p>
+    <w:p>
+      <w:pPr>
+        <w:spacing w:line="360" w:lineRule="auto"/>
+        <w:jc w:val="right"/>
+        <w:rPr>
+          <w:rFonts w:ascii="Arial" w:hAnsi="Arial" w:cs="Arial"/>
+          <w:sz w:val="18"/>
+          <w:szCs w:val="18"/>
+        </w:rPr>
+      </w:pPr>
+    </w:p>
+    <w:p>
+      <w:pPr>
+        <w:jc w:val="center"/>
+        <w:rPr>
+          <w:rFonts w:ascii="Arial" w:hAnsi="Arial" w:cs="Arial"/>
+          <w:sz w:val="48"/>
+          <w:szCs w:val="48"/>
+        </w:rPr>
+      </w:pPr>
+      <w:r>
+        <w:rPr>
+          <w:rFonts w:ascii="Arial" w:hAnsi="Arial" w:cs="Arial"/>
+          <w:sz w:val="48"/>
+          <w:szCs w:val="48"/>
+        </w:rPr>
+        <w:t>Registro del día</w:t>
+      </w:r>
+    </w:p>
+    <w:p>
+      <w:pPr>
+        <w:spacing w:line="360" w:lineRule="auto"/>
+        <w:jc w:val="right"/>
+        <w:rPr>
+          <w:rFonts w:ascii="Arial" w:hAnsi="Arial" w:cs="Arial"/>
+          <w:sz w:val="28"/>
+          <w:szCs w:val="28"/>
+        </w:rPr>
+      </w:pPr>
+      <w:r>
+        <w:rPr>
+          <w:rFonts w:ascii="Arial" w:hAnsi="Arial" w:cs="Arial"/>
+          <w:sz w:val="28"/>
+          <w:szCs w:val="28"/>
+        </w:rPr>
+        <w:t xml:space="preserve"> </w:t>
+      </w:r>
+      <w:r>
+        <w:rPr>
+          <w:rFonts w:ascii="Arial" w:hAnsi="Arial" w:cs="Arial"/>
+          <w:sz w:val="28"/>
+          <w:szCs w:val="28"/>
+        </w:rPr>
+        <w:t>Miércoles</w:t>
+      </w:r>
+      <w:r>
+        <w:rPr>
+          <w:rFonts w:ascii="Arial" w:hAnsi="Arial" w:cs="Arial"/>
+          <w:sz w:val="28"/>
+          <w:szCs w:val="28"/>
+        </w:rPr>
+        <w:t xml:space="preserve"> </w:t>
+      </w:r>
+      <w:r>
+        <w:rPr>
+          <w:rFonts w:ascii="Arial" w:hAnsi="Arial" w:cs="Arial"/>
+          <w:sz w:val="28"/>
+          <w:szCs w:val="28"/>
+        </w:rPr>
+        <w:t>23</w:t>
+      </w:r>
+      <w:r>
+        <w:rPr>
+          <w:rFonts w:ascii="Arial" w:hAnsi="Arial" w:cs="Arial"/>
+          <w:sz w:val="28"/>
+          <w:szCs w:val="28"/>
+        </w:rPr>
+        <w:t xml:space="preserve"> de septiembre del 2015</w:t>
+      </w:r>
+    </w:p>
+    <w:p>
+      <w:pPr>
+        <w:spacing w:line="360" w:lineRule="auto"/>
+        <w:rPr>
+          <w:rFonts w:ascii="Arial" w:hAnsi="Arial" w:cs="Arial"/>
+          <w:sz w:val="28"/>
+          <w:szCs w:val="28"/>
+        </w:rPr>
+      </w:pPr>
+      <w:r>
+        <w:rPr>
+          <w:rFonts w:ascii="Arial" w:hAnsi="Arial" w:cs="Arial"/>
+          <w:sz w:val="28"/>
+          <w:szCs w:val="28"/>
+        </w:rPr>
+        <w:t>_____________________________________________________________</w:t>
+      </w:r>
+    </w:p>
+    <w:p>
+      <w:pPr>
+        <w:spacing w:line="360" w:lineRule="auto"/>
+        <w:jc w:val="both"/>
+        <w:rPr>
+          <w:rFonts w:ascii="Arial" w:hAnsi="Arial" w:cs="Arial"/>
+          <w:sz w:val="20"/>
+          <w:szCs w:val="20"/>
+        </w:rPr>
+      </w:pPr>
+      <w:r>
+        <w:rPr>
+          <w:rFonts w:ascii="Arial" w:hAnsi="Arial" w:cs="Arial"/>
+          <w:sz w:val="20"/>
+          <w:szCs w:val="20"/>
+        </w:rPr>
+        <w:t>Este día se empezó bien realizando  todas las necesidades requeridas para iniciar un nuevo día por la mañana. Una vez  realizadas las necesidades  se empezó por checar en la agenda todas las actividades que se tenían programadas para este día, así como también  identificando cuales de todas ellas tenían mayor importancia a realizar.</w:t>
+      </w:r>
+    </w:p>
+    <w:p>
+      <w:pPr>
+        <w:spacing w:line="360" w:lineRule="auto"/>
+        <w:jc w:val="both"/>
+        <w:rPr>
+          <w:rFonts w:ascii="Arial" w:hAnsi="Arial" w:cs="Arial"/>
+          <w:sz w:val="20"/>
+          <w:szCs w:val="20"/>
+        </w:rPr>
+      </w:pPr>
+      <w:r>
+        <w:rPr>
+          <w:rFonts w:ascii="Arial" w:hAnsi="Arial" w:cs="Arial"/>
+          <w:sz w:val="20"/>
+          <w:szCs w:val="20"/>
+        </w:rPr>
+        <w:t>Una de las actividades de prioridad programada pa</w:t>
+      </w:r>
+      <w:r>
+        <w:rPr>
+          <w:rFonts w:ascii="Arial" w:hAnsi="Arial" w:cs="Arial"/>
+          <w:sz w:val="20"/>
+          <w:szCs w:val="20"/>
+        </w:rPr>
+        <w:t>ra el día de hoy era pasar en limpio todos los problemas de matemáticas a entregar para el día de hoy</w:t>
+      </w:r>
+      <w:r>
+        <w:rPr>
+          <w:rFonts w:ascii="Arial" w:hAnsi="Arial" w:cs="Arial"/>
+          <w:sz w:val="20"/>
+          <w:szCs w:val="20"/>
+        </w:rPr>
+        <w:t xml:space="preserve">. </w:t>
+      </w:r>
+    </w:p>
+    <w:p>
+      <w:pPr>
+        <w:spacing w:line="360" w:lineRule="auto"/>
+        <w:jc w:val="both"/>
+        <w:rPr>
+          <w:rFonts w:ascii="Arial" w:hAnsi="Arial" w:cs="Arial"/>
+          <w:sz w:val="20"/>
+          <w:szCs w:val="20"/>
+        </w:rPr>
+      </w:pPr>
+      <w:r>
+        <w:rPr>
+          <w:rFonts w:ascii="Arial" w:hAnsi="Arial" w:cs="Arial"/>
+          <w:sz w:val="20"/>
+          <w:szCs w:val="20"/>
+        </w:rPr>
+        <w:t xml:space="preserve">Después se prosiguió realizando todas las necesidades requeridas antes de ir a la escuela para poder llegar  a tiempo a tomar el </w:t>
+      </w:r>
+      <w:r>
+        <w:rPr>
+          <w:rFonts w:ascii="Arial" w:hAnsi="Arial" w:cs="Arial"/>
+          <w:sz w:val="20"/>
+          <w:szCs w:val="20"/>
+        </w:rPr>
+        <w:t>camión</w:t>
+      </w:r>
+      <w:r>
+        <w:rPr>
+          <w:rFonts w:ascii="Arial" w:hAnsi="Arial" w:cs="Arial"/>
+          <w:sz w:val="20"/>
+          <w:szCs w:val="20"/>
+        </w:rPr>
+        <w:t>.</w:t>
+      </w:r>
+    </w:p>
+    <w:p>
+      <w:pPr>
+        <w:spacing w:line="360" w:lineRule="auto"/>
+        <w:jc w:val="both"/>
+        <w:rPr>
+          <w:rFonts w:ascii="Arial" w:hAnsi="Arial" w:cs="Arial"/>
+          <w:sz w:val="20"/>
+          <w:szCs w:val="20"/>
+        </w:rPr>
+      </w:pPr>
+      <w:r>
+        <w:rPr>
+          <w:rFonts w:ascii="Arial" w:hAnsi="Arial" w:cs="Arial"/>
+          <w:sz w:val="20"/>
+          <w:szCs w:val="20"/>
+        </w:rPr>
+        <w:t>Una vez en la escuela</w:t>
+      </w:r>
+      <w:r>
+        <w:rPr>
+          <w:rFonts w:ascii="Arial" w:hAnsi="Arial" w:cs="Arial"/>
+          <w:sz w:val="20"/>
+          <w:szCs w:val="20"/>
+        </w:rPr>
+        <w:t xml:space="preserve"> se prosiguió con las clases normales y se entregó los trabajos correspondientes</w:t>
+      </w:r>
+      <w:r>
+        <w:rPr>
+          <w:rFonts w:ascii="Arial" w:hAnsi="Arial" w:cs="Arial"/>
+          <w:sz w:val="20"/>
+          <w:szCs w:val="20"/>
+        </w:rPr>
+        <w:t>.</w:t>
+      </w:r>
+    </w:p>
+    <w:p>
+      <w:pPr>
+        <w:spacing w:line="360" w:lineRule="auto"/>
+        <w:jc w:val="both"/>
+        <w:rPr>
+          <w:rFonts w:ascii="Arial" w:hAnsi="Arial" w:cs="Arial"/>
+          <w:sz w:val="20"/>
+          <w:szCs w:val="20"/>
+        </w:rPr>
+      </w:pPr>
+      <w:r>
+        <w:rPr>
+          <w:rFonts w:ascii="Arial" w:hAnsi="Arial" w:cs="Arial"/>
+          <w:sz w:val="20"/>
+          <w:szCs w:val="20"/>
+        </w:rPr>
+        <w:t>Para finalizar el día se real</w:t>
+      </w:r>
+      <w:r>
+        <w:rPr>
+          <w:rFonts w:ascii="Arial" w:hAnsi="Arial" w:cs="Arial"/>
+          <w:sz w:val="20"/>
+          <w:szCs w:val="20"/>
+        </w:rPr>
+        <w:t xml:space="preserve">izó las necesidades </w:t>
+      </w:r>
+      <w:r>
+        <w:rPr>
+          <w:rFonts w:ascii="Arial" w:hAnsi="Arial" w:cs="Arial"/>
+          <w:sz w:val="20"/>
+          <w:szCs w:val="20"/>
+        </w:rPr>
+        <w:t>requeridas</w:t>
+      </w:r>
+      <w:r>
+        <w:rPr>
+          <w:rFonts w:ascii="Arial" w:hAnsi="Arial" w:cs="Arial"/>
+          <w:sz w:val="20"/>
+          <w:szCs w:val="20"/>
+        </w:rPr>
+        <w:t xml:space="preserve"> y</w:t>
+      </w:r>
+      <w:r>
+        <w:rPr>
+          <w:rFonts w:ascii="Arial" w:hAnsi="Arial" w:cs="Arial"/>
+          <w:sz w:val="20"/>
+          <w:szCs w:val="20"/>
+        </w:rPr>
+        <w:t xml:space="preserve"> el registro del día para después irme a descansar.  </w:t>
+      </w:r>
+    </w:p>
+    <w:p>
+      <w:pPr>
+        <w:spacing w:line="360" w:lineRule="auto"/>
+        <w:jc w:val="right"/>
+        <w:rPr>
+          <w:rFonts w:ascii="Arial" w:hAnsi="Arial" w:cs="Arial"/>
+          <w:sz w:val="20"/>
+          <w:szCs w:val="20"/>
+        </w:rPr>
+      </w:pPr>
+      <w:r>
+        <w:rPr>
+          <w:rFonts w:ascii="Arial" w:hAnsi="Arial" w:cs="Arial"/>
+        </w:rPr>
+        <w:t xml:space="preserve">Calificación personal del día = </w:t>
+      </w:r>
+      <w:r>
+        <w:rPr>
+          <w:rFonts w:ascii="Arial" w:hAnsi="Arial" w:cs="Arial"/>
+        </w:rPr>
+        <w:t>9</w:t>
+      </w:r>
+    </w:p>
+    <w:p>
+      <w:pPr>
+        <w:spacing w:line="360" w:lineRule="auto"/>
+        <w:jc w:val="right"/>
+        <w:rPr>
+          <w:rFonts w:ascii="Arial" w:hAnsi="Arial" w:cs="Arial"/>
+          <w:sz w:val="18"/>
+          <w:szCs w:val="18"/>
+        </w:rPr>
+      </w:pPr>
+      <w:r>
+        <w:rPr>
+          <w:rFonts w:ascii="Arial" w:hAnsi="Arial" w:cs="Arial"/>
+          <w:sz w:val="18"/>
+          <w:szCs w:val="18"/>
+        </w:rPr>
+        <w:t>(Este día</w:t>
+      </w:r>
+      <w:r>
+        <w:rPr>
+          <w:rFonts w:ascii="Arial" w:hAnsi="Arial" w:cs="Arial"/>
+          <w:sz w:val="18"/>
+          <w:szCs w:val="18"/>
+        </w:rPr>
+        <w:t xml:space="preserve">  se pudo</w:t>
+      </w:r>
+      <w:r>
+        <w:rPr>
+          <w:rFonts w:ascii="Arial" w:hAnsi="Arial" w:cs="Arial"/>
+          <w:sz w:val="18"/>
+          <w:szCs w:val="18"/>
+        </w:rPr>
+        <w:t xml:space="preserve"> utilizar en lo que realmente quería utilizar)</w:t>
+      </w:r>
+    </w:p>
+    <w:p>
+      <w:pPr>
+        <w:spacing w:line="360" w:lineRule="auto"/>
+        <w:jc w:val="right"/>
+        <w:rPr>
+          <w:rFonts w:ascii="Arial" w:hAnsi="Arial" w:cs="Arial"/>
+          <w:sz w:val="18"/>
+          <w:szCs w:val="18"/>
+        </w:rPr>
+      </w:pPr>
+    </w:p>
+    <w:p>
+      <w:pPr>
+        <w:spacing w:line="360" w:lineRule="auto"/>
+        <w:jc w:val="right"/>
+        <w:rPr>
+          <w:rFonts w:ascii="Arial" w:hAnsi="Arial" w:cs="Arial"/>
+          <w:sz w:val="18"/>
+          <w:szCs w:val="18"/>
+        </w:rPr>
+      </w:pPr>
+    </w:p>
+    <w:p>
+      <w:pPr>
+        <w:spacing w:line="360" w:lineRule="auto"/>
+        <w:jc w:val="right"/>
+        <w:rPr>
+          <w:rFonts w:ascii="Arial" w:hAnsi="Arial" w:cs="Arial"/>
+          <w:sz w:val="18"/>
+          <w:szCs w:val="18"/>
+        </w:rPr>
+      </w:pPr>
+    </w:p>
+    <w:p>
+      <w:pPr>
+        <w:spacing w:line="360" w:lineRule="auto"/>
+        <w:jc w:val="right"/>
+        <w:rPr>
+          <w:rFonts w:ascii="Arial" w:hAnsi="Arial" w:cs="Arial"/>
+          <w:sz w:val="18"/>
+          <w:szCs w:val="18"/>
+        </w:rPr>
+      </w:pPr>
+    </w:p>
+    <w:p>
+      <w:pPr>
+        <w:spacing w:line="360" w:lineRule="auto"/>
+        <w:jc w:val="right"/>
+        <w:rPr>
+          <w:rFonts w:ascii="Arial" w:hAnsi="Arial" w:cs="Arial"/>
+          <w:sz w:val="18"/>
+          <w:szCs w:val="18"/>
+        </w:rPr>
+      </w:pPr>
+    </w:p>
+    <w:p>
+      <w:pPr>
+        <w:spacing w:line="360" w:lineRule="auto"/>
+        <w:jc w:val="right"/>
+        <w:rPr>
+          <w:rFonts w:ascii="Arial" w:hAnsi="Arial" w:cs="Arial"/>
+          <w:sz w:val="18"/>
+          <w:szCs w:val="18"/>
+        </w:rPr>
+      </w:pPr>
+    </w:p>
+    <w:p>
+      <w:pPr>
+        <w:spacing w:line="360" w:lineRule="auto"/>
+        <w:jc w:val="right"/>
+        <w:rPr>
+          <w:rFonts w:ascii="Arial" w:hAnsi="Arial" w:cs="Arial"/>
+          <w:sz w:val="18"/>
+          <w:szCs w:val="18"/>
+        </w:rPr>
+      </w:pPr>
+    </w:p>
+    <w:p>
+      <w:pPr>
+        <w:spacing w:line="360" w:lineRule="auto"/>
+        <w:jc w:val="right"/>
+        <w:rPr>
+          <w:rFonts w:ascii="Arial" w:hAnsi="Arial" w:cs="Arial"/>
+          <w:sz w:val="18"/>
+          <w:szCs w:val="18"/>
+        </w:rPr>
+      </w:pPr>
+    </w:p>
+    <w:p>
+      <w:pPr>
+        <w:spacing w:line="360" w:lineRule="auto"/>
+        <w:jc w:val="right"/>
+        <w:rPr>
+          <w:rFonts w:ascii="Arial" w:hAnsi="Arial" w:cs="Arial"/>
+          <w:sz w:val="18"/>
+          <w:szCs w:val="18"/>
+        </w:rPr>
+      </w:pPr>
+    </w:p>
+    <w:p>
+      <w:pPr>
+        <w:jc w:val="center"/>
+        <w:rPr>
+          <w:rFonts w:ascii="Arial" w:hAnsi="Arial" w:cs="Arial"/>
+          <w:sz w:val="48"/>
+          <w:szCs w:val="48"/>
+        </w:rPr>
+      </w:pPr>
+      <w:r>
+        <w:rPr>
+          <w:rFonts w:ascii="Arial" w:hAnsi="Arial" w:cs="Arial"/>
+          <w:sz w:val="48"/>
+          <w:szCs w:val="48"/>
+        </w:rPr>
+        <w:lastRenderedPageBreak/>
+        <w:t>Registro del día</w:t>
+      </w:r>
+    </w:p>
+    <w:p>
+      <w:pPr>
+        <w:spacing w:line="360" w:lineRule="auto"/>
+        <w:jc w:val="right"/>
+        <w:rPr>
+          <w:rFonts w:ascii="Arial" w:hAnsi="Arial" w:cs="Arial"/>
+          <w:sz w:val="28"/>
+          <w:szCs w:val="28"/>
+        </w:rPr>
+      </w:pPr>
+      <w:r>
+        <w:rPr>
+          <w:rFonts w:ascii="Arial" w:hAnsi="Arial" w:cs="Arial"/>
+          <w:sz w:val="28"/>
+          <w:szCs w:val="28"/>
+        </w:rPr>
+        <w:t xml:space="preserve"> </w:t>
+      </w:r>
+      <w:r>
+        <w:rPr>
+          <w:rFonts w:ascii="Arial" w:hAnsi="Arial" w:cs="Arial"/>
+          <w:sz w:val="28"/>
+          <w:szCs w:val="28"/>
+        </w:rPr>
+        <w:t xml:space="preserve">Viernes </w:t>
+      </w:r>
+      <w:r>
+        <w:rPr>
+          <w:rFonts w:ascii="Arial" w:hAnsi="Arial" w:cs="Arial"/>
+          <w:sz w:val="28"/>
+          <w:szCs w:val="28"/>
+        </w:rPr>
+        <w:t xml:space="preserve"> </w:t>
+      </w:r>
+      <w:r>
+        <w:rPr>
+          <w:rFonts w:ascii="Arial" w:hAnsi="Arial" w:cs="Arial"/>
+          <w:sz w:val="28"/>
+          <w:szCs w:val="28"/>
+        </w:rPr>
+        <w:t>25</w:t>
+      </w:r>
+      <w:r>
+        <w:rPr>
+          <w:rFonts w:ascii="Arial" w:hAnsi="Arial" w:cs="Arial"/>
+          <w:sz w:val="28"/>
+          <w:szCs w:val="28"/>
+        </w:rPr>
+        <w:t xml:space="preserve"> de septiembre del 2015</w:t>
+      </w:r>
+    </w:p>
+    <w:p>
+      <w:pPr>
+        <w:spacing w:line="360" w:lineRule="auto"/>
+        <w:rPr>
+          <w:rFonts w:ascii="Arial" w:hAnsi="Arial" w:cs="Arial"/>
+          <w:sz w:val="28"/>
+          <w:szCs w:val="28"/>
+        </w:rPr>
+      </w:pPr>
+      <w:r>
+        <w:rPr>
+          <w:rFonts w:ascii="Arial" w:hAnsi="Arial" w:cs="Arial"/>
+          <w:sz w:val="28"/>
+          <w:szCs w:val="28"/>
+        </w:rPr>
+        <w:t>_____________________________________________________________</w:t>
+      </w:r>
+    </w:p>
+    <w:p>
+      <w:pPr>
+        <w:spacing w:line="360" w:lineRule="auto"/>
+        <w:jc w:val="both"/>
+        <w:rPr>
+          <w:rFonts w:ascii="Arial" w:hAnsi="Arial" w:cs="Arial"/>
+          <w:sz w:val="20"/>
+          <w:szCs w:val="20"/>
+        </w:rPr>
+      </w:pPr>
+      <w:r>
+        <w:rPr>
+          <w:rFonts w:ascii="Arial" w:hAnsi="Arial" w:cs="Arial"/>
+          <w:sz w:val="20"/>
+          <w:szCs w:val="20"/>
+        </w:rPr>
+        <w:t>Este día se empezó bien realizando  todas las necesidades requeridas para iniciar un nuevo día por la mañana. Una vez  realizadas las necesidades  se empezó por checar en la agenda todas las actividades que se tenían programadas para este día, así como también  identificando cuales de todas ellas tenían mayor importancia a realizar.</w:t>
+      </w:r>
+    </w:p>
+    <w:p>
+      <w:pPr>
+        <w:spacing w:line="360" w:lineRule="auto"/>
+        <w:jc w:val="both"/>
+        <w:rPr>
+          <w:rFonts w:ascii="Arial" w:hAnsi="Arial" w:cs="Arial"/>
+          <w:sz w:val="20"/>
+          <w:szCs w:val="20"/>
+        </w:rPr>
+      </w:pPr>
+      <w:r>
+        <w:rPr>
+          <w:rFonts w:ascii="Arial" w:hAnsi="Arial" w:cs="Arial"/>
+          <w:sz w:val="20"/>
+          <w:szCs w:val="20"/>
+        </w:rPr>
+        <w:t>L</w:t>
+      </w:r>
+      <w:r>
+        <w:rPr>
+          <w:rFonts w:ascii="Arial" w:hAnsi="Arial" w:cs="Arial"/>
+          <w:sz w:val="20"/>
+          <w:szCs w:val="20"/>
+        </w:rPr>
+        <w:t>as actividades de prioridad programada</w:t>
+      </w:r>
+      <w:r>
+        <w:rPr>
+          <w:rFonts w:ascii="Arial" w:hAnsi="Arial" w:cs="Arial"/>
+          <w:sz w:val="20"/>
+          <w:szCs w:val="20"/>
+        </w:rPr>
+        <w:t>s</w:t>
+      </w:r>
+      <w:r>
+        <w:rPr>
+          <w:rFonts w:ascii="Arial" w:hAnsi="Arial" w:cs="Arial"/>
+          <w:sz w:val="20"/>
+          <w:szCs w:val="20"/>
+        </w:rPr>
+        <w:t xml:space="preserve"> pa</w:t>
+      </w:r>
+      <w:r>
+        <w:rPr>
+          <w:rFonts w:ascii="Arial" w:hAnsi="Arial" w:cs="Arial"/>
+          <w:sz w:val="20"/>
+          <w:szCs w:val="20"/>
+        </w:rPr>
+        <w:t xml:space="preserve">ra el día de hoy era </w:t>
+      </w:r>
+      <w:r>
+        <w:rPr>
+          <w:rFonts w:ascii="Arial" w:hAnsi="Arial" w:cs="Arial"/>
+          <w:sz w:val="20"/>
+          <w:szCs w:val="20"/>
+        </w:rPr>
+        <w:t>terminar la tarea de administración del tiempo, realizar el registro del día, la evaluación de la semana y estudiar para el examen de modelado de negocios.</w:t>
+      </w:r>
+    </w:p>
+    <w:p>
+      <w:pPr>
+        <w:spacing w:line="360" w:lineRule="auto"/>
+        <w:jc w:val="both"/>
+        <w:rPr>
+          <w:rFonts w:ascii="Arial" w:hAnsi="Arial" w:cs="Arial"/>
+          <w:sz w:val="20"/>
+          <w:szCs w:val="20"/>
+        </w:rPr>
+      </w:pPr>
+      <w:r>
+        <w:rPr>
+          <w:rFonts w:ascii="Arial" w:hAnsi="Arial" w:cs="Arial"/>
+          <w:sz w:val="20"/>
+          <w:szCs w:val="20"/>
+        </w:rPr>
+        <w:t>Para este día no se pudo programar un repaso de inglés pero el fin de semana le se le dará un buen tiempo asignado.</w:t>
+      </w:r>
+    </w:p>
+    <w:p>
+      <w:pPr>
+        <w:spacing w:line="360" w:lineRule="auto"/>
+        <w:jc w:val="both"/>
+        <w:rPr>
+          <w:rFonts w:ascii="Arial" w:hAnsi="Arial" w:cs="Arial"/>
+          <w:sz w:val="20"/>
+          <w:szCs w:val="20"/>
+        </w:rPr>
+      </w:pPr>
+      <w:r>
+        <w:rPr>
+          <w:rFonts w:ascii="Arial" w:hAnsi="Arial" w:cs="Arial"/>
+          <w:sz w:val="20"/>
+          <w:szCs w:val="20"/>
+        </w:rPr>
+        <w:t xml:space="preserve">Después se prosiguió realizando todas las necesidades requeridas antes de ir a la escuela para poder llegar  a tiempo a tomar el </w:t>
+      </w:r>
+      <w:r>
+        <w:rPr>
+          <w:rFonts w:ascii="Arial" w:hAnsi="Arial" w:cs="Arial"/>
+          <w:sz w:val="20"/>
+          <w:szCs w:val="20"/>
+        </w:rPr>
+        <w:t>camión</w:t>
+      </w:r>
+      <w:r>
+        <w:rPr>
+          <w:rFonts w:ascii="Arial" w:hAnsi="Arial" w:cs="Arial"/>
+          <w:sz w:val="20"/>
+          <w:szCs w:val="20"/>
+        </w:rPr>
+        <w:t>.</w:t>
+      </w:r>
+    </w:p>
+    <w:p>
+      <w:pPr>
+        <w:spacing w:line="360" w:lineRule="auto"/>
+        <w:jc w:val="both"/>
+        <w:rPr>
+          <w:rFonts w:ascii="Arial" w:hAnsi="Arial" w:cs="Arial"/>
+          <w:sz w:val="20"/>
+          <w:szCs w:val="20"/>
+        </w:rPr>
+      </w:pPr>
+      <w:r>
+        <w:rPr>
+          <w:rFonts w:ascii="Arial" w:hAnsi="Arial" w:cs="Arial"/>
+          <w:sz w:val="20"/>
+          <w:szCs w:val="20"/>
+        </w:rPr>
+        <w:t xml:space="preserve">Una vez en la escuela se prosiguió </w:t>
+      </w:r>
+      <w:r>
+        <w:rPr>
+          <w:rFonts w:ascii="Arial" w:hAnsi="Arial" w:cs="Arial"/>
+          <w:sz w:val="20"/>
+          <w:szCs w:val="20"/>
+        </w:rPr>
+        <w:t>a realizar el examen de Modelado de procesos de negocios y proseguir con las clases normales de las demás materias.</w:t>
+      </w:r>
+    </w:p>
+    <w:p>
+      <w:pPr>
+        <w:spacing w:line="360" w:lineRule="auto"/>
+        <w:jc w:val="both"/>
+        <w:rPr>
+          <w:rFonts w:ascii="Arial" w:hAnsi="Arial" w:cs="Arial"/>
+          <w:sz w:val="20"/>
+          <w:szCs w:val="20"/>
+        </w:rPr>
+      </w:pPr>
+      <w:r>
+        <w:rPr>
+          <w:rFonts w:ascii="Arial" w:hAnsi="Arial" w:cs="Arial"/>
+          <w:sz w:val="20"/>
+          <w:szCs w:val="20"/>
+        </w:rPr>
+        <w:t>Para finalizar se realizó un adelanto de la tarea de diseño web</w:t>
+      </w:r>
+      <w:r>
+        <w:rPr>
+          <w:rFonts w:ascii="Arial" w:hAnsi="Arial" w:cs="Arial"/>
+          <w:sz w:val="20"/>
+          <w:szCs w:val="20"/>
+        </w:rPr>
+        <w:t xml:space="preserve"> y se disfrutó el resto del día</w:t>
+      </w:r>
+      <w:r>
+        <w:rPr>
+          <w:rFonts w:ascii="Arial" w:hAnsi="Arial" w:cs="Arial"/>
+          <w:sz w:val="20"/>
+          <w:szCs w:val="20"/>
+        </w:rPr>
+        <w:t>.</w:t>
+      </w:r>
+    </w:p>
+    <w:p>
+      <w:pPr>
+        <w:spacing w:line="360" w:lineRule="auto"/>
+        <w:jc w:val="right"/>
+        <w:rPr>
+          <w:rFonts w:ascii="Arial" w:hAnsi="Arial" w:cs="Arial"/>
+          <w:sz w:val="20"/>
+          <w:szCs w:val="20"/>
+        </w:rPr>
+      </w:pPr>
+      <w:r>
+        <w:rPr>
+          <w:rFonts w:ascii="Arial" w:hAnsi="Arial" w:cs="Arial"/>
+        </w:rPr>
+        <w:t xml:space="preserve">Calificación personal del día = </w:t>
+      </w:r>
+      <w:r>
+        <w:rPr>
+          <w:rFonts w:ascii="Arial" w:hAnsi="Arial" w:cs="Arial"/>
+        </w:rPr>
+        <w:t>8</w:t>
+      </w:r>
+    </w:p>
+    <w:p>
+      <w:pPr>
+        <w:spacing w:line="360" w:lineRule="auto"/>
+        <w:jc w:val="right"/>
+        <w:rPr>
+          <w:rFonts w:ascii="Arial" w:hAnsi="Arial" w:cs="Arial"/>
+          <w:sz w:val="18"/>
+          <w:szCs w:val="18"/>
+        </w:rPr>
+      </w:pPr>
+      <w:r>
+        <w:rPr>
+          <w:rFonts w:ascii="Arial" w:hAnsi="Arial" w:cs="Arial"/>
+          <w:sz w:val="18"/>
+          <w:szCs w:val="18"/>
+        </w:rPr>
+        <w:t>(Este día</w:t>
+      </w:r>
+      <w:r>
+        <w:rPr>
+          <w:rFonts w:ascii="Arial" w:hAnsi="Arial" w:cs="Arial"/>
+          <w:sz w:val="18"/>
+          <w:szCs w:val="18"/>
+        </w:rPr>
+        <w:t xml:space="preserve"> estuvo tranquilo y un poco con nervios por lo que llegara a tener el examen de modelado de negocios</w:t>
+      </w:r>
+      <w:r>
+        <w:rPr>
+          <w:rFonts w:ascii="Arial" w:hAnsi="Arial" w:cs="Arial"/>
+          <w:sz w:val="18"/>
+          <w:szCs w:val="18"/>
+        </w:rPr>
+        <w:t>)</w:t>
+      </w:r>
+    </w:p>
+    <w:p>
+      <w:pPr>
+        <w:spacing w:line="360" w:lineRule="auto"/>
+        <w:jc w:val="right"/>
+        <w:rPr>
+          <w:rFonts w:ascii="Arial" w:hAnsi="Arial" w:cs="Arial"/>
+          <w:sz w:val="18"/>
+          <w:szCs w:val="18"/>
+        </w:rPr>
+      </w:pPr>
+    </w:p>
+    <w:p>
+      <w:pPr>
+        <w:spacing w:line="360" w:lineRule="auto"/>
+        <w:jc w:val="right"/>
+        <w:rPr>
+          <w:rFonts w:ascii="Arial" w:hAnsi="Arial" w:cs="Arial"/>
+          <w:sz w:val="18"/>
+          <w:szCs w:val="18"/>
+        </w:rPr>
+      </w:pPr>
+    </w:p>
+    <w:p>
+      <w:pPr>
+        <w:spacing w:line="360" w:lineRule="auto"/>
+        <w:jc w:val="right"/>
+        <w:rPr>
+          <w:rFonts w:ascii="Arial" w:hAnsi="Arial" w:cs="Arial"/>
+          <w:sz w:val="18"/>
+          <w:szCs w:val="18"/>
+        </w:rPr>
+      </w:pPr>
+    </w:p>
+    <w:p>
+      <w:pPr>
+        <w:spacing w:line="360" w:lineRule="auto"/>
+        <w:jc w:val="right"/>
+        <w:rPr>
+          <w:rFonts w:ascii="Arial" w:hAnsi="Arial" w:cs="Arial"/>
+          <w:sz w:val="18"/>
+          <w:szCs w:val="18"/>
+        </w:rPr>
+      </w:pPr>
+    </w:p>
+    <w:p>
+      <w:pPr>
+        <w:spacing w:line="360" w:lineRule="auto"/>
+        <w:jc w:val="right"/>
+        <w:rPr>
+          <w:rFonts w:ascii="Arial" w:hAnsi="Arial" w:cs="Arial"/>
+          <w:sz w:val="18"/>
+          <w:szCs w:val="18"/>
+        </w:rPr>
+      </w:pPr>
+    </w:p>
+    <w:p>
+      <w:pPr>
+        <w:spacing w:line="360" w:lineRule="auto"/>
+        <w:jc w:val="right"/>
+        <w:rPr>
+          <w:rFonts w:ascii="Arial" w:hAnsi="Arial" w:cs="Arial"/>
+          <w:sz w:val="18"/>
+          <w:szCs w:val="18"/>
+        </w:rPr>
+      </w:pPr>
+    </w:p>
+    <w:p>
+      <w:pPr>
+        <w:spacing w:line="360" w:lineRule="auto"/>
+        <w:jc w:val="right"/>
+        <w:rPr>
+          <w:rFonts w:ascii="Arial" w:hAnsi="Arial" w:cs="Arial"/>
+          <w:sz w:val="18"/>
+          <w:szCs w:val="18"/>
+        </w:rPr>
+      </w:pPr>
+    </w:p>
+    <w:p>
+      <w:pPr>
+        <w:spacing w:line="360" w:lineRule="auto"/>
+        <w:jc w:val="right"/>
+        <w:rPr>
+          <w:rFonts w:ascii="Arial" w:hAnsi="Arial" w:cs="Arial"/>
+          <w:sz w:val="18"/>
+          <w:szCs w:val="18"/>
+        </w:rPr>
+      </w:pPr>
+    </w:p>
+    <w:p>
+      <w:pPr>
+        <w:spacing w:line="360" w:lineRule="auto"/>
+        <w:jc w:val="both"/>
+        <w:rPr>
+          <w:rFonts w:ascii="Arial" w:hAnsi="Arial" w:cs="Arial"/>
+          <w:b/>
+          <w:sz w:val="28"/>
+          <w:szCs w:val="28"/>
+        </w:rPr>
+      </w:pPr>
+      <w:r>
+        <w:rPr>
+          <w:rFonts w:ascii="Arial" w:hAnsi="Arial" w:cs="Arial"/>
+          <w:b/>
+          <w:sz w:val="28"/>
+          <w:szCs w:val="28"/>
+        </w:rPr>
+        <w:lastRenderedPageBreak/>
+        <w:t>Evaluación de la semana de los días 21 al 25 de septiembre del 2015</w:t>
+      </w:r>
+    </w:p>
+    <w:p>
+      <w:pPr>
+        <w:spacing w:line="360" w:lineRule="auto"/>
+        <w:jc w:val="both"/>
+        <w:rPr>
+          <w:rFonts w:ascii="Arial" w:hAnsi="Arial" w:cs="Arial"/>
+        </w:rPr>
+      </w:pPr>
+      <w:r>
+        <w:rPr>
+          <w:rFonts w:ascii="Arial" w:hAnsi="Arial" w:cs="Arial"/>
+        </w:rPr>
+        <w:t>Esta semana se presentaron algunos contratiempos, eventos, actividades extras  y exámenes  a entregar en utt. Pero trayendo recompensas para el fin de semana de un  buen descanso y recuperar sueño de las desveladas de algunos días.</w:t>
+      </w:r>
+    </w:p>
+    <w:p>
+      <w:pPr>
+        <w:spacing w:line="360" w:lineRule="auto"/>
+        <w:jc w:val="both"/>
+        <w:rPr>
+          <w:rFonts w:ascii="Arial" w:hAnsi="Arial" w:cs="Arial"/>
+        </w:rPr>
+      </w:pPr>
+      <w:r>
+        <w:rPr>
+          <w:rFonts w:ascii="Arial" w:hAnsi="Arial" w:cs="Arial"/>
+        </w:rPr>
+        <w:t xml:space="preserve">Día         </w:t>
+      </w:r>
+      <w:r>
+        <w:rPr>
+          <w:rFonts w:ascii="Arial" w:hAnsi="Arial" w:cs="Arial"/>
+        </w:rPr>
+        <w:tab/>
+        <w:t xml:space="preserve"> Calificación personal del día</w:t>
+      </w:r>
+    </w:p>
+    <w:p>
+      <w:pPr>
+        <w:spacing w:line="360" w:lineRule="auto"/>
+        <w:jc w:val="both"/>
+        <w:rPr>
+          <w:rFonts w:ascii="Arial" w:hAnsi="Arial" w:cs="Arial"/>
+        </w:rPr>
+      </w:pPr>
+      <w:r>
+        <w:rPr>
+          <w:rFonts w:ascii="Arial" w:hAnsi="Arial" w:cs="Arial"/>
+        </w:rPr>
+        <w:t xml:space="preserve">Lunes </w:t>
+      </w:r>
+      <w:r>
+        <w:rPr>
+          <w:rFonts w:ascii="Arial" w:hAnsi="Arial" w:cs="Arial"/>
+        </w:rPr>
+        <w:tab/>
+      </w:r>
+      <w:r>
+        <w:rPr>
+          <w:rFonts w:ascii="Arial" w:hAnsi="Arial" w:cs="Arial"/>
+        </w:rPr>
+        <w:tab/>
+      </w:r>
+      <w:r>
+        <w:rPr>
+          <w:rFonts w:ascii="Arial" w:hAnsi="Arial" w:cs="Arial"/>
+        </w:rPr>
+        <w:tab/>
+      </w:r>
+      <w:r>
+        <w:rPr>
+          <w:rFonts w:ascii="Arial" w:hAnsi="Arial" w:cs="Arial"/>
+        </w:rPr>
+        <w:tab/>
+        <w:t>7</w:t>
+      </w:r>
+    </w:p>
+    <w:p>
+      <w:pPr>
+        <w:spacing w:line="360" w:lineRule="auto"/>
+        <w:jc w:val="both"/>
+        <w:rPr>
+          <w:rFonts w:ascii="Arial" w:hAnsi="Arial" w:cs="Arial"/>
+        </w:rPr>
+      </w:pPr>
+      <w:r>
+        <w:rPr>
+          <w:rFonts w:ascii="Arial" w:hAnsi="Arial" w:cs="Arial"/>
+        </w:rPr>
+        <w:t>Martes</w:t>
+      </w:r>
+      <w:r>
+        <w:rPr>
+          <w:rFonts w:ascii="Arial" w:hAnsi="Arial" w:cs="Arial"/>
+        </w:rPr>
+        <w:tab/>
+      </w:r>
+      <w:r>
+        <w:rPr>
+          <w:rFonts w:ascii="Arial" w:hAnsi="Arial" w:cs="Arial"/>
+        </w:rPr>
+        <w:tab/>
+      </w:r>
+      <w:r>
+        <w:rPr>
+          <w:rFonts w:ascii="Arial" w:hAnsi="Arial" w:cs="Arial"/>
+        </w:rPr>
+        <w:tab/>
+      </w:r>
+      <w:r>
+        <w:rPr>
+          <w:rFonts w:ascii="Arial" w:hAnsi="Arial" w:cs="Arial"/>
+        </w:rPr>
+        <w:tab/>
+        <w:t>8</w:t>
+      </w:r>
+    </w:p>
+    <w:p>
+      <w:pPr>
+        <w:spacing w:line="360" w:lineRule="auto"/>
+        <w:jc w:val="both"/>
+        <w:rPr>
+          <w:rFonts w:ascii="Arial" w:hAnsi="Arial" w:cs="Arial"/>
+        </w:rPr>
+      </w:pPr>
+      <w:r>
+        <w:rPr>
+          <w:rFonts w:ascii="Arial" w:hAnsi="Arial" w:cs="Arial"/>
+        </w:rPr>
+        <w:t>Miércoles</w:t>
+      </w:r>
+      <w:r>
+        <w:rPr>
+          <w:rFonts w:ascii="Arial" w:hAnsi="Arial" w:cs="Arial"/>
+        </w:rPr>
+        <w:tab/>
+      </w:r>
+      <w:r>
+        <w:rPr>
+          <w:rFonts w:ascii="Arial" w:hAnsi="Arial" w:cs="Arial"/>
+        </w:rPr>
+        <w:tab/>
+      </w:r>
+      <w:r>
+        <w:rPr>
+          <w:rFonts w:ascii="Arial" w:hAnsi="Arial" w:cs="Arial"/>
+        </w:rPr>
+        <w:tab/>
+        <w:t>9</w:t>
+      </w:r>
+      <w:r>
+        <w:rPr>
+          <w:rFonts w:ascii="Arial" w:hAnsi="Arial" w:cs="Arial"/>
+        </w:rPr>
+        <w:tab/>
+        <w:t xml:space="preserve">    </w:t>
+      </w:r>
+    </w:p>
+    <w:p>
+      <w:pPr>
+        <w:spacing w:line="360" w:lineRule="auto"/>
+        <w:jc w:val="both"/>
+        <w:rPr>
+          <w:rFonts w:ascii="Arial" w:hAnsi="Arial" w:cs="Arial"/>
+        </w:rPr>
+      </w:pPr>
+      <w:r>
+        <w:rPr>
+          <w:rFonts w:ascii="Arial" w:hAnsi="Arial" w:cs="Arial"/>
+        </w:rPr>
+        <w:t>Jueves</w:t>
+      </w:r>
+      <w:r>
+        <w:rPr>
+          <w:rFonts w:ascii="Arial" w:hAnsi="Arial" w:cs="Arial"/>
+        </w:rPr>
+        <w:tab/>
+      </w:r>
+      <w:r>
+        <w:rPr>
+          <w:rFonts w:ascii="Arial" w:hAnsi="Arial" w:cs="Arial"/>
+        </w:rPr>
+        <w:tab/>
+      </w:r>
+      <w:r>
+        <w:rPr>
+          <w:rFonts w:ascii="Arial" w:hAnsi="Arial" w:cs="Arial"/>
+        </w:rPr>
+        <w:tab/>
+      </w:r>
+      <w:r>
+        <w:rPr>
+          <w:rFonts w:ascii="Arial" w:hAnsi="Arial" w:cs="Arial"/>
+        </w:rPr>
+        <w:tab/>
+        <w:t>8</w:t>
+      </w:r>
+    </w:p>
+    <w:p>
+      <w:pPr>
+        <w:spacing w:line="360" w:lineRule="auto"/>
+        <w:jc w:val="both"/>
+        <w:rPr>
+          <w:rFonts w:ascii="Arial" w:hAnsi="Arial" w:cs="Arial"/>
+        </w:rPr>
+      </w:pPr>
+      <w:r>
+        <w:rPr>
+          <w:rFonts w:ascii="Arial" w:hAnsi="Arial" w:cs="Arial"/>
+        </w:rPr>
+        <w:t>Viernes</w:t>
+      </w:r>
+      <w:r>
+        <w:rPr>
+          <w:rFonts w:ascii="Arial" w:hAnsi="Arial" w:cs="Arial"/>
+        </w:rPr>
+        <w:tab/>
+      </w:r>
+      <w:r>
+        <w:rPr>
+          <w:rFonts w:ascii="Arial" w:hAnsi="Arial" w:cs="Arial"/>
+        </w:rPr>
+        <w:tab/>
+      </w:r>
+      <w:r>
+        <w:rPr>
+          <w:rFonts w:ascii="Arial" w:hAnsi="Arial" w:cs="Arial"/>
+        </w:rPr>
+        <w:tab/>
+        <w:t>8</w:t>
+      </w:r>
+    </w:p>
+    <w:p>
+      <w:pPr>
+        <w:spacing w:line="360" w:lineRule="auto"/>
+        <w:jc w:val="both"/>
+        <w:rPr>
+          <w:rFonts w:ascii="Arial" w:hAnsi="Arial" w:cs="Arial"/>
+        </w:rPr>
+      </w:pPr>
+      <w:r>
+        <w:rPr>
+          <w:rFonts w:ascii="Arial" w:hAnsi="Arial" w:cs="Arial"/>
+        </w:rPr>
+        <w:tab/>
+      </w:r>
+      <w:r>
+        <w:rPr>
+          <w:rFonts w:ascii="Arial" w:hAnsi="Arial" w:cs="Arial"/>
+        </w:rPr>
+        <w:tab/>
+      </w:r>
+      <w:r>
+        <w:rPr>
+          <w:rFonts w:ascii="Arial" w:hAnsi="Arial" w:cs="Arial"/>
+        </w:rPr>
+        <w:tab/>
+        <w:t>____________</w:t>
+      </w:r>
+    </w:p>
+    <w:p>
+      <w:pPr>
+        <w:spacing w:line="360" w:lineRule="auto"/>
+        <w:jc w:val="both"/>
+        <w:rPr>
+          <w:rFonts w:ascii="Arial" w:hAnsi="Arial" w:cs="Arial"/>
+        </w:rPr>
+      </w:pPr>
+      <w:r>
+        <w:rPr>
+          <w:rFonts w:ascii="Arial" w:hAnsi="Arial" w:cs="Arial"/>
+        </w:rPr>
+        <w:tab/>
+      </w:r>
+      <w:r>
+        <w:rPr>
+          <w:rFonts w:ascii="Arial" w:hAnsi="Arial" w:cs="Arial"/>
+        </w:rPr>
+        <w:tab/>
+      </w:r>
+      <w:r>
+        <w:rPr>
+          <w:rFonts w:ascii="Arial" w:hAnsi="Arial" w:cs="Arial"/>
+        </w:rPr>
+        <w:tab/>
+      </w:r>
+      <w:r>
+        <w:rPr>
+          <w:rFonts w:ascii="Arial" w:hAnsi="Arial" w:cs="Arial"/>
+        </w:rPr>
+        <w:tab/>
+      </w:r>
+      <w:r>
+        <w:rPr>
+          <w:rFonts w:ascii="Arial" w:hAnsi="Arial" w:cs="Arial"/>
+        </w:rPr>
+        <w:t>8</w:t>
+      </w:r>
+      <w:r>
+        <w:rPr>
+          <w:rFonts w:ascii="Arial" w:hAnsi="Arial" w:cs="Arial"/>
+        </w:rPr>
+        <w:tab/>
+        <w:t xml:space="preserve">Calificación de la semana </w:t>
+      </w:r>
+    </w:p>
+    <w:p>
+      <w:pPr>
+        <w:spacing w:line="360" w:lineRule="auto"/>
+        <w:jc w:val="both"/>
+        <w:rPr>
+          <w:rFonts w:ascii="Arial" w:hAnsi="Arial" w:cs="Arial"/>
+        </w:rPr>
+      </w:pPr>
+    </w:p>
+    <w:p>
+      <w:pPr>
+        <w:spacing w:line="360" w:lineRule="auto"/>
+        <w:jc w:val="both"/>
+        <w:rPr>
+          <w:rFonts w:ascii="Arial" w:hAnsi="Arial" w:cs="Arial"/>
+        </w:rPr>
+      </w:pPr>
+    </w:p>
+    <w:p>
+      <w:pPr>
+        <w:spacing w:line="360" w:lineRule="auto"/>
+        <w:jc w:val="both"/>
+        <w:rPr>
+          <w:rFonts w:ascii="Arial" w:hAnsi="Arial" w:cs="Arial"/>
+          <w:sz w:val="40"/>
+          <w:szCs w:val="40"/>
+        </w:rPr>
+      </w:pPr>
+    </w:p>
+    <w:p>
+      <w:pPr>
+        <w:spacing w:line="360" w:lineRule="auto"/>
+        <w:jc w:val="right"/>
+        <w:rPr>
+          <w:rFonts w:ascii="Arial" w:hAnsi="Arial" w:cs="Arial"/>
+          <w:sz w:val="18"/>
+          <w:szCs w:val="18"/>
+        </w:rPr>
+      </w:pPr>
     </w:p>
     <w:sectPr>
       <w:headerReference w:type="default" r:id="rId6"/>

</xml_diff>